<commit_message>
rabbitmq topics pattern translate completed
rabbitmq topics pattern translate completed
</commit_message>
<xml_diff>
--- a/RabbitMQ_V3.7.4_RELEASE/Rabbitmq_Topics.docx
+++ b/RabbitMQ_V3.7.4_RELEASE/Rabbitmq_Topics.docx
@@ -61,8 +61,6 @@
           <w:szCs w:val="32"/>
         </w:rPr>
       </w:pPr>
-      <w:bookmarkStart w:id="0" w:name="_GoBack"/>
-      <w:bookmarkEnd w:id="0"/>
       <w:r>
         <w:rPr>
           <w:rFonts w:hint="eastAsia"/>
@@ -115,7 +113,6 @@
       <w:pPr>
         <w:jc w:val="center"/>
         <w:rPr>
-          <w:rFonts w:hint="eastAsia"/>
           <w:b/>
           <w:sz w:val="32"/>
           <w:szCs w:val="32"/>
@@ -200,7 +197,7 @@
       </w:pPr>
       <w:r>
         <w:rPr>
-          <w:rFonts w:ascii="Raleway" w:eastAsia="宋体" w:hAnsi="Raleway" w:cs="宋体"/>
+          <w:rFonts w:ascii="Raleway" w:eastAsia="宋体" w:hAnsi="Raleway" w:cs="宋体" w:hint="eastAsia"/>
           <w:b/>
           <w:bCs/>
           <w:color w:val="444444"/>
@@ -209,7 +206,7 @@
           <w:sz w:val="27"/>
           <w:szCs w:val="27"/>
         </w:rPr>
-        <w:t>Prerequisites</w:t>
+        <w:t>前置条件</w:t>
       </w:r>
     </w:p>
     <w:p>
@@ -229,66 +226,63 @@
       </w:pPr>
       <w:r>
         <w:rPr>
-          <w:rFonts w:ascii="Raleway" w:eastAsia="宋体" w:hAnsi="Raleway" w:cs="宋体"/>
-          <w:color w:val="000000"/>
-          <w:spacing w:val="2"/>
-          <w:kern w:val="0"/>
-          <w:sz w:val="24"/>
-          <w:szCs w:val="24"/>
-        </w:rPr>
-        <w:t>This tutorial assumes RabbitMQ is </w:t>
-      </w:r>
-      <w:hyperlink r:id="rId5" w:history="1">
-        <w:r>
-          <w:rPr>
-            <w:rFonts w:ascii="Raleway" w:eastAsia="宋体" w:hAnsi="Raleway" w:cs="宋体"/>
-            <w:color w:val="222222"/>
-            <w:spacing w:val="2"/>
-            <w:kern w:val="0"/>
-            <w:sz w:val="24"/>
-            <w:szCs w:val="24"/>
-            <w:u w:val="single"/>
-          </w:rPr>
-          <w:t>installed</w:t>
-        </w:r>
-      </w:hyperlink>
-      <w:r>
-        <w:rPr>
-          <w:rFonts w:ascii="Raleway" w:eastAsia="宋体" w:hAnsi="Raleway" w:cs="宋体"/>
-          <w:color w:val="000000"/>
-          <w:spacing w:val="2"/>
-          <w:kern w:val="0"/>
-          <w:sz w:val="24"/>
-          <w:szCs w:val="24"/>
-        </w:rPr>
-        <w:t> and running on </w:t>
-      </w:r>
-      <w:r>
-        <w:rPr>
-          <w:rFonts w:ascii="Courier New" w:eastAsia="宋体" w:hAnsi="Courier New" w:cs="Courier New"/>
-          <w:color w:val="333333"/>
-          <w:spacing w:val="2"/>
-          <w:kern w:val="0"/>
-          <w:sz w:val="24"/>
-          <w:szCs w:val="24"/>
-        </w:rPr>
-        <w:t>localhost</w:t>
-      </w:r>
-      <w:r>
-        <w:rPr>
-          <w:rFonts w:ascii="Raleway" w:eastAsia="宋体" w:hAnsi="Raleway" w:cs="宋体"/>
-          <w:color w:val="000000"/>
-          <w:spacing w:val="2"/>
-          <w:kern w:val="0"/>
-          <w:sz w:val="24"/>
-          <w:szCs w:val="24"/>
-        </w:rPr>
-        <w:t> on standard port (</w:t>
-      </w:r>
-      <w:r>
-        <w:rPr>
-          <w:rFonts w:ascii="Courier New" w:eastAsia="宋体" w:hAnsi="Courier New" w:cs="Courier New"/>
-          <w:color w:val="333333"/>
+          <w:rFonts w:ascii="Raleway" w:eastAsia="宋体" w:hAnsi="Raleway" w:cs="宋体" w:hint="eastAsia"/>
+          <w:color w:val="000000"/>
+          <w:spacing w:val="2"/>
+          <w:kern w:val="0"/>
+          <w:sz w:val="24"/>
+          <w:szCs w:val="24"/>
+        </w:rPr>
+        <w:t>本教程假定</w:t>
+      </w:r>
+      <w:r>
+        <w:rPr>
+          <w:rFonts w:ascii="Raleway" w:eastAsia="宋体" w:hAnsi="Raleway" w:cs="宋体"/>
+          <w:color w:val="000000"/>
+          <w:spacing w:val="2"/>
+          <w:kern w:val="0"/>
+          <w:sz w:val="24"/>
+          <w:szCs w:val="24"/>
+        </w:rPr>
+        <w:t>RabbitMQ</w:t>
+      </w:r>
+      <w:r>
+        <w:rPr>
+          <w:rFonts w:ascii="Raleway" w:eastAsia="宋体" w:hAnsi="Raleway" w:cs="宋体"/>
+          <w:color w:val="000000"/>
+          <w:spacing w:val="2"/>
+          <w:kern w:val="0"/>
+          <w:sz w:val="24"/>
+          <w:szCs w:val="24"/>
+        </w:rPr>
+        <w:t>在</w:t>
+      </w:r>
+      <w:r>
+        <w:rPr>
+          <w:rFonts w:ascii="Raleway" w:eastAsia="宋体" w:hAnsi="Raleway" w:cs="宋体" w:hint="eastAsia"/>
+          <w:color w:val="000000"/>
+          <w:spacing w:val="2"/>
+          <w:kern w:val="0"/>
+          <w:sz w:val="24"/>
+          <w:szCs w:val="24"/>
+        </w:rPr>
+        <w:t>默认</w:t>
+      </w:r>
+      <w:r>
+        <w:rPr>
+          <w:rFonts w:ascii="Raleway" w:eastAsia="宋体" w:hAnsi="Raleway" w:cs="宋体"/>
+          <w:color w:val="000000"/>
+          <w:spacing w:val="2"/>
+          <w:kern w:val="0"/>
+          <w:sz w:val="24"/>
+          <w:szCs w:val="24"/>
+        </w:rPr>
+        <w:t>端口（</w:t>
+      </w:r>
+      <w:r>
+        <w:rPr>
+          <w:rFonts w:ascii="Raleway" w:eastAsia="宋体" w:hAnsi="Raleway" w:cs="宋体"/>
+          <w:color w:val="000000"/>
           <w:spacing w:val="2"/>
           <w:kern w:val="0"/>
           <w:sz w:val="24"/>
@@ -305,7 +299,73 @@
           <w:sz w:val="24"/>
           <w:szCs w:val="24"/>
         </w:rPr>
-        <w:t>). In case you use a different host, port or credentials, connections settings would require adjusting.</w:t>
+        <w:t>）上的本地主机上安装并运行。</w:t>
+      </w:r>
+      <w:r>
+        <w:rPr>
+          <w:rFonts w:ascii="Raleway" w:eastAsia="宋体" w:hAnsi="Raleway" w:cs="宋体"/>
+          <w:color w:val="000000"/>
+          <w:spacing w:val="2"/>
+          <w:kern w:val="0"/>
+          <w:sz w:val="24"/>
+          <w:szCs w:val="24"/>
+        </w:rPr>
+        <w:t xml:space="preserve"> </w:t>
+      </w:r>
+      <w:r>
+        <w:rPr>
+          <w:rFonts w:ascii="Raleway" w:eastAsia="宋体" w:hAnsi="Raleway" w:cs="宋体"/>
+          <w:color w:val="000000"/>
+          <w:spacing w:val="2"/>
+          <w:kern w:val="0"/>
+          <w:sz w:val="24"/>
+          <w:szCs w:val="24"/>
+        </w:rPr>
+        <w:t>如果您使用不同的</w:t>
+      </w:r>
+      <w:r>
+        <w:rPr>
+          <w:rFonts w:ascii="Raleway" w:eastAsia="宋体" w:hAnsi="Raleway" w:cs="宋体"/>
+          <w:color w:val="000000"/>
+          <w:spacing w:val="2"/>
+          <w:kern w:val="0"/>
+          <w:sz w:val="24"/>
+          <w:szCs w:val="24"/>
+        </w:rPr>
+        <w:t>host, port or credentials</w:t>
+      </w:r>
+      <w:r>
+        <w:rPr>
+          <w:rFonts w:ascii="Raleway" w:eastAsia="宋体" w:hAnsi="Raleway" w:cs="宋体"/>
+          <w:color w:val="000000"/>
+          <w:spacing w:val="2"/>
+          <w:kern w:val="0"/>
+          <w:sz w:val="24"/>
+          <w:szCs w:val="24"/>
+        </w:rPr>
+        <w:t>，</w:t>
+      </w:r>
+      <w:r>
+        <w:rPr>
+          <w:rFonts w:ascii="Raleway" w:eastAsia="宋体" w:hAnsi="Raleway" w:cs="宋体"/>
+          <w:color w:val="000000"/>
+          <w:spacing w:val="2"/>
+          <w:kern w:val="0"/>
+          <w:sz w:val="24"/>
+          <w:szCs w:val="24"/>
+        </w:rPr>
+        <w:t>connections</w:t>
+      </w:r>
+      <w:r>
+        <w:rPr>
+          <w:rFonts w:ascii="Raleway" w:eastAsia="宋体" w:hAnsi="Raleway" w:cs="宋体"/>
+          <w:color w:val="000000"/>
+          <w:spacing w:val="2"/>
+          <w:kern w:val="0"/>
+          <w:sz w:val="24"/>
+          <w:szCs w:val="24"/>
+        </w:rPr>
+        <w:t>设置将需要调整。</w:t>
       </w:r>
     </w:p>
     <w:p>
@@ -328,7 +388,7 @@
       </w:pPr>
       <w:r>
         <w:rPr>
-          <w:rFonts w:ascii="Raleway" w:eastAsia="宋体" w:hAnsi="Raleway" w:cs="宋体"/>
+          <w:rFonts w:ascii="Raleway" w:eastAsia="宋体" w:hAnsi="Raleway" w:cs="宋体" w:hint="eastAsia"/>
           <w:b/>
           <w:bCs/>
           <w:color w:val="444444"/>
@@ -337,7 +397,7 @@
           <w:sz w:val="27"/>
           <w:szCs w:val="27"/>
         </w:rPr>
-        <w:t>Where to get help</w:t>
+        <w:t>从哪里获得帮助</w:t>
       </w:r>
     </w:p>
     <w:p>
@@ -357,16 +417,27 @@
       </w:pPr>
       <w:r>
         <w:rPr>
-          <w:rFonts w:ascii="Raleway" w:eastAsia="宋体" w:hAnsi="Raleway" w:cs="宋体"/>
-          <w:color w:val="000000"/>
-          <w:spacing w:val="2"/>
-          <w:kern w:val="0"/>
-          <w:sz w:val="24"/>
-          <w:szCs w:val="24"/>
-        </w:rPr>
-        <w:t>If you're having trouble going through this tutorial you can </w:t>
-      </w:r>
-      <w:hyperlink r:id="rId6" w:anchor="!forum/rabbitmq-users" w:history="1">
+          <w:rFonts w:ascii="Raleway" w:eastAsia="宋体" w:hAnsi="Raleway" w:cs="宋体" w:hint="eastAsia"/>
+          <w:color w:val="000000"/>
+          <w:spacing w:val="2"/>
+          <w:kern w:val="0"/>
+          <w:sz w:val="24"/>
+          <w:szCs w:val="24"/>
+        </w:rPr>
+        <w:t>如果您在阅读本教程时遇到困难，可以通过邮件与我们联系</w:t>
+      </w:r>
+      <w:r>
+        <w:rPr>
+          <w:rFonts w:ascii="Raleway" w:eastAsia="宋体" w:hAnsi="Raleway" w:cs="宋体"/>
+          <w:color w:val="000000"/>
+          <w:spacing w:val="2"/>
+          <w:kern w:val="0"/>
+          <w:sz w:val="24"/>
+          <w:szCs w:val="24"/>
+        </w:rPr>
+        <w:t> </w:t>
+      </w:r>
+      <w:hyperlink r:id="rId5" w:anchor="!forum/rabbitmq-users" w:history="1">
         <w:r>
           <w:rPr>
             <w:rFonts w:ascii="Raleway" w:eastAsia="宋体" w:hAnsi="Raleway" w:cs="宋体"/>
@@ -382,14 +453,14 @@
       </w:hyperlink>
       <w:r>
         <w:rPr>
-          <w:rFonts w:ascii="Raleway" w:eastAsia="宋体" w:hAnsi="Raleway" w:cs="宋体"/>
-          <w:color w:val="000000"/>
-          <w:spacing w:val="2"/>
-          <w:kern w:val="0"/>
-          <w:sz w:val="24"/>
-          <w:szCs w:val="24"/>
-        </w:rPr>
-        <w:t> through the mailing list.</w:t>
+          <w:rFonts w:ascii="Raleway" w:eastAsia="宋体" w:hAnsi="Raleway" w:cs="宋体" w:hint="eastAsia"/>
+          <w:color w:val="000000"/>
+          <w:spacing w:val="2"/>
+          <w:kern w:val="0"/>
+          <w:sz w:val="24"/>
+          <w:szCs w:val="24"/>
+        </w:rPr>
+        <w:t>。</w:t>
       </w:r>
     </w:p>
     <w:p>
@@ -408,16 +479,27 @@
       </w:pPr>
       <w:r>
         <w:rPr>
-          <w:rFonts w:ascii="Raleway" w:eastAsia="宋体" w:hAnsi="Raleway" w:cs="宋体"/>
-          <w:color w:val="000000"/>
-          <w:spacing w:val="2"/>
-          <w:kern w:val="0"/>
-          <w:sz w:val="24"/>
-          <w:szCs w:val="24"/>
-        </w:rPr>
-        <w:t>In the </w:t>
-      </w:r>
-      <w:hyperlink r:id="rId7" w:history="1">
+          <w:rFonts w:ascii="Raleway" w:eastAsia="宋体" w:hAnsi="Raleway" w:cs="宋体" w:hint="eastAsia"/>
+          <w:color w:val="000000"/>
+          <w:spacing w:val="2"/>
+          <w:kern w:val="0"/>
+          <w:sz w:val="24"/>
+          <w:szCs w:val="24"/>
+        </w:rPr>
+        <w:t>在</w:t>
+      </w:r>
+      <w:r>
+        <w:rPr>
+          <w:rFonts w:ascii="Raleway" w:eastAsia="宋体" w:hAnsi="Raleway" w:cs="宋体"/>
+          <w:color w:val="000000"/>
+          <w:spacing w:val="2"/>
+          <w:kern w:val="0"/>
+          <w:sz w:val="24"/>
+          <w:szCs w:val="24"/>
+        </w:rPr>
+        <w:t> </w:t>
+      </w:r>
+      <w:hyperlink r:id="rId6" w:history="1">
         <w:r>
           <w:rPr>
             <w:rFonts w:ascii="Raleway" w:eastAsia="宋体" w:hAnsi="Raleway" w:cs="宋体"/>
@@ -433,14 +515,80 @@
       </w:hyperlink>
       <w:r>
         <w:rPr>
-          <w:rFonts w:ascii="Raleway" w:eastAsia="宋体" w:hAnsi="Raleway" w:cs="宋体"/>
-          <w:color w:val="000000"/>
-          <w:spacing w:val="2"/>
-          <w:kern w:val="0"/>
-          <w:sz w:val="24"/>
-          <w:szCs w:val="24"/>
-        </w:rPr>
-        <w:t> we improved our messaging flexibility. Instead of using a </w:t>
+          <w:rFonts w:ascii="Raleway" w:eastAsia="宋体" w:hAnsi="Raleway" w:cs="宋体" w:hint="eastAsia"/>
+          <w:color w:val="000000"/>
+          <w:spacing w:val="2"/>
+          <w:kern w:val="0"/>
+          <w:sz w:val="24"/>
+          <w:szCs w:val="24"/>
+        </w:rPr>
+        <w:t>中，我们改进了信息的灵活性。</w:t>
+      </w:r>
+      <w:r>
+        <w:rPr>
+          <w:rFonts w:ascii="Raleway" w:eastAsia="宋体" w:hAnsi="Raleway" w:cs="宋体"/>
+          <w:color w:val="000000"/>
+          <w:spacing w:val="2"/>
+          <w:kern w:val="0"/>
+          <w:sz w:val="24"/>
+          <w:szCs w:val="24"/>
+        </w:rPr>
+        <w:t xml:space="preserve"> </w:t>
+      </w:r>
+      <w:r>
+        <w:rPr>
+          <w:rFonts w:ascii="Raleway" w:eastAsia="宋体" w:hAnsi="Raleway" w:cs="宋体"/>
+          <w:color w:val="000000"/>
+          <w:spacing w:val="2"/>
+          <w:kern w:val="0"/>
+          <w:sz w:val="24"/>
+          <w:szCs w:val="24"/>
+        </w:rPr>
+        <w:t>我们没有使用仅支持</w:t>
+      </w:r>
+      <w:r>
+        <w:rPr>
+          <w:rFonts w:ascii="Raleway" w:eastAsia="宋体" w:hAnsi="Raleway" w:cs="宋体"/>
+          <w:color w:val="000000"/>
+          <w:spacing w:val="2"/>
+          <w:kern w:val="0"/>
+          <w:sz w:val="24"/>
+          <w:szCs w:val="24"/>
+        </w:rPr>
+        <w:t>dummy broadcasting</w:t>
+      </w:r>
+      <w:r>
+        <w:rPr>
+          <w:rFonts w:ascii="Raleway" w:eastAsia="宋体" w:hAnsi="Raleway" w:cs="宋体"/>
+          <w:color w:val="000000"/>
+          <w:spacing w:val="2"/>
+          <w:kern w:val="0"/>
+          <w:sz w:val="24"/>
+          <w:szCs w:val="24"/>
+        </w:rPr>
+        <w:t>的</w:t>
+      </w:r>
+      <w:r>
+        <w:rPr>
+          <w:rFonts w:ascii="Raleway" w:eastAsia="宋体" w:hAnsi="Raleway" w:cs="宋体"/>
+          <w:color w:val="000000"/>
+          <w:spacing w:val="2"/>
+          <w:kern w:val="0"/>
+          <w:sz w:val="24"/>
+          <w:szCs w:val="24"/>
+        </w:rPr>
+        <w:t>fanoutexchange</w:t>
+      </w:r>
+      <w:r>
+        <w:rPr>
+          <w:rFonts w:ascii="Raleway" w:eastAsia="宋体" w:hAnsi="Raleway" w:cs="宋体"/>
+          <w:color w:val="000000"/>
+          <w:spacing w:val="2"/>
+          <w:kern w:val="0"/>
+          <w:sz w:val="24"/>
+          <w:szCs w:val="24"/>
+        </w:rPr>
+        <w:t>，而是使用了</w:t>
       </w:r>
       <w:r>
         <w:rPr>
@@ -451,18 +599,66 @@
           <w:sz w:val="24"/>
           <w:szCs w:val="24"/>
         </w:rPr>
-        <w:t>fanout</w:t>
-      </w:r>
-      <w:r>
-        <w:rPr>
-          <w:rFonts w:ascii="Raleway" w:eastAsia="宋体" w:hAnsi="Raleway" w:cs="宋体"/>
-          <w:color w:val="000000"/>
-          <w:spacing w:val="2"/>
-          <w:kern w:val="0"/>
-          <w:sz w:val="24"/>
-          <w:szCs w:val="24"/>
-        </w:rPr>
-        <w:t>exchange only capable of dummy broadcasting, we used a </w:t>
+        <w:t>direct</w:t>
+      </w:r>
+      <w:r>
+        <w:rPr>
+          <w:rFonts w:ascii="Raleway" w:eastAsia="宋体" w:hAnsi="Raleway" w:cs="宋体"/>
+          <w:color w:val="000000"/>
+          <w:spacing w:val="2"/>
+          <w:kern w:val="0"/>
+          <w:sz w:val="24"/>
+          <w:szCs w:val="24"/>
+        </w:rPr>
+        <w:t>的广播，并且有可能根据</w:t>
+      </w:r>
+      <w:r>
+        <w:rPr>
+          <w:rFonts w:ascii="Raleway" w:eastAsia="宋体" w:hAnsi="Raleway" w:cs="宋体"/>
+          <w:color w:val="000000"/>
+          <w:spacing w:val="2"/>
+          <w:kern w:val="0"/>
+          <w:sz w:val="24"/>
+          <w:szCs w:val="24"/>
+        </w:rPr>
+        <w:t>routing key</w:t>
+      </w:r>
+      <w:r>
+        <w:rPr>
+          <w:rFonts w:ascii="Raleway" w:eastAsia="宋体" w:hAnsi="Raleway" w:cs="宋体"/>
+          <w:color w:val="000000"/>
+          <w:spacing w:val="2"/>
+          <w:kern w:val="0"/>
+          <w:sz w:val="24"/>
+          <w:szCs w:val="24"/>
+        </w:rPr>
+        <w:t>选择性接收消息。</w:t>
+      </w:r>
+    </w:p>
+    <w:p>
+      <w:pPr>
+        <w:widowControl/>
+        <w:spacing w:before="100" w:beforeAutospacing="1" w:after="100" w:afterAutospacing="1"/>
+        <w:jc w:val="left"/>
+        <w:rPr>
+          <w:rFonts w:ascii="Raleway" w:eastAsia="宋体" w:hAnsi="Raleway" w:cs="宋体"/>
+          <w:color w:val="000000"/>
+          <w:spacing w:val="2"/>
+          <w:kern w:val="0"/>
+          <w:sz w:val="24"/>
+          <w:szCs w:val="24"/>
+        </w:rPr>
+      </w:pPr>
+      <w:r>
+        <w:rPr>
+          <w:rFonts w:ascii="Raleway" w:eastAsia="宋体" w:hAnsi="Raleway" w:cs="宋体" w:hint="eastAsia"/>
+          <w:color w:val="000000"/>
+          <w:spacing w:val="2"/>
+          <w:kern w:val="0"/>
+          <w:sz w:val="24"/>
+          <w:szCs w:val="24"/>
+        </w:rPr>
+        <w:t>尽管使用</w:t>
       </w:r>
       <w:r>
         <w:rPr>
@@ -484,7 +680,62 @@
           <w:sz w:val="24"/>
           <w:szCs w:val="24"/>
         </w:rPr>
-        <w:t> one, and gained a possibility of selectively receiving the message based on the routing key.</w:t>
+        <w:t> exchange</w:t>
+      </w:r>
+      <w:r>
+        <w:rPr>
+          <w:rFonts w:ascii="Raleway" w:eastAsia="宋体" w:hAnsi="Raleway" w:cs="宋体" w:hint="eastAsia"/>
+          <w:color w:val="000000"/>
+          <w:spacing w:val="2"/>
+          <w:kern w:val="0"/>
+          <w:sz w:val="24"/>
+          <w:szCs w:val="24"/>
+        </w:rPr>
+        <w:t>改进了我们的系统，但它仍然有局限性</w:t>
+      </w:r>
+      <w:r>
+        <w:rPr>
+          <w:rFonts w:ascii="Raleway" w:eastAsia="宋体" w:hAnsi="Raleway" w:cs="宋体"/>
+          <w:color w:val="000000"/>
+          <w:spacing w:val="2"/>
+          <w:kern w:val="0"/>
+          <w:sz w:val="24"/>
+          <w:szCs w:val="24"/>
+        </w:rPr>
+        <w:t xml:space="preserve"> - </w:t>
+      </w:r>
+      <w:r>
+        <w:rPr>
+          <w:rFonts w:ascii="Raleway" w:eastAsia="宋体" w:hAnsi="Raleway" w:cs="宋体"/>
+          <w:color w:val="000000"/>
+          <w:spacing w:val="2"/>
+          <w:kern w:val="0"/>
+          <w:sz w:val="24"/>
+          <w:szCs w:val="24"/>
+        </w:rPr>
+        <w:t>它不能根据多个标准进行</w:t>
+      </w:r>
+      <w:r>
+        <w:rPr>
+          <w:rFonts w:ascii="Raleway" w:eastAsia="宋体" w:hAnsi="Raleway" w:cs="宋体"/>
+          <w:color w:val="000000"/>
+          <w:spacing w:val="2"/>
+          <w:kern w:val="0"/>
+          <w:sz w:val="24"/>
+          <w:szCs w:val="24"/>
+        </w:rPr>
+        <w:t>routing</w:t>
+      </w:r>
+      <w:r>
+        <w:rPr>
+          <w:rFonts w:ascii="Raleway" w:eastAsia="宋体" w:hAnsi="Raleway" w:cs="宋体"/>
+          <w:color w:val="000000"/>
+          <w:spacing w:val="2"/>
+          <w:kern w:val="0"/>
+          <w:sz w:val="24"/>
+          <w:szCs w:val="24"/>
+        </w:rPr>
+        <w:t>。</w:t>
       </w:r>
     </w:p>
     <w:p>
@@ -503,64 +754,126 @@
       </w:pPr>
       <w:r>
         <w:rPr>
-          <w:rFonts w:ascii="Raleway" w:eastAsia="宋体" w:hAnsi="Raleway" w:cs="宋体"/>
-          <w:color w:val="000000"/>
-          <w:spacing w:val="2"/>
-          <w:kern w:val="0"/>
-          <w:sz w:val="24"/>
-          <w:szCs w:val="24"/>
-        </w:rPr>
-        <w:t>Although using the </w:t>
-      </w:r>
-      <w:r>
-        <w:rPr>
-          <w:rFonts w:ascii="Courier New" w:eastAsia="宋体" w:hAnsi="Courier New" w:cs="Courier New"/>
-          <w:color w:val="333333"/>
-          <w:spacing w:val="2"/>
-          <w:kern w:val="0"/>
-          <w:sz w:val="24"/>
-          <w:szCs w:val="24"/>
-        </w:rPr>
-        <w:t>direct</w:t>
-      </w:r>
-      <w:r>
-        <w:rPr>
-          <w:rFonts w:ascii="Raleway" w:eastAsia="宋体" w:hAnsi="Raleway" w:cs="宋体"/>
-          <w:color w:val="000000"/>
-          <w:spacing w:val="2"/>
-          <w:kern w:val="0"/>
-          <w:sz w:val="24"/>
-          <w:szCs w:val="24"/>
-        </w:rPr>
-        <w:t> exchange improved our system, it still has limitations - it can't do routing based on multiple criteria.</w:t>
-      </w:r>
-    </w:p>
-    <w:p>
-      <w:pPr>
-        <w:widowControl/>
-        <w:spacing w:before="100" w:beforeAutospacing="1" w:after="100" w:afterAutospacing="1"/>
-        <w:jc w:val="left"/>
-        <w:rPr>
-          <w:rFonts w:ascii="Raleway" w:eastAsia="宋体" w:hAnsi="Raleway" w:cs="宋体"/>
-          <w:color w:val="000000"/>
-          <w:spacing w:val="2"/>
-          <w:kern w:val="0"/>
-          <w:sz w:val="24"/>
-          <w:szCs w:val="24"/>
-        </w:rPr>
-      </w:pPr>
-      <w:r>
-        <w:rPr>
-          <w:rFonts w:ascii="Raleway" w:eastAsia="宋体" w:hAnsi="Raleway" w:cs="宋体"/>
-          <w:color w:val="000000"/>
-          <w:spacing w:val="2"/>
-          <w:kern w:val="0"/>
-          <w:sz w:val="24"/>
-          <w:szCs w:val="24"/>
-        </w:rPr>
-        <w:t>In our messaging system we might want to subscribe to not only queues based on the routing key, but also based on the source which produced the message. You might know this concept from the </w:t>
-      </w:r>
-      <w:hyperlink r:id="rId8" w:history="1">
+          <w:rFonts w:ascii="Raleway" w:eastAsia="宋体" w:hAnsi="Raleway" w:cs="宋体" w:hint="eastAsia"/>
+          <w:color w:val="000000"/>
+          <w:spacing w:val="2"/>
+          <w:kern w:val="0"/>
+          <w:sz w:val="24"/>
+          <w:szCs w:val="24"/>
+        </w:rPr>
+        <w:t>在我们的</w:t>
+      </w:r>
+      <w:r>
+        <w:rPr>
+          <w:rFonts w:ascii="Raleway" w:eastAsia="宋体" w:hAnsi="Raleway" w:cs="宋体"/>
+          <w:color w:val="000000"/>
+          <w:spacing w:val="2"/>
+          <w:kern w:val="0"/>
+          <w:sz w:val="24"/>
+          <w:szCs w:val="24"/>
+        </w:rPr>
+        <w:t>messaging system</w:t>
+      </w:r>
+      <w:r>
+        <w:rPr>
+          <w:rFonts w:ascii="Raleway" w:eastAsia="宋体" w:hAnsi="Raleway" w:cs="宋体" w:hint="eastAsia"/>
+          <w:color w:val="000000"/>
+          <w:spacing w:val="2"/>
+          <w:kern w:val="0"/>
+          <w:sz w:val="24"/>
+          <w:szCs w:val="24"/>
+        </w:rPr>
+        <w:t>中，我们可能希望不仅</w:t>
+      </w:r>
+      <w:r>
+        <w:rPr>
+          <w:rFonts w:ascii="Raleway" w:eastAsia="宋体" w:hAnsi="Raleway" w:cs="宋体"/>
+          <w:color w:val="000000"/>
+          <w:spacing w:val="2"/>
+          <w:kern w:val="0"/>
+          <w:sz w:val="24"/>
+          <w:szCs w:val="24"/>
+        </w:rPr>
+        <w:t>subscribe</w:t>
+      </w:r>
+      <w:r>
+        <w:rPr>
+          <w:rFonts w:ascii="Raleway" w:eastAsia="宋体" w:hAnsi="Raleway" w:cs="宋体"/>
+          <w:color w:val="000000"/>
+          <w:spacing w:val="2"/>
+          <w:kern w:val="0"/>
+          <w:sz w:val="24"/>
+          <w:szCs w:val="24"/>
+        </w:rPr>
+        <w:t xml:space="preserve"> </w:t>
+      </w:r>
+      <w:r>
+        <w:rPr>
+          <w:rFonts w:ascii="Raleway" w:eastAsia="宋体" w:hAnsi="Raleway" w:cs="宋体"/>
+          <w:color w:val="000000"/>
+          <w:spacing w:val="2"/>
+          <w:kern w:val="0"/>
+          <w:sz w:val="24"/>
+          <w:szCs w:val="24"/>
+        </w:rPr>
+        <w:t>based on the routing key</w:t>
+      </w:r>
+      <w:r>
+        <w:rPr>
+          <w:rFonts w:ascii="Raleway" w:eastAsia="宋体" w:hAnsi="Raleway" w:cs="宋体" w:hint="eastAsia"/>
+          <w:color w:val="000000"/>
+          <w:spacing w:val="2"/>
+          <w:kern w:val="0"/>
+          <w:sz w:val="24"/>
+          <w:szCs w:val="24"/>
+        </w:rPr>
+        <w:t>的队列，而且还</w:t>
+      </w:r>
+      <w:r>
+        <w:rPr>
+          <w:rFonts w:ascii="Raleway" w:eastAsia="宋体" w:hAnsi="Raleway" w:cs="宋体"/>
+          <w:color w:val="000000"/>
+          <w:spacing w:val="2"/>
+          <w:kern w:val="0"/>
+          <w:sz w:val="24"/>
+          <w:szCs w:val="24"/>
+        </w:rPr>
+        <w:t>based on the source which produced the message</w:t>
+      </w:r>
+      <w:r>
+        <w:rPr>
+          <w:rFonts w:ascii="Raleway" w:eastAsia="宋体" w:hAnsi="Raleway" w:cs="宋体" w:hint="eastAsia"/>
+          <w:color w:val="000000"/>
+          <w:spacing w:val="2"/>
+          <w:kern w:val="0"/>
+          <w:sz w:val="24"/>
+          <w:szCs w:val="24"/>
+        </w:rPr>
+        <w:t>。</w:t>
+      </w:r>
+      <w:r>
+        <w:rPr>
+          <w:rFonts w:ascii="Raleway" w:eastAsia="宋体" w:hAnsi="Raleway" w:cs="宋体"/>
+          <w:color w:val="000000"/>
+          <w:spacing w:val="2"/>
+          <w:kern w:val="0"/>
+          <w:sz w:val="24"/>
+          <w:szCs w:val="24"/>
+        </w:rPr>
+        <w:t xml:space="preserve"> </w:t>
+      </w:r>
+      <w:r>
+        <w:rPr>
+          <w:rFonts w:ascii="Raleway" w:eastAsia="宋体" w:hAnsi="Raleway" w:cs="宋体"/>
+          <w:color w:val="000000"/>
+          <w:spacing w:val="2"/>
+          <w:kern w:val="0"/>
+          <w:sz w:val="24"/>
+          <w:szCs w:val="24"/>
+        </w:rPr>
+        <w:t>您可能从</w:t>
+      </w:r>
+      <w:hyperlink r:id="rId7" w:history="1">
         <w:r>
           <w:rPr>
             <w:rFonts w:ascii="Courier New" w:eastAsia="宋体" w:hAnsi="Courier New" w:cs="Courier New"/>
@@ -583,7 +896,117 @@
           <w:sz w:val="24"/>
           <w:szCs w:val="24"/>
         </w:rPr>
-        <w:t> unix tool, which routes logs based on both severity (info/warn/crit...) and facility (auth/cron/kern...). Our example is a little simpler than this.</w:t>
+        <w:t> </w:t>
+      </w:r>
+      <w:r>
+        <w:rPr>
+          <w:rFonts w:ascii="Raleway" w:eastAsia="宋体" w:hAnsi="Raleway" w:cs="宋体"/>
+          <w:color w:val="000000"/>
+          <w:spacing w:val="2"/>
+          <w:kern w:val="0"/>
+          <w:sz w:val="24"/>
+          <w:szCs w:val="24"/>
+        </w:rPr>
+        <w:t>unix</w:t>
+      </w:r>
+      <w:r>
+        <w:rPr>
+          <w:rFonts w:ascii="Raleway" w:eastAsia="宋体" w:hAnsi="Raleway" w:cs="宋体"/>
+          <w:color w:val="000000"/>
+          <w:spacing w:val="2"/>
+          <w:kern w:val="0"/>
+          <w:sz w:val="24"/>
+          <w:szCs w:val="24"/>
+        </w:rPr>
+        <w:t>工具知道这个概念，该工具根据严重性</w:t>
+      </w:r>
+      <w:r>
+        <w:rPr>
+          <w:rFonts w:ascii="Raleway" w:eastAsia="宋体" w:hAnsi="Raleway" w:cs="宋体"/>
+          <w:color w:val="000000"/>
+          <w:spacing w:val="2"/>
+          <w:kern w:val="0"/>
+          <w:sz w:val="24"/>
+          <w:szCs w:val="24"/>
+        </w:rPr>
+        <w:t>(info/warn/crit...)</w:t>
+      </w:r>
+      <w:r>
+        <w:rPr>
+          <w:rFonts w:ascii="Raleway" w:eastAsia="宋体" w:hAnsi="Raleway" w:cs="宋体"/>
+          <w:color w:val="000000"/>
+          <w:spacing w:val="2"/>
+          <w:kern w:val="0"/>
+          <w:sz w:val="24"/>
+          <w:szCs w:val="24"/>
+        </w:rPr>
+        <w:t>和工具</w:t>
+      </w:r>
+      <w:r>
+        <w:rPr>
+          <w:rFonts w:ascii="Raleway" w:eastAsia="宋体" w:hAnsi="Raleway" w:cs="宋体"/>
+          <w:color w:val="000000"/>
+          <w:spacing w:val="2"/>
+          <w:kern w:val="0"/>
+          <w:sz w:val="24"/>
+          <w:szCs w:val="24"/>
+        </w:rPr>
+        <w:t>(auth/cron/kern...)</w:t>
+      </w:r>
+      <w:r>
+        <w:rPr>
+          <w:rFonts w:ascii="Raleway" w:eastAsia="宋体" w:hAnsi="Raleway" w:cs="宋体"/>
+          <w:color w:val="000000"/>
+          <w:spacing w:val="2"/>
+          <w:kern w:val="0"/>
+          <w:sz w:val="24"/>
+          <w:szCs w:val="24"/>
+        </w:rPr>
+        <w:t>来</w:t>
+      </w:r>
+      <w:r>
+        <w:rPr>
+          <w:rFonts w:ascii="Raleway" w:eastAsia="宋体" w:hAnsi="Raleway" w:cs="宋体"/>
+          <w:color w:val="000000"/>
+          <w:spacing w:val="2"/>
+          <w:kern w:val="0"/>
+          <w:sz w:val="24"/>
+          <w:szCs w:val="24"/>
+        </w:rPr>
+        <w:t>routes logs</w:t>
+      </w:r>
+      <w:r>
+        <w:rPr>
+          <w:rFonts w:ascii="Raleway" w:eastAsia="宋体" w:hAnsi="Raleway" w:cs="宋体"/>
+          <w:color w:val="000000"/>
+          <w:spacing w:val="2"/>
+          <w:kern w:val="0"/>
+          <w:sz w:val="24"/>
+          <w:szCs w:val="24"/>
+        </w:rPr>
+        <w:t>。</w:t>
+      </w:r>
+      <w:r>
+        <w:rPr>
+          <w:rFonts w:ascii="Raleway" w:eastAsia="宋体" w:hAnsi="Raleway" w:cs="宋体"/>
+          <w:color w:val="000000"/>
+          <w:spacing w:val="2"/>
+          <w:kern w:val="0"/>
+          <w:sz w:val="24"/>
+          <w:szCs w:val="24"/>
+        </w:rPr>
+        <w:t xml:space="preserve"> </w:t>
+      </w:r>
+      <w:r>
+        <w:rPr>
+          <w:rFonts w:ascii="Raleway" w:eastAsia="宋体" w:hAnsi="Raleway" w:cs="宋体"/>
+          <w:color w:val="000000"/>
+          <w:spacing w:val="2"/>
+          <w:kern w:val="0"/>
+          <w:sz w:val="24"/>
+          <w:szCs w:val="24"/>
+        </w:rPr>
+        <w:t>我们的例子比这个简单一点。</w:t>
       </w:r>
     </w:p>
     <w:p>
@@ -602,14 +1025,102 @@
       </w:pPr>
       <w:r>
         <w:rPr>
-          <w:rFonts w:ascii="Raleway" w:eastAsia="宋体" w:hAnsi="Raleway" w:cs="宋体"/>
-          <w:color w:val="000000"/>
-          <w:spacing w:val="2"/>
-          <w:kern w:val="0"/>
-          <w:sz w:val="24"/>
-          <w:szCs w:val="24"/>
-        </w:rPr>
-        <w:t>That example would give us a lot of flexibility - we may want to listen to just critical errors coming from 'cron' but also all logs from 'kern'.</w:t>
+          <w:rFonts w:ascii="Raleway" w:eastAsia="宋体" w:hAnsi="Raleway" w:cs="宋体" w:hint="eastAsia"/>
+          <w:color w:val="000000"/>
+          <w:spacing w:val="2"/>
+          <w:kern w:val="0"/>
+          <w:sz w:val="24"/>
+          <w:szCs w:val="24"/>
+        </w:rPr>
+        <w:t>这个例子会给我们很大的灵活性</w:t>
+      </w:r>
+      <w:r>
+        <w:rPr>
+          <w:rFonts w:ascii="Raleway" w:eastAsia="宋体" w:hAnsi="Raleway" w:cs="宋体"/>
+          <w:color w:val="000000"/>
+          <w:spacing w:val="2"/>
+          <w:kern w:val="0"/>
+          <w:sz w:val="24"/>
+          <w:szCs w:val="24"/>
+        </w:rPr>
+        <w:t xml:space="preserve"> - </w:t>
+      </w:r>
+      <w:r>
+        <w:rPr>
+          <w:rFonts w:ascii="Raleway" w:eastAsia="宋体" w:hAnsi="Raleway" w:cs="宋体"/>
+          <w:color w:val="000000"/>
+          <w:spacing w:val="2"/>
+          <w:kern w:val="0"/>
+          <w:sz w:val="24"/>
+          <w:szCs w:val="24"/>
+        </w:rPr>
+        <w:t>我们可能想要</w:t>
+      </w:r>
+      <w:r>
+        <w:rPr>
+          <w:rFonts w:ascii="Raleway" w:eastAsia="宋体" w:hAnsi="Raleway" w:cs="宋体"/>
+          <w:color w:val="000000"/>
+          <w:spacing w:val="2"/>
+          <w:kern w:val="0"/>
+          <w:sz w:val="24"/>
+          <w:szCs w:val="24"/>
+        </w:rPr>
+        <w:t>listen</w:t>
+      </w:r>
+      <w:r>
+        <w:rPr>
+          <w:rFonts w:ascii="Raleway" w:eastAsia="宋体" w:hAnsi="Raleway" w:cs="宋体"/>
+          <w:color w:val="000000"/>
+          <w:spacing w:val="2"/>
+          <w:kern w:val="0"/>
+          <w:sz w:val="24"/>
+          <w:szCs w:val="24"/>
+        </w:rPr>
+        <w:t>来自</w:t>
+      </w:r>
+      <w:r>
+        <w:rPr>
+          <w:rFonts w:ascii="Raleway" w:eastAsia="宋体" w:hAnsi="Raleway" w:cs="宋体"/>
+          <w:color w:val="000000"/>
+          <w:spacing w:val="2"/>
+          <w:kern w:val="0"/>
+          <w:sz w:val="24"/>
+          <w:szCs w:val="24"/>
+        </w:rPr>
+        <w:t>'cron'</w:t>
+      </w:r>
+      <w:r>
+        <w:rPr>
+          <w:rFonts w:ascii="Raleway" w:eastAsia="宋体" w:hAnsi="Raleway" w:cs="宋体"/>
+          <w:color w:val="000000"/>
+          <w:spacing w:val="2"/>
+          <w:kern w:val="0"/>
+          <w:sz w:val="24"/>
+          <w:szCs w:val="24"/>
+        </w:rPr>
+        <w:t>的严重错误，而且还要听取来自</w:t>
+      </w:r>
+      <w:r>
+        <w:rPr>
+          <w:rFonts w:ascii="Raleway" w:eastAsia="宋体" w:hAnsi="Raleway" w:cs="宋体"/>
+          <w:color w:val="000000"/>
+          <w:spacing w:val="2"/>
+          <w:kern w:val="0"/>
+          <w:sz w:val="24"/>
+          <w:szCs w:val="24"/>
+        </w:rPr>
+        <w:t>'kern'</w:t>
+      </w:r>
+      <w:r>
+        <w:rPr>
+          <w:rFonts w:ascii="Raleway" w:eastAsia="宋体" w:hAnsi="Raleway" w:cs="宋体"/>
+          <w:color w:val="000000"/>
+          <w:spacing w:val="2"/>
+          <w:kern w:val="0"/>
+          <w:sz w:val="24"/>
+          <w:szCs w:val="24"/>
+        </w:rPr>
+        <w:t>的所有日志。</w:t>
       </w:r>
     </w:p>
     <w:p>
@@ -628,14 +1139,14 @@
       </w:pPr>
       <w:r>
         <w:rPr>
-          <w:rFonts w:ascii="Raleway" w:eastAsia="宋体" w:hAnsi="Raleway" w:cs="宋体"/>
-          <w:color w:val="000000"/>
-          <w:spacing w:val="2"/>
-          <w:kern w:val="0"/>
-          <w:sz w:val="24"/>
-          <w:szCs w:val="24"/>
-        </w:rPr>
-        <w:t>To implement that flexibility in our logging system we need to learn about a more complex </w:t>
+          <w:rFonts w:ascii="Raleway" w:eastAsia="宋体" w:hAnsi="Raleway" w:cs="宋体" w:hint="eastAsia"/>
+          <w:color w:val="000000"/>
+          <w:spacing w:val="2"/>
+          <w:kern w:val="0"/>
+          <w:sz w:val="24"/>
+          <w:szCs w:val="24"/>
+        </w:rPr>
+        <w:t>为了在我们的日志系统中实现这种灵活性，我们需要了解更复杂的</w:t>
       </w:r>
       <w:r>
         <w:rPr>
@@ -657,7 +1168,18 @@
           <w:sz w:val="24"/>
           <w:szCs w:val="24"/>
         </w:rPr>
-        <w:t> exchange.</w:t>
+        <w:t> exchange</w:t>
+      </w:r>
+      <w:r>
+        <w:rPr>
+          <w:rFonts w:ascii="Raleway" w:eastAsia="宋体" w:hAnsi="Raleway" w:cs="宋体" w:hint="eastAsia"/>
+          <w:color w:val="000000"/>
+          <w:spacing w:val="2"/>
+          <w:kern w:val="0"/>
+          <w:sz w:val="24"/>
+          <w:szCs w:val="24"/>
+        </w:rPr>
+        <w:t>。</w:t>
       </w:r>
     </w:p>
     <w:p>
@@ -703,7 +1225,7 @@
       </w:pPr>
       <w:r>
         <w:rPr>
-          <w:rFonts w:ascii="Raleway" w:eastAsia="宋体" w:hAnsi="Raleway" w:cs="宋体"/>
+          <w:rFonts w:ascii="Raleway" w:eastAsia="宋体" w:hAnsi="Raleway" w:cs="宋体" w:hint="eastAsia"/>
           <w:color w:val="000000"/>
           <w:spacing w:val="2"/>
           <w:kern w:val="0"/>
@@ -711,7 +1233,7 @@
           <w:szCs w:val="24"/>
         </w:rPr>
         <w:lastRenderedPageBreak/>
-        <w:t>Messages sent to a </w:t>
+        <w:t>发送到</w:t>
       </w:r>
       <w:r>
         <w:rPr>
@@ -733,7 +1255,183 @@
           <w:sz w:val="24"/>
           <w:szCs w:val="24"/>
         </w:rPr>
-        <w:t> exchange can't have an arbitrary </w:t>
+        <w:t> exchange</w:t>
+      </w:r>
+      <w:r>
+        <w:rPr>
+          <w:rFonts w:ascii="Raleway" w:eastAsia="宋体" w:hAnsi="Raleway" w:cs="宋体" w:hint="eastAsia"/>
+          <w:color w:val="000000"/>
+          <w:spacing w:val="2"/>
+          <w:kern w:val="0"/>
+          <w:sz w:val="24"/>
+          <w:szCs w:val="24"/>
+        </w:rPr>
+        <w:t>的消息不能有任意的</w:t>
+      </w:r>
+      <w:r>
+        <w:rPr>
+          <w:rFonts w:ascii="Raleway" w:eastAsia="宋体" w:hAnsi="Raleway" w:cs="宋体"/>
+          <w:color w:val="000000"/>
+          <w:spacing w:val="2"/>
+          <w:kern w:val="0"/>
+          <w:sz w:val="24"/>
+          <w:szCs w:val="24"/>
+        </w:rPr>
+        <w:t xml:space="preserve">routing_key - </w:t>
+      </w:r>
+      <w:r>
+        <w:rPr>
+          <w:rFonts w:ascii="Raleway" w:eastAsia="宋体" w:hAnsi="Raleway" w:cs="宋体"/>
+          <w:color w:val="000000"/>
+          <w:spacing w:val="2"/>
+          <w:kern w:val="0"/>
+          <w:sz w:val="24"/>
+          <w:szCs w:val="24"/>
+        </w:rPr>
+        <w:t>它必须是由点</w:t>
+      </w:r>
+      <w:r>
+        <w:rPr>
+          <w:rFonts w:ascii="Raleway" w:eastAsia="宋体" w:hAnsi="Raleway" w:cs="宋体" w:hint="eastAsia"/>
+          <w:color w:val="000000"/>
+          <w:spacing w:val="2"/>
+          <w:kern w:val="0"/>
+          <w:sz w:val="24"/>
+          <w:szCs w:val="24"/>
+        </w:rPr>
+        <w:t>(</w:t>
+      </w:r>
+      <w:r>
+        <w:rPr>
+          <w:rFonts w:ascii="Raleway" w:eastAsia="宋体" w:hAnsi="Raleway" w:cs="宋体"/>
+          <w:color w:val="000000"/>
+          <w:spacing w:val="2"/>
+          <w:kern w:val="0"/>
+          <w:sz w:val="24"/>
+          <w:szCs w:val="24"/>
+        </w:rPr>
+        <w:t>dots</w:t>
+      </w:r>
+      <w:r>
+        <w:rPr>
+          <w:rFonts w:ascii="Raleway" w:eastAsia="宋体" w:hAnsi="Raleway" w:cs="宋体"/>
+          <w:color w:val="000000"/>
+          <w:spacing w:val="2"/>
+          <w:kern w:val="0"/>
+          <w:sz w:val="24"/>
+          <w:szCs w:val="24"/>
+        </w:rPr>
+        <w:t>)</w:t>
+      </w:r>
+      <w:r>
+        <w:rPr>
+          <w:rFonts w:ascii="Raleway" w:eastAsia="宋体" w:hAnsi="Raleway" w:cs="宋体"/>
+          <w:color w:val="000000"/>
+          <w:spacing w:val="2"/>
+          <w:kern w:val="0"/>
+          <w:sz w:val="24"/>
+          <w:szCs w:val="24"/>
+        </w:rPr>
+        <w:t>分隔的单词列表。</w:t>
+      </w:r>
+      <w:r>
+        <w:rPr>
+          <w:rFonts w:ascii="Raleway" w:eastAsia="宋体" w:hAnsi="Raleway" w:cs="宋体"/>
+          <w:color w:val="000000"/>
+          <w:spacing w:val="2"/>
+          <w:kern w:val="0"/>
+          <w:sz w:val="24"/>
+          <w:szCs w:val="24"/>
+        </w:rPr>
+        <w:t xml:space="preserve"> </w:t>
+      </w:r>
+      <w:r>
+        <w:rPr>
+          <w:rFonts w:ascii="Raleway" w:eastAsia="宋体" w:hAnsi="Raleway" w:cs="宋体"/>
+          <w:color w:val="000000"/>
+          <w:spacing w:val="2"/>
+          <w:kern w:val="0"/>
+          <w:sz w:val="24"/>
+          <w:szCs w:val="24"/>
+        </w:rPr>
+        <w:t>单词可以是</w:t>
+      </w:r>
+      <w:r>
+        <w:rPr>
+          <w:rFonts w:ascii="Raleway" w:eastAsia="宋体" w:hAnsi="Raleway" w:cs="宋体" w:hint="eastAsia"/>
+          <w:color w:val="000000"/>
+          <w:spacing w:val="2"/>
+          <w:kern w:val="0"/>
+          <w:sz w:val="24"/>
+          <w:szCs w:val="24"/>
+        </w:rPr>
+        <w:t>任意的</w:t>
+      </w:r>
+      <w:r>
+        <w:rPr>
+          <w:rFonts w:ascii="Raleway" w:eastAsia="宋体" w:hAnsi="Raleway" w:cs="宋体"/>
+          <w:color w:val="000000"/>
+          <w:spacing w:val="2"/>
+          <w:kern w:val="0"/>
+          <w:sz w:val="24"/>
+          <w:szCs w:val="24"/>
+        </w:rPr>
+        <w:t>，但通常它们指定了与该消息相关的一些功能。</w:t>
+      </w:r>
+      <w:r>
+        <w:rPr>
+          <w:rFonts w:ascii="Raleway" w:eastAsia="宋体" w:hAnsi="Raleway" w:cs="宋体"/>
+          <w:color w:val="000000"/>
+          <w:spacing w:val="2"/>
+          <w:kern w:val="0"/>
+          <w:sz w:val="24"/>
+          <w:szCs w:val="24"/>
+        </w:rPr>
+        <w:t xml:space="preserve"> </w:t>
+      </w:r>
+      <w:r>
+        <w:rPr>
+          <w:rFonts w:ascii="Raleway" w:eastAsia="宋体" w:hAnsi="Raleway" w:cs="宋体"/>
+          <w:color w:val="000000"/>
+          <w:spacing w:val="2"/>
+          <w:kern w:val="0"/>
+          <w:sz w:val="24"/>
+          <w:szCs w:val="24"/>
+        </w:rPr>
+        <w:t>一些有效的</w:t>
+      </w:r>
+      <w:r>
+        <w:rPr>
+          <w:rFonts w:ascii="Raleway" w:eastAsia="宋体" w:hAnsi="Raleway" w:cs="宋体"/>
+          <w:color w:val="000000"/>
+          <w:spacing w:val="2"/>
+          <w:kern w:val="0"/>
+          <w:sz w:val="24"/>
+          <w:szCs w:val="24"/>
+        </w:rPr>
+        <w:t>routing key</w:t>
+      </w:r>
+      <w:r>
+        <w:rPr>
+          <w:rFonts w:ascii="Raleway" w:eastAsia="宋体" w:hAnsi="Raleway" w:cs="宋体"/>
+          <w:color w:val="000000"/>
+          <w:spacing w:val="2"/>
+          <w:kern w:val="0"/>
+          <w:sz w:val="24"/>
+          <w:szCs w:val="24"/>
+        </w:rPr>
+        <w:t>例子</w:t>
+      </w:r>
+      <w:r>
+        <w:rPr>
+          <w:rFonts w:ascii="Raleway" w:eastAsia="宋体" w:hAnsi="Raleway" w:cs="宋体"/>
+          <w:color w:val="000000"/>
+          <w:spacing w:val="2"/>
+          <w:kern w:val="0"/>
+          <w:sz w:val="24"/>
+          <w:szCs w:val="24"/>
+        </w:rPr>
+        <w:t>: "</w:t>
       </w:r>
       <w:r>
         <w:rPr>
@@ -744,18 +1442,18 @@
           <w:sz w:val="24"/>
           <w:szCs w:val="24"/>
         </w:rPr>
-        <w:t>routing_key</w:t>
-      </w:r>
-      <w:r>
-        <w:rPr>
-          <w:rFonts w:ascii="Raleway" w:eastAsia="宋体" w:hAnsi="Raleway" w:cs="宋体"/>
-          <w:color w:val="000000"/>
-          <w:spacing w:val="2"/>
-          <w:kern w:val="0"/>
-          <w:sz w:val="24"/>
-          <w:szCs w:val="24"/>
-        </w:rPr>
-        <w:t> - it must be a list of words, delimited by dots. The words can be anything, but usually they specify some features connected to the message. A few valid routing key examples: "</w:t>
+        <w:t>stock.usd.nyse</w:t>
+      </w:r>
+      <w:r>
+        <w:rPr>
+          <w:rFonts w:ascii="Raleway" w:eastAsia="宋体" w:hAnsi="Raleway" w:cs="宋体"/>
+          <w:color w:val="000000"/>
+          <w:spacing w:val="2"/>
+          <w:kern w:val="0"/>
+          <w:sz w:val="24"/>
+          <w:szCs w:val="24"/>
+        </w:rPr>
+        <w:t>", "</w:t>
       </w:r>
       <w:r>
         <w:rPr>
@@ -766,7 +1464,7 @@
           <w:sz w:val="24"/>
           <w:szCs w:val="24"/>
         </w:rPr>
-        <w:t>stock.usd.nyse</w:t>
+        <w:t>nyse.vmw</w:t>
       </w:r>
       <w:r>
         <w:rPr>
@@ -788,18 +1486,132 @@
           <w:sz w:val="24"/>
           <w:szCs w:val="24"/>
         </w:rPr>
-        <w:t>nyse.vmw</w:t>
-      </w:r>
-      <w:r>
-        <w:rPr>
-          <w:rFonts w:ascii="Raleway" w:eastAsia="宋体" w:hAnsi="Raleway" w:cs="宋体"/>
-          <w:color w:val="000000"/>
-          <w:spacing w:val="2"/>
-          <w:kern w:val="0"/>
-          <w:sz w:val="24"/>
-          <w:szCs w:val="24"/>
-        </w:rPr>
-        <w:t>", "</w:t>
+        <w:t>quick.orange.rabbit</w:t>
+      </w:r>
+      <w:r>
+        <w:rPr>
+          <w:rFonts w:ascii="Raleway" w:eastAsia="宋体" w:hAnsi="Raleway" w:cs="宋体"/>
+          <w:color w:val="000000"/>
+          <w:spacing w:val="2"/>
+          <w:kern w:val="0"/>
+          <w:sz w:val="24"/>
+          <w:szCs w:val="24"/>
+        </w:rPr>
+        <w:t>".</w:t>
+      </w:r>
+      <w:r>
+        <w:rPr>
+          <w:rFonts w:ascii="Raleway" w:eastAsia="宋体" w:hAnsi="Raleway" w:cs="宋体"/>
+          <w:color w:val="000000"/>
+          <w:spacing w:val="2"/>
+          <w:kern w:val="0"/>
+          <w:sz w:val="24"/>
+          <w:szCs w:val="24"/>
+        </w:rPr>
+        <w:t xml:space="preserve"> </w:t>
+      </w:r>
+      <w:r>
+        <w:rPr>
+          <w:rFonts w:ascii="Raleway" w:eastAsia="宋体" w:hAnsi="Raleway" w:cs="宋体"/>
+          <w:color w:val="000000"/>
+          <w:spacing w:val="2"/>
+          <w:kern w:val="0"/>
+          <w:sz w:val="24"/>
+          <w:szCs w:val="24"/>
+        </w:rPr>
+        <w:t>只要您愿意，</w:t>
+      </w:r>
+      <w:r>
+        <w:rPr>
+          <w:rFonts w:ascii="Raleway" w:eastAsia="宋体" w:hAnsi="Raleway" w:cs="宋体"/>
+          <w:color w:val="000000"/>
+          <w:spacing w:val="2"/>
+          <w:kern w:val="0"/>
+          <w:sz w:val="24"/>
+          <w:szCs w:val="24"/>
+        </w:rPr>
+        <w:t>routing key</w:t>
+      </w:r>
+      <w:r>
+        <w:rPr>
+          <w:rFonts w:ascii="Raleway" w:eastAsia="宋体" w:hAnsi="Raleway" w:cs="宋体"/>
+          <w:color w:val="000000"/>
+          <w:spacing w:val="2"/>
+          <w:kern w:val="0"/>
+          <w:sz w:val="24"/>
+          <w:szCs w:val="24"/>
+        </w:rPr>
+        <w:t>中可以有多个字，最多</w:t>
+      </w:r>
+      <w:r>
+        <w:rPr>
+          <w:rFonts w:ascii="Raleway" w:eastAsia="宋体" w:hAnsi="Raleway" w:cs="宋体"/>
+          <w:color w:val="000000"/>
+          <w:spacing w:val="2"/>
+          <w:kern w:val="0"/>
+          <w:sz w:val="24"/>
+          <w:szCs w:val="24"/>
+        </w:rPr>
+        <w:t>255</w:t>
+      </w:r>
+      <w:r>
+        <w:rPr>
+          <w:rFonts w:ascii="Raleway" w:eastAsia="宋体" w:hAnsi="Raleway" w:cs="宋体"/>
+          <w:color w:val="000000"/>
+          <w:spacing w:val="2"/>
+          <w:kern w:val="0"/>
+          <w:sz w:val="24"/>
+          <w:szCs w:val="24"/>
+        </w:rPr>
+        <w:t>个字节。</w:t>
+      </w:r>
+    </w:p>
+    <w:p>
+      <w:pPr>
+        <w:widowControl/>
+        <w:spacing w:before="100" w:beforeAutospacing="1" w:after="100" w:afterAutospacing="1"/>
+        <w:jc w:val="left"/>
+        <w:rPr>
+          <w:rFonts w:ascii="Raleway" w:eastAsia="宋体" w:hAnsi="Raleway" w:cs="宋体"/>
+          <w:color w:val="000000"/>
+          <w:spacing w:val="2"/>
+          <w:kern w:val="0"/>
+          <w:sz w:val="24"/>
+          <w:szCs w:val="24"/>
+        </w:rPr>
+      </w:pPr>
+      <w:r>
+        <w:rPr>
+          <w:rFonts w:ascii="Raleway" w:eastAsia="宋体" w:hAnsi="Raleway" w:cs="宋体"/>
+          <w:color w:val="000000"/>
+          <w:spacing w:val="2"/>
+          <w:kern w:val="0"/>
+          <w:sz w:val="24"/>
+          <w:szCs w:val="24"/>
+        </w:rPr>
+        <w:t>binding key</w:t>
+      </w:r>
+      <w:r>
+        <w:rPr>
+          <w:rFonts w:ascii="Raleway" w:eastAsia="宋体" w:hAnsi="Raleway" w:cs="宋体" w:hint="eastAsia"/>
+          <w:color w:val="000000"/>
+          <w:spacing w:val="2"/>
+          <w:kern w:val="0"/>
+          <w:sz w:val="24"/>
+          <w:szCs w:val="24"/>
+        </w:rPr>
+        <w:t>也必须是相同的形式。</w:t>
+      </w:r>
+      <w:r>
+        <w:rPr>
+          <w:rFonts w:ascii="Raleway" w:eastAsia="宋体" w:hAnsi="Raleway" w:cs="宋体"/>
+          <w:color w:val="000000"/>
+          <w:spacing w:val="2"/>
+          <w:kern w:val="0"/>
+          <w:sz w:val="24"/>
+          <w:szCs w:val="24"/>
+        </w:rPr>
+        <w:t xml:space="preserve"> </w:t>
       </w:r>
       <w:r>
         <w:rPr>
@@ -810,44 +1622,29 @@
           <w:sz w:val="24"/>
           <w:szCs w:val="24"/>
         </w:rPr>
-        <w:t>quick.orange.rabbit</w:t>
-      </w:r>
-      <w:r>
-        <w:rPr>
-          <w:rFonts w:ascii="Raleway" w:eastAsia="宋体" w:hAnsi="Raleway" w:cs="宋体"/>
-          <w:color w:val="000000"/>
-          <w:spacing w:val="2"/>
-          <w:kern w:val="0"/>
-          <w:sz w:val="24"/>
-          <w:szCs w:val="24"/>
-        </w:rPr>
-        <w:t>". There can be as many words in the routing key as you like, up to the limit of 255 bytes.</w:t>
-      </w:r>
-    </w:p>
-    <w:p>
-      <w:pPr>
-        <w:widowControl/>
-        <w:spacing w:before="100" w:beforeAutospacing="1" w:after="100" w:afterAutospacing="1"/>
-        <w:jc w:val="left"/>
-        <w:rPr>
-          <w:rFonts w:ascii="Raleway" w:eastAsia="宋体" w:hAnsi="Raleway" w:cs="宋体"/>
-          <w:color w:val="000000"/>
-          <w:spacing w:val="2"/>
-          <w:kern w:val="0"/>
-          <w:sz w:val="24"/>
-          <w:szCs w:val="24"/>
-        </w:rPr>
-      </w:pPr>
-      <w:r>
-        <w:rPr>
-          <w:rFonts w:ascii="Raleway" w:eastAsia="宋体" w:hAnsi="Raleway" w:cs="宋体"/>
-          <w:color w:val="000000"/>
-          <w:spacing w:val="2"/>
-          <w:kern w:val="0"/>
-          <w:sz w:val="24"/>
-          <w:szCs w:val="24"/>
-        </w:rPr>
-        <w:t>The binding key must also be in the same form. The logic behind the </w:t>
+        <w:t>topic</w:t>
+      </w:r>
+      <w:r>
+        <w:rPr>
+          <w:rFonts w:ascii="Raleway" w:eastAsia="宋体" w:hAnsi="Raleway" w:cs="宋体"/>
+          <w:color w:val="000000"/>
+          <w:spacing w:val="2"/>
+          <w:kern w:val="0"/>
+          <w:sz w:val="24"/>
+          <w:szCs w:val="24"/>
+        </w:rPr>
+        <w:t> exchange</w:t>
+      </w:r>
+      <w:r>
+        <w:rPr>
+          <w:rFonts w:ascii="Raleway" w:eastAsia="宋体" w:hAnsi="Raleway" w:cs="宋体"/>
+          <w:color w:val="000000"/>
+          <w:spacing w:val="2"/>
+          <w:kern w:val="0"/>
+          <w:sz w:val="24"/>
+          <w:szCs w:val="24"/>
+        </w:rPr>
+        <w:t>背后的逻辑类似于</w:t>
       </w:r>
       <w:r>
         <w:rPr>
@@ -858,28 +1655,6 @@
           <w:sz w:val="24"/>
           <w:szCs w:val="24"/>
         </w:rPr>
-        <w:t>topic</w:t>
-      </w:r>
-      <w:r>
-        <w:rPr>
-          <w:rFonts w:ascii="Raleway" w:eastAsia="宋体" w:hAnsi="Raleway" w:cs="宋体"/>
-          <w:color w:val="000000"/>
-          <w:spacing w:val="2"/>
-          <w:kern w:val="0"/>
-          <w:sz w:val="24"/>
-          <w:szCs w:val="24"/>
-        </w:rPr>
-        <w:t> exchange is similar to a </w:t>
-      </w:r>
-      <w:r>
-        <w:rPr>
-          <w:rFonts w:ascii="Courier New" w:eastAsia="宋体" w:hAnsi="Courier New" w:cs="Courier New"/>
-          <w:color w:val="333333"/>
-          <w:spacing w:val="2"/>
-          <w:kern w:val="0"/>
-          <w:sz w:val="24"/>
-          <w:szCs w:val="24"/>
-        </w:rPr>
         <w:t>direct</w:t>
       </w:r>
       <w:r>
@@ -891,7 +1666,139 @@
           <w:sz w:val="24"/>
           <w:szCs w:val="24"/>
         </w:rPr>
-        <w:t> one - a message sent with a particular routing key will be delivered to all the queues that are bound with a matching binding key. However there are two important special cases for binding keys:</w:t>
+        <w:t> </w:t>
+      </w:r>
+      <w:r>
+        <w:rPr>
+          <w:rFonts w:ascii="Raleway" w:eastAsia="宋体" w:hAnsi="Raleway" w:cs="宋体"/>
+          <w:color w:val="000000"/>
+          <w:spacing w:val="2"/>
+          <w:kern w:val="0"/>
+          <w:sz w:val="24"/>
+          <w:szCs w:val="24"/>
+        </w:rPr>
+        <w:t xml:space="preserve"> - </w:t>
+      </w:r>
+      <w:r>
+        <w:rPr>
+          <w:rFonts w:ascii="Raleway" w:eastAsia="宋体" w:hAnsi="Raleway" w:cs="宋体"/>
+          <w:color w:val="000000"/>
+          <w:spacing w:val="2"/>
+          <w:kern w:val="0"/>
+          <w:sz w:val="24"/>
+          <w:szCs w:val="24"/>
+        </w:rPr>
+        <w:t>使用特定</w:t>
+      </w:r>
+      <w:r>
+        <w:rPr>
+          <w:rFonts w:ascii="Raleway" w:eastAsia="宋体" w:hAnsi="Raleway" w:cs="宋体"/>
+          <w:color w:val="000000"/>
+          <w:spacing w:val="2"/>
+          <w:kern w:val="0"/>
+          <w:sz w:val="24"/>
+          <w:szCs w:val="24"/>
+        </w:rPr>
+        <w:t>routing key</w:t>
+      </w:r>
+      <w:r>
+        <w:rPr>
+          <w:rFonts w:ascii="Raleway" w:eastAsia="宋体" w:hAnsi="Raleway" w:cs="宋体"/>
+          <w:color w:val="000000"/>
+          <w:spacing w:val="2"/>
+          <w:kern w:val="0"/>
+          <w:sz w:val="24"/>
+          <w:szCs w:val="24"/>
+        </w:rPr>
+        <w:t>发送的消息将被传递到与匹配</w:t>
+      </w:r>
+      <w:r>
+        <w:rPr>
+          <w:rFonts w:ascii="Raleway" w:eastAsia="宋体" w:hAnsi="Raleway" w:cs="宋体"/>
+          <w:color w:val="000000"/>
+          <w:spacing w:val="2"/>
+          <w:kern w:val="0"/>
+          <w:sz w:val="24"/>
+          <w:szCs w:val="24"/>
+        </w:rPr>
+        <w:t>binding key</w:t>
+      </w:r>
+      <w:r>
+        <w:rPr>
+          <w:rFonts w:ascii="Raleway" w:eastAsia="宋体" w:hAnsi="Raleway" w:cs="宋体"/>
+          <w:color w:val="000000"/>
+          <w:spacing w:val="2"/>
+          <w:kern w:val="0"/>
+          <w:sz w:val="24"/>
+          <w:szCs w:val="24"/>
+        </w:rPr>
+        <w:t>的所有</w:t>
+      </w:r>
+      <w:r>
+        <w:rPr>
+          <w:rFonts w:ascii="Raleway" w:eastAsia="宋体" w:hAnsi="Raleway" w:cs="宋体"/>
+          <w:color w:val="000000"/>
+          <w:spacing w:val="2"/>
+          <w:kern w:val="0"/>
+          <w:sz w:val="24"/>
+          <w:szCs w:val="24"/>
+        </w:rPr>
+        <w:t>queues</w:t>
+      </w:r>
+      <w:r>
+        <w:rPr>
+          <w:rFonts w:ascii="Raleway" w:eastAsia="宋体" w:hAnsi="Raleway" w:cs="宋体"/>
+          <w:color w:val="000000"/>
+          <w:spacing w:val="2"/>
+          <w:kern w:val="0"/>
+          <w:sz w:val="24"/>
+          <w:szCs w:val="24"/>
+        </w:rPr>
+        <w:t>。</w:t>
+      </w:r>
+      <w:r>
+        <w:rPr>
+          <w:rFonts w:ascii="Raleway" w:eastAsia="宋体" w:hAnsi="Raleway" w:cs="宋体"/>
+          <w:color w:val="000000"/>
+          <w:spacing w:val="2"/>
+          <w:kern w:val="0"/>
+          <w:sz w:val="24"/>
+          <w:szCs w:val="24"/>
+        </w:rPr>
+        <w:t xml:space="preserve"> </w:t>
+      </w:r>
+      <w:r>
+        <w:rPr>
+          <w:rFonts w:ascii="Raleway" w:eastAsia="宋体" w:hAnsi="Raleway" w:cs="宋体"/>
+          <w:color w:val="000000"/>
+          <w:spacing w:val="2"/>
+          <w:kern w:val="0"/>
+          <w:sz w:val="24"/>
+          <w:szCs w:val="24"/>
+        </w:rPr>
+        <w:t>但是</w:t>
+      </w:r>
+      <w:r>
+        <w:rPr>
+          <w:rFonts w:ascii="Raleway" w:eastAsia="宋体" w:hAnsi="Raleway" w:cs="宋体"/>
+          <w:color w:val="000000"/>
+          <w:spacing w:val="2"/>
+          <w:kern w:val="0"/>
+          <w:sz w:val="24"/>
+          <w:szCs w:val="24"/>
+        </w:rPr>
+        <w:t>binding keys</w:t>
+      </w:r>
+      <w:r>
+        <w:rPr>
+          <w:rFonts w:ascii="Raleway" w:eastAsia="宋体" w:hAnsi="Raleway" w:cs="宋体"/>
+          <w:color w:val="000000"/>
+          <w:spacing w:val="2"/>
+          <w:kern w:val="0"/>
+          <w:sz w:val="24"/>
+          <w:szCs w:val="24"/>
+        </w:rPr>
+        <w:t>有两个重要的特殊情况：</w:t>
       </w:r>
     </w:p>
     <w:p>
@@ -932,7 +1839,62 @@
           <w:sz w:val="24"/>
           <w:szCs w:val="24"/>
         </w:rPr>
-        <w:t> (star) can substitute for exactly one word.</w:t>
+        <w:t> (</w:t>
+      </w:r>
+      <w:r>
+        <w:rPr>
+          <w:rFonts w:ascii="Raleway" w:eastAsia="宋体" w:hAnsi="Raleway" w:cs="宋体" w:hint="eastAsia"/>
+          <w:color w:val="000000"/>
+          <w:spacing w:val="2"/>
+          <w:kern w:val="0"/>
+          <w:sz w:val="24"/>
+          <w:szCs w:val="24"/>
+        </w:rPr>
+        <w:t>星号</w:t>
+      </w:r>
+      <w:r>
+        <w:rPr>
+          <w:rFonts w:ascii="Raleway" w:eastAsia="宋体" w:hAnsi="Raleway" w:cs="宋体"/>
+          <w:color w:val="000000"/>
+          <w:spacing w:val="2"/>
+          <w:kern w:val="0"/>
+          <w:sz w:val="24"/>
+          <w:szCs w:val="24"/>
+        </w:rPr>
+        <w:t xml:space="preserve">) </w:t>
+      </w:r>
+      <w:r>
+        <w:rPr>
+          <w:rFonts w:ascii="Raleway" w:eastAsia="宋体" w:hAnsi="Raleway" w:cs="宋体" w:hint="eastAsia"/>
+          <w:color w:val="000000"/>
+          <w:spacing w:val="2"/>
+          <w:kern w:val="0"/>
+          <w:sz w:val="24"/>
+          <w:szCs w:val="24"/>
+        </w:rPr>
+        <w:t>可以替代一个</w:t>
+      </w:r>
+      <w:r>
+        <w:rPr>
+          <w:rFonts w:ascii="Raleway" w:eastAsia="宋体" w:hAnsi="Raleway" w:cs="宋体" w:hint="eastAsia"/>
+          <w:color w:val="000000"/>
+          <w:spacing w:val="2"/>
+          <w:kern w:val="0"/>
+          <w:sz w:val="24"/>
+          <w:szCs w:val="24"/>
+        </w:rPr>
+        <w:t>word</w:t>
+      </w:r>
+      <w:r>
+        <w:rPr>
+          <w:rFonts w:ascii="Raleway" w:eastAsia="宋体" w:hAnsi="Raleway" w:cs="宋体"/>
+          <w:color w:val="000000"/>
+          <w:spacing w:val="2"/>
+          <w:kern w:val="0"/>
+          <w:sz w:val="24"/>
+          <w:szCs w:val="24"/>
+        </w:rPr>
+        <w:t>.</w:t>
       </w:r>
     </w:p>
     <w:p>
@@ -973,7 +1935,62 @@
           <w:sz w:val="24"/>
           <w:szCs w:val="24"/>
         </w:rPr>
-        <w:t> (hash) can substitute for zero or more words.</w:t>
+        <w:t xml:space="preserve"> (hash) </w:t>
+      </w:r>
+      <w:r>
+        <w:rPr>
+          <w:rFonts w:ascii="Raleway" w:eastAsia="宋体" w:hAnsi="Raleway" w:cs="宋体" w:hint="eastAsia"/>
+          <w:color w:val="000000"/>
+          <w:spacing w:val="2"/>
+          <w:kern w:val="0"/>
+          <w:sz w:val="24"/>
+          <w:szCs w:val="24"/>
+        </w:rPr>
+        <w:t>可以替代</w:t>
+      </w:r>
+      <w:r>
+        <w:rPr>
+          <w:rFonts w:ascii="Raleway" w:eastAsia="宋体" w:hAnsi="Raleway" w:cs="宋体"/>
+          <w:color w:val="000000"/>
+          <w:spacing w:val="2"/>
+          <w:kern w:val="0"/>
+          <w:sz w:val="24"/>
+          <w:szCs w:val="24"/>
+        </w:rPr>
+        <w:t>0</w:t>
+      </w:r>
+      <w:r>
+        <w:rPr>
+          <w:rFonts w:ascii="Raleway" w:eastAsia="宋体" w:hAnsi="Raleway" w:cs="宋体" w:hint="eastAsia"/>
+          <w:color w:val="000000"/>
+          <w:spacing w:val="2"/>
+          <w:kern w:val="0"/>
+          <w:sz w:val="24"/>
+          <w:szCs w:val="24"/>
+        </w:rPr>
+        <w:t>个或多个</w:t>
+      </w:r>
+      <w:r>
+        <w:rPr>
+          <w:rFonts w:ascii="Raleway" w:eastAsia="宋体" w:hAnsi="Raleway" w:cs="宋体" w:hint="eastAsia"/>
+          <w:color w:val="000000"/>
+          <w:spacing w:val="2"/>
+          <w:kern w:val="0"/>
+          <w:sz w:val="24"/>
+          <w:szCs w:val="24"/>
+        </w:rPr>
+        <w:t>words</w:t>
+      </w:r>
+      <w:r>
+        <w:rPr>
+          <w:rFonts w:ascii="Raleway" w:eastAsia="宋体" w:hAnsi="Raleway" w:cs="宋体"/>
+          <w:color w:val="000000"/>
+          <w:spacing w:val="2"/>
+          <w:kern w:val="0"/>
+          <w:sz w:val="24"/>
+          <w:szCs w:val="24"/>
+        </w:rPr>
+        <w:t>.</w:t>
       </w:r>
     </w:p>
     <w:p>
@@ -992,14 +2009,25 @@
       </w:pPr>
       <w:r>
         <w:rPr>
-          <w:rFonts w:ascii="Raleway" w:eastAsia="宋体" w:hAnsi="Raleway" w:cs="宋体"/>
-          <w:color w:val="000000"/>
-          <w:spacing w:val="2"/>
-          <w:kern w:val="0"/>
-          <w:sz w:val="24"/>
-          <w:szCs w:val="24"/>
-        </w:rPr>
-        <w:t>It's easiest to explain this in an example:</w:t>
+          <w:rFonts w:ascii="Raleway" w:eastAsia="宋体" w:hAnsi="Raleway" w:cs="宋体" w:hint="eastAsia"/>
+          <w:color w:val="000000"/>
+          <w:spacing w:val="2"/>
+          <w:kern w:val="0"/>
+          <w:sz w:val="24"/>
+          <w:szCs w:val="24"/>
+        </w:rPr>
+        <w:t>在一个简单的例子中可以解释</w:t>
+      </w:r>
+      <w:r>
+        <w:rPr>
+          <w:rFonts w:ascii="Raleway" w:eastAsia="宋体" w:hAnsi="Raleway" w:cs="宋体"/>
+          <w:color w:val="000000"/>
+          <w:spacing w:val="2"/>
+          <w:kern w:val="0"/>
+          <w:sz w:val="24"/>
+          <w:szCs w:val="24"/>
+        </w:rPr>
+        <w:t>:</w:t>
       </w:r>
     </w:p>
     <w:p>
@@ -1043,7 +2071,7 @@
                     </pic:cNvPicPr>
                   </pic:nvPicPr>
                   <pic:blipFill>
-                    <a:blip r:embed="rId9">
+                    <a:blip r:embed="rId8">
                       <a:extLst>
                         <a:ext uri="{28A0092B-C50C-407E-A947-70E740481C1C}">
                           <a14:useLocalDpi xmlns:a14="http://schemas.microsoft.com/office/drawing/2010/main" val="0"/>
@@ -1091,14 +2119,223 @@
       </w:pPr>
       <w:r>
         <w:rPr>
-          <w:rFonts w:ascii="Raleway" w:eastAsia="宋体" w:hAnsi="Raleway" w:cs="宋体"/>
-          <w:color w:val="000000"/>
-          <w:spacing w:val="2"/>
-          <w:kern w:val="0"/>
-          <w:sz w:val="24"/>
-          <w:szCs w:val="24"/>
-        </w:rPr>
-        <w:t>In this example, we're going to send messages which all describe animals. The messages will be sent with a routing key that consists of three words (two dots). The first word in the routing key will describe speed, second a colour and third a species: "</w:t>
+          <w:rFonts w:ascii="Raleway" w:eastAsia="宋体" w:hAnsi="Raleway" w:cs="宋体" w:hint="eastAsia"/>
+          <w:color w:val="000000"/>
+          <w:spacing w:val="2"/>
+          <w:kern w:val="0"/>
+          <w:sz w:val="24"/>
+          <w:szCs w:val="24"/>
+        </w:rPr>
+        <w:t>在这个例子中，我们将发送所有描述动物的消息。</w:t>
+      </w:r>
+      <w:r>
+        <w:rPr>
+          <w:rFonts w:ascii="Raleway" w:eastAsia="宋体" w:hAnsi="Raleway" w:cs="宋体"/>
+          <w:color w:val="000000"/>
+          <w:spacing w:val="2"/>
+          <w:kern w:val="0"/>
+          <w:sz w:val="24"/>
+          <w:szCs w:val="24"/>
+        </w:rPr>
+        <w:t xml:space="preserve"> </w:t>
+      </w:r>
+      <w:r>
+        <w:rPr>
+          <w:rFonts w:ascii="Raleway" w:eastAsia="宋体" w:hAnsi="Raleway" w:cs="宋体"/>
+          <w:color w:val="000000"/>
+          <w:spacing w:val="2"/>
+          <w:kern w:val="0"/>
+          <w:sz w:val="24"/>
+          <w:szCs w:val="24"/>
+        </w:rPr>
+        <w:t>messages</w:t>
+      </w:r>
+      <w:r>
+        <w:rPr>
+          <w:rFonts w:ascii="Raleway" w:eastAsia="宋体" w:hAnsi="Raleway" w:cs="宋体"/>
+          <w:color w:val="000000"/>
+          <w:spacing w:val="2"/>
+          <w:kern w:val="0"/>
+          <w:sz w:val="24"/>
+          <w:szCs w:val="24"/>
+        </w:rPr>
+        <w:t>将使用由三个</w:t>
+      </w:r>
+      <w:r>
+        <w:rPr>
+          <w:rFonts w:ascii="Raleway" w:eastAsia="宋体" w:hAnsi="Raleway" w:cs="宋体"/>
+          <w:color w:val="000000"/>
+          <w:spacing w:val="2"/>
+          <w:kern w:val="0"/>
+          <w:sz w:val="24"/>
+          <w:szCs w:val="24"/>
+        </w:rPr>
+        <w:t>words</w:t>
+      </w:r>
+      <w:r>
+        <w:rPr>
+          <w:rFonts w:ascii="Raleway" w:eastAsia="宋体" w:hAnsi="Raleway" w:cs="宋体"/>
+          <w:color w:val="000000"/>
+          <w:spacing w:val="2"/>
+          <w:kern w:val="0"/>
+          <w:sz w:val="24"/>
+          <w:szCs w:val="24"/>
+        </w:rPr>
+        <w:t>（两个</w:t>
+      </w:r>
+      <w:r>
+        <w:rPr>
+          <w:rFonts w:ascii="Raleway" w:eastAsia="宋体" w:hAnsi="Raleway" w:cs="宋体"/>
+          <w:color w:val="000000"/>
+          <w:spacing w:val="2"/>
+          <w:kern w:val="0"/>
+          <w:sz w:val="24"/>
+          <w:szCs w:val="24"/>
+        </w:rPr>
+        <w:t>dots</w:t>
+      </w:r>
+      <w:r>
+        <w:rPr>
+          <w:rFonts w:ascii="Raleway" w:eastAsia="宋体" w:hAnsi="Raleway" w:cs="宋体"/>
+          <w:color w:val="000000"/>
+          <w:spacing w:val="2"/>
+          <w:kern w:val="0"/>
+          <w:sz w:val="24"/>
+          <w:szCs w:val="24"/>
+        </w:rPr>
+        <w:t>）组成的</w:t>
+      </w:r>
+      <w:r>
+        <w:rPr>
+          <w:rFonts w:ascii="Raleway" w:eastAsia="宋体" w:hAnsi="Raleway" w:cs="宋体"/>
+          <w:color w:val="000000"/>
+          <w:spacing w:val="2"/>
+          <w:kern w:val="0"/>
+          <w:sz w:val="24"/>
+          <w:szCs w:val="24"/>
+        </w:rPr>
+        <w:t>routing key</w:t>
+      </w:r>
+      <w:r>
+        <w:rPr>
+          <w:rFonts w:ascii="Raleway" w:eastAsia="宋体" w:hAnsi="Raleway" w:cs="宋体"/>
+          <w:color w:val="000000"/>
+          <w:spacing w:val="2"/>
+          <w:kern w:val="0"/>
+          <w:sz w:val="24"/>
+          <w:szCs w:val="24"/>
+        </w:rPr>
+        <w:t>发送。</w:t>
+      </w:r>
+      <w:r>
+        <w:rPr>
+          <w:rFonts w:ascii="Raleway" w:eastAsia="宋体" w:hAnsi="Raleway" w:cs="宋体"/>
+          <w:color w:val="000000"/>
+          <w:spacing w:val="2"/>
+          <w:kern w:val="0"/>
+          <w:sz w:val="24"/>
+          <w:szCs w:val="24"/>
+        </w:rPr>
+        <w:t xml:space="preserve"> </w:t>
+      </w:r>
+      <w:r>
+        <w:rPr>
+          <w:rFonts w:ascii="Raleway" w:eastAsia="宋体" w:hAnsi="Raleway" w:cs="宋体"/>
+          <w:color w:val="000000"/>
+          <w:spacing w:val="2"/>
+          <w:kern w:val="0"/>
+          <w:sz w:val="24"/>
+          <w:szCs w:val="24"/>
+        </w:rPr>
+        <w:t>routing key</w:t>
+      </w:r>
+      <w:r>
+        <w:rPr>
+          <w:rFonts w:ascii="Raleway" w:eastAsia="宋体" w:hAnsi="Raleway" w:cs="宋体"/>
+          <w:color w:val="000000"/>
+          <w:spacing w:val="2"/>
+          <w:kern w:val="0"/>
+          <w:sz w:val="24"/>
+          <w:szCs w:val="24"/>
+        </w:rPr>
+        <w:t>中的第一个</w:t>
+      </w:r>
+      <w:r>
+        <w:rPr>
+          <w:rFonts w:ascii="Raleway" w:eastAsia="宋体" w:hAnsi="Raleway" w:cs="宋体"/>
+          <w:color w:val="000000"/>
+          <w:spacing w:val="2"/>
+          <w:kern w:val="0"/>
+          <w:sz w:val="24"/>
+          <w:szCs w:val="24"/>
+        </w:rPr>
+        <w:t>word</w:t>
+      </w:r>
+      <w:r>
+        <w:rPr>
+          <w:rFonts w:ascii="Raleway" w:eastAsia="宋体" w:hAnsi="Raleway" w:cs="宋体"/>
+          <w:color w:val="000000"/>
+          <w:spacing w:val="2"/>
+          <w:kern w:val="0"/>
+          <w:sz w:val="24"/>
+          <w:szCs w:val="24"/>
+        </w:rPr>
+        <w:t>将描述</w:t>
+      </w:r>
+      <w:r>
+        <w:rPr>
+          <w:rFonts w:ascii="Raleway" w:eastAsia="宋体" w:hAnsi="Raleway" w:cs="宋体"/>
+          <w:color w:val="000000"/>
+          <w:spacing w:val="2"/>
+          <w:kern w:val="0"/>
+          <w:sz w:val="24"/>
+          <w:szCs w:val="24"/>
+        </w:rPr>
+        <w:t>speed</w:t>
+      </w:r>
+      <w:r>
+        <w:rPr>
+          <w:rFonts w:ascii="Raleway" w:eastAsia="宋体" w:hAnsi="Raleway" w:cs="宋体"/>
+          <w:color w:val="000000"/>
+          <w:spacing w:val="2"/>
+          <w:kern w:val="0"/>
+          <w:sz w:val="24"/>
+          <w:szCs w:val="24"/>
+        </w:rPr>
+        <w:t>，第二个</w:t>
+      </w:r>
+      <w:r>
+        <w:rPr>
+          <w:rFonts w:ascii="Raleway" w:eastAsia="宋体" w:hAnsi="Raleway" w:cs="宋体"/>
+          <w:color w:val="000000"/>
+          <w:spacing w:val="2"/>
+          <w:kern w:val="0"/>
+          <w:sz w:val="24"/>
+          <w:szCs w:val="24"/>
+        </w:rPr>
+        <w:t>colour</w:t>
+      </w:r>
+      <w:r>
+        <w:rPr>
+          <w:rFonts w:ascii="Raleway" w:eastAsia="宋体" w:hAnsi="Raleway" w:cs="宋体"/>
+          <w:color w:val="000000"/>
+          <w:spacing w:val="2"/>
+          <w:kern w:val="0"/>
+          <w:sz w:val="24"/>
+          <w:szCs w:val="24"/>
+        </w:rPr>
+        <w:t>和第三个种</w:t>
+      </w:r>
+      <w:r>
+        <w:rPr>
+          <w:rFonts w:ascii="Raleway" w:eastAsia="宋体" w:hAnsi="Raleway" w:cs="宋体"/>
+          <w:color w:val="000000"/>
+          <w:spacing w:val="2"/>
+          <w:kern w:val="0"/>
+          <w:sz w:val="24"/>
+          <w:szCs w:val="24"/>
+        </w:rPr>
+        <w:t>species: "</w:t>
       </w:r>
       <w:r>
         <w:rPr>
@@ -1139,14 +2376,69 @@
       </w:pPr>
       <w:r>
         <w:rPr>
-          <w:rFonts w:ascii="Raleway" w:eastAsia="宋体" w:hAnsi="Raleway" w:cs="宋体"/>
-          <w:color w:val="000000"/>
-          <w:spacing w:val="2"/>
-          <w:kern w:val="0"/>
-          <w:sz w:val="24"/>
-          <w:szCs w:val="24"/>
-        </w:rPr>
-        <w:t>We created three bindings: Q1 is bound with binding key "</w:t>
+          <w:rFonts w:ascii="Raleway" w:eastAsia="宋体" w:hAnsi="Raleway" w:cs="宋体" w:hint="eastAsia"/>
+          <w:color w:val="000000"/>
+          <w:spacing w:val="2"/>
+          <w:kern w:val="0"/>
+          <w:sz w:val="24"/>
+          <w:szCs w:val="24"/>
+        </w:rPr>
+        <w:t>我们创建了三个</w:t>
+      </w:r>
+      <w:r>
+        <w:rPr>
+          <w:rFonts w:ascii="Raleway" w:eastAsia="宋体" w:hAnsi="Raleway" w:cs="宋体"/>
+          <w:color w:val="000000"/>
+          <w:spacing w:val="2"/>
+          <w:kern w:val="0"/>
+          <w:sz w:val="24"/>
+          <w:szCs w:val="24"/>
+        </w:rPr>
+        <w:t>bindings</w:t>
+      </w:r>
+      <w:r>
+        <w:rPr>
+          <w:rFonts w:ascii="Raleway" w:eastAsia="宋体" w:hAnsi="Raleway" w:cs="宋体" w:hint="eastAsia"/>
+          <w:color w:val="000000"/>
+          <w:spacing w:val="2"/>
+          <w:kern w:val="0"/>
+          <w:sz w:val="24"/>
+          <w:szCs w:val="24"/>
+        </w:rPr>
+        <w:t>：</w:t>
+      </w:r>
+      <w:r>
+        <w:rPr>
+          <w:rFonts w:ascii="Raleway" w:eastAsia="宋体" w:hAnsi="Raleway" w:cs="宋体"/>
+          <w:color w:val="000000"/>
+          <w:spacing w:val="2"/>
+          <w:kern w:val="0"/>
+          <w:sz w:val="24"/>
+          <w:szCs w:val="24"/>
+        </w:rPr>
+        <w:t>Q1</w:t>
+      </w:r>
+      <w:r>
+        <w:rPr>
+          <w:rFonts w:ascii="Raleway" w:eastAsia="宋体" w:hAnsi="Raleway" w:cs="宋体"/>
+          <w:color w:val="000000"/>
+          <w:spacing w:val="2"/>
+          <w:kern w:val="0"/>
+          <w:sz w:val="24"/>
+          <w:szCs w:val="24"/>
+        </w:rPr>
+        <w:t>绑定了</w:t>
+      </w:r>
+      <w:r>
+        <w:rPr>
+          <w:rFonts w:ascii="Raleway" w:eastAsia="宋体" w:hAnsi="Raleway" w:cs="宋体"/>
+          <w:color w:val="000000"/>
+          <w:spacing w:val="2"/>
+          <w:kern w:val="0"/>
+          <w:sz w:val="24"/>
+          <w:szCs w:val="24"/>
+        </w:rPr>
+        <w:t>binding key "</w:t>
       </w:r>
       <w:r>
         <w:rPr>
@@ -1168,7 +2460,51 @@
           <w:sz w:val="24"/>
           <w:szCs w:val="24"/>
         </w:rPr>
-        <w:t>" and Q2 with "</w:t>
+        <w:t>"</w:t>
+      </w:r>
+      <w:r>
+        <w:rPr>
+          <w:rFonts w:ascii="Raleway" w:eastAsia="宋体" w:hAnsi="Raleway" w:cs="宋体"/>
+          <w:color w:val="000000"/>
+          <w:spacing w:val="2"/>
+          <w:kern w:val="0"/>
+          <w:sz w:val="24"/>
+          <w:szCs w:val="24"/>
+        </w:rPr>
+        <w:t>，</w:t>
+      </w:r>
+      <w:r>
+        <w:rPr>
+          <w:rFonts w:ascii="Raleway" w:eastAsia="宋体" w:hAnsi="Raleway" w:cs="宋体"/>
+          <w:color w:val="000000"/>
+          <w:spacing w:val="2"/>
+          <w:kern w:val="0"/>
+          <w:sz w:val="24"/>
+          <w:szCs w:val="24"/>
+        </w:rPr>
+        <w:t>Q2</w:t>
+      </w:r>
+      <w:r>
+        <w:rPr>
+          <w:rFonts w:ascii="Raleway" w:eastAsia="宋体" w:hAnsi="Raleway" w:cs="宋体"/>
+          <w:color w:val="000000"/>
+          <w:spacing w:val="2"/>
+          <w:kern w:val="0"/>
+          <w:sz w:val="24"/>
+          <w:szCs w:val="24"/>
+        </w:rPr>
+        <w:t>绑定了</w:t>
+      </w:r>
+      <w:r>
+        <w:rPr>
+          <w:rFonts w:ascii="Raleway" w:eastAsia="宋体" w:hAnsi="Raleway" w:cs="宋体"/>
+          <w:color w:val="000000"/>
+          <w:spacing w:val="2"/>
+          <w:kern w:val="0"/>
+          <w:sz w:val="24"/>
+          <w:szCs w:val="24"/>
+        </w:rPr>
+        <w:t>"</w:t>
       </w:r>
       <w:r>
         <w:rPr>
@@ -1231,14 +2567,47 @@
       </w:pPr>
       <w:r>
         <w:rPr>
-          <w:rFonts w:ascii="Raleway" w:eastAsia="宋体" w:hAnsi="Raleway" w:cs="宋体"/>
-          <w:color w:val="000000"/>
-          <w:spacing w:val="2"/>
-          <w:kern w:val="0"/>
-          <w:sz w:val="24"/>
-          <w:szCs w:val="24"/>
-        </w:rPr>
-        <w:t>These bindings can be summarised as:</w:t>
+          <w:rFonts w:ascii="Raleway" w:eastAsia="宋体" w:hAnsi="Raleway" w:cs="宋体" w:hint="eastAsia"/>
+          <w:color w:val="000000"/>
+          <w:spacing w:val="2"/>
+          <w:kern w:val="0"/>
+          <w:sz w:val="24"/>
+          <w:szCs w:val="24"/>
+        </w:rPr>
+        <w:t>这些</w:t>
+      </w:r>
+      <w:r>
+        <w:rPr>
+          <w:rFonts w:ascii="Raleway" w:eastAsia="宋体" w:hAnsi="Raleway" w:cs="宋体"/>
+          <w:color w:val="000000"/>
+          <w:spacing w:val="2"/>
+          <w:kern w:val="0"/>
+          <w:sz w:val="24"/>
+          <w:szCs w:val="24"/>
+        </w:rPr>
+        <w:t xml:space="preserve">bindings </w:t>
+      </w:r>
+      <w:r>
+        <w:rPr>
+          <w:rFonts w:ascii="Raleway" w:eastAsia="宋体" w:hAnsi="Raleway" w:cs="宋体" w:hint="eastAsia"/>
+          <w:color w:val="000000"/>
+          <w:spacing w:val="2"/>
+          <w:kern w:val="0"/>
+          <w:sz w:val="24"/>
+          <w:szCs w:val="24"/>
+        </w:rPr>
+        <w:t>可以概括为</w:t>
+      </w:r>
+      <w:r>
+        <w:rPr>
+          <w:rFonts w:ascii="Raleway" w:eastAsia="宋体" w:hAnsi="Raleway" w:cs="宋体"/>
+          <w:color w:val="000000"/>
+          <w:spacing w:val="2"/>
+          <w:kern w:val="0"/>
+          <w:sz w:val="24"/>
+          <w:szCs w:val="24"/>
+        </w:rPr>
+        <w:t>:</w:t>
       </w:r>
     </w:p>
     <w:p>
@@ -1268,7 +2637,51 @@
           <w:sz w:val="24"/>
           <w:szCs w:val="24"/>
         </w:rPr>
-        <w:t>Q1 is interested in all the orange animals.</w:t>
+        <w:t xml:space="preserve">Q1 </w:t>
+      </w:r>
+      <w:r>
+        <w:rPr>
+          <w:rFonts w:ascii="Raleway" w:eastAsia="宋体" w:hAnsi="Raleway" w:cs="宋体" w:hint="eastAsia"/>
+          <w:color w:val="000000"/>
+          <w:spacing w:val="2"/>
+          <w:kern w:val="0"/>
+          <w:sz w:val="24"/>
+          <w:szCs w:val="24"/>
+        </w:rPr>
+        <w:t>对所有</w:t>
+      </w:r>
+      <w:r>
+        <w:rPr>
+          <w:rFonts w:ascii="Raleway" w:eastAsia="宋体" w:hAnsi="Raleway" w:cs="宋体" w:hint="eastAsia"/>
+          <w:color w:val="000000"/>
+          <w:spacing w:val="2"/>
+          <w:kern w:val="0"/>
+          <w:sz w:val="24"/>
+          <w:szCs w:val="24"/>
+        </w:rPr>
+        <w:t>orange</w:t>
+      </w:r>
+      <w:r>
+        <w:rPr>
+          <w:rFonts w:ascii="Raleway" w:eastAsia="宋体" w:hAnsi="Raleway" w:cs="宋体" w:hint="eastAsia"/>
+          <w:color w:val="000000"/>
+          <w:spacing w:val="2"/>
+          <w:kern w:val="0"/>
+          <w:sz w:val="24"/>
+          <w:szCs w:val="24"/>
+        </w:rPr>
+        <w:t>动物感兴趣</w:t>
+      </w:r>
+      <w:r>
+        <w:rPr>
+          <w:rFonts w:ascii="Raleway" w:eastAsia="宋体" w:hAnsi="Raleway" w:cs="宋体"/>
+          <w:color w:val="000000"/>
+          <w:spacing w:val="2"/>
+          <w:kern w:val="0"/>
+          <w:sz w:val="24"/>
+          <w:szCs w:val="24"/>
+        </w:rPr>
+        <w:t>.</w:t>
       </w:r>
     </w:p>
     <w:p>
@@ -1298,7 +2711,96 @@
           <w:sz w:val="24"/>
           <w:szCs w:val="24"/>
         </w:rPr>
-        <w:t>Q2 wants to hear everything about rabbits, and everything about lazy animals.</w:t>
+        <w:lastRenderedPageBreak/>
+        <w:t xml:space="preserve">Q2 </w:t>
+      </w:r>
+      <w:r>
+        <w:rPr>
+          <w:rFonts w:ascii="Raleway" w:eastAsia="宋体" w:hAnsi="Raleway" w:cs="宋体" w:hint="eastAsia"/>
+          <w:color w:val="000000"/>
+          <w:spacing w:val="2"/>
+          <w:kern w:val="0"/>
+          <w:sz w:val="24"/>
+          <w:szCs w:val="24"/>
+        </w:rPr>
+        <w:t>希望听到关于</w:t>
+      </w:r>
+      <w:r>
+        <w:rPr>
+          <w:rFonts w:ascii="Raleway" w:eastAsia="宋体" w:hAnsi="Raleway" w:cs="宋体"/>
+          <w:color w:val="000000"/>
+          <w:spacing w:val="2"/>
+          <w:kern w:val="0"/>
+          <w:sz w:val="24"/>
+          <w:szCs w:val="24"/>
+        </w:rPr>
+        <w:t>rabbits</w:t>
+      </w:r>
+      <w:r>
+        <w:rPr>
+          <w:rFonts w:ascii="Raleway" w:eastAsia="宋体" w:hAnsi="Raleway" w:cs="宋体" w:hint="eastAsia"/>
+          <w:color w:val="000000"/>
+          <w:spacing w:val="2"/>
+          <w:kern w:val="0"/>
+          <w:sz w:val="24"/>
+          <w:szCs w:val="24"/>
+        </w:rPr>
+        <w:t>的一切，以及关于</w:t>
+      </w:r>
+      <w:r>
+        <w:rPr>
+          <w:rFonts w:ascii="Raleway" w:eastAsia="宋体" w:hAnsi="Raleway" w:cs="宋体" w:hint="eastAsia"/>
+          <w:color w:val="000000"/>
+          <w:spacing w:val="2"/>
+          <w:kern w:val="0"/>
+          <w:sz w:val="24"/>
+          <w:szCs w:val="24"/>
+        </w:rPr>
+        <w:t>lazy</w:t>
+      </w:r>
+      <w:r>
+        <w:rPr>
+          <w:rFonts w:ascii="Raleway" w:eastAsia="宋体" w:hAnsi="Raleway" w:cs="宋体"/>
+          <w:color w:val="000000"/>
+          <w:spacing w:val="2"/>
+          <w:kern w:val="0"/>
+          <w:sz w:val="24"/>
+          <w:szCs w:val="24"/>
+        </w:rPr>
+        <w:t xml:space="preserve"> </w:t>
+      </w:r>
+      <w:r>
+        <w:rPr>
+          <w:rFonts w:ascii="Raleway" w:eastAsia="宋体" w:hAnsi="Raleway" w:cs="宋体" w:hint="eastAsia"/>
+          <w:color w:val="000000"/>
+          <w:spacing w:val="2"/>
+          <w:kern w:val="0"/>
+          <w:sz w:val="24"/>
+          <w:szCs w:val="24"/>
+        </w:rPr>
+        <w:t>animals</w:t>
+      </w:r>
+      <w:r>
+        <w:rPr>
+          <w:rFonts w:ascii="Raleway" w:eastAsia="宋体" w:hAnsi="Raleway" w:cs="宋体" w:hint="eastAsia"/>
+          <w:color w:val="000000"/>
+          <w:spacing w:val="2"/>
+          <w:kern w:val="0"/>
+          <w:sz w:val="24"/>
+          <w:szCs w:val="24"/>
+        </w:rPr>
+        <w:t>的一切</w:t>
+      </w:r>
+      <w:r>
+        <w:rPr>
+          <w:rFonts w:ascii="Raleway" w:eastAsia="宋体" w:hAnsi="Raleway" w:cs="宋体"/>
+          <w:color w:val="000000"/>
+          <w:spacing w:val="2"/>
+          <w:kern w:val="0"/>
+          <w:sz w:val="24"/>
+          <w:szCs w:val="24"/>
+        </w:rPr>
+        <w:t>.</w:t>
       </w:r>
     </w:p>
     <w:p>
@@ -1317,14 +2819,47 @@
       </w:pPr>
       <w:r>
         <w:rPr>
-          <w:rFonts w:ascii="Raleway" w:eastAsia="宋体" w:hAnsi="Raleway" w:cs="宋体"/>
-          <w:color w:val="000000"/>
-          <w:spacing w:val="2"/>
-          <w:kern w:val="0"/>
-          <w:sz w:val="24"/>
-          <w:szCs w:val="24"/>
-        </w:rPr>
-        <w:t>A message with a routing key set to "</w:t>
+          <w:rFonts w:ascii="Raleway" w:eastAsia="宋体" w:hAnsi="Raleway" w:cs="宋体" w:hint="eastAsia"/>
+          <w:color w:val="000000"/>
+          <w:spacing w:val="2"/>
+          <w:kern w:val="0"/>
+          <w:sz w:val="24"/>
+          <w:szCs w:val="24"/>
+        </w:rPr>
+        <w:t>将</w:t>
+      </w:r>
+      <w:r>
+        <w:rPr>
+          <w:rFonts w:ascii="Raleway" w:eastAsia="宋体" w:hAnsi="Raleway" w:cs="宋体"/>
+          <w:color w:val="000000"/>
+          <w:spacing w:val="2"/>
+          <w:kern w:val="0"/>
+          <w:sz w:val="24"/>
+          <w:szCs w:val="24"/>
+        </w:rPr>
+        <w:t>routing key</w:t>
+      </w:r>
+      <w:r>
+        <w:rPr>
+          <w:rFonts w:ascii="Raleway" w:eastAsia="宋体" w:hAnsi="Raleway" w:cs="宋体" w:hint="eastAsia"/>
+          <w:color w:val="000000"/>
+          <w:spacing w:val="2"/>
+          <w:kern w:val="0"/>
+          <w:sz w:val="24"/>
+          <w:szCs w:val="24"/>
+        </w:rPr>
+        <w:t>设置为</w:t>
+      </w:r>
+      <w:r>
+        <w:rPr>
+          <w:rFonts w:ascii="Raleway" w:eastAsia="宋体" w:hAnsi="Raleway" w:cs="宋体"/>
+          <w:color w:val="000000"/>
+          <w:spacing w:val="2"/>
+          <w:kern w:val="0"/>
+          <w:sz w:val="24"/>
+          <w:szCs w:val="24"/>
+        </w:rPr>
+        <w:t>"</w:t>
       </w:r>
       <w:r>
         <w:rPr>
@@ -1346,7 +2881,117 @@
           <w:sz w:val="24"/>
           <w:szCs w:val="24"/>
         </w:rPr>
-        <w:t>" will be delivered to both queues. Message "</w:t>
+        <w:t>"</w:t>
+      </w:r>
+      <w:r>
+        <w:rPr>
+          <w:rFonts w:ascii="Raleway" w:eastAsia="宋体" w:hAnsi="Raleway" w:cs="宋体"/>
+          <w:color w:val="000000"/>
+          <w:spacing w:val="2"/>
+          <w:kern w:val="0"/>
+          <w:sz w:val="24"/>
+          <w:szCs w:val="24"/>
+        </w:rPr>
+        <w:t>的</w:t>
+      </w:r>
+      <w:r>
+        <w:rPr>
+          <w:rFonts w:ascii="Raleway" w:eastAsia="宋体" w:hAnsi="Raleway" w:cs="宋体"/>
+          <w:color w:val="000000"/>
+          <w:spacing w:val="2"/>
+          <w:kern w:val="0"/>
+          <w:sz w:val="24"/>
+          <w:szCs w:val="24"/>
+        </w:rPr>
+        <w:t>message</w:t>
+      </w:r>
+      <w:r>
+        <w:rPr>
+          <w:rFonts w:ascii="Raleway" w:eastAsia="宋体" w:hAnsi="Raleway" w:cs="宋体"/>
+          <w:color w:val="000000"/>
+          <w:spacing w:val="2"/>
+          <w:kern w:val="0"/>
+          <w:sz w:val="24"/>
+          <w:szCs w:val="24"/>
+        </w:rPr>
+        <w:t>将</w:t>
+      </w:r>
+      <w:r>
+        <w:rPr>
+          <w:rFonts w:ascii="Raleway" w:eastAsia="宋体" w:hAnsi="Raleway" w:cs="宋体"/>
+          <w:color w:val="000000"/>
+          <w:spacing w:val="2"/>
+          <w:kern w:val="0"/>
+          <w:sz w:val="24"/>
+          <w:szCs w:val="24"/>
+        </w:rPr>
+        <w:t>delivered</w:t>
+      </w:r>
+      <w:r>
+        <w:rPr>
+          <w:rFonts w:ascii="Raleway" w:eastAsia="宋体" w:hAnsi="Raleway" w:cs="宋体"/>
+          <w:color w:val="000000"/>
+          <w:spacing w:val="2"/>
+          <w:kern w:val="0"/>
+          <w:sz w:val="24"/>
+          <w:szCs w:val="24"/>
+        </w:rPr>
+        <w:t>到两个</w:t>
+      </w:r>
+      <w:r>
+        <w:rPr>
+          <w:rFonts w:ascii="Raleway" w:eastAsia="宋体" w:hAnsi="Raleway" w:cs="宋体"/>
+          <w:color w:val="000000"/>
+          <w:spacing w:val="2"/>
+          <w:kern w:val="0"/>
+          <w:sz w:val="24"/>
+          <w:szCs w:val="24"/>
+        </w:rPr>
+        <w:t>queues</w:t>
+      </w:r>
+      <w:r>
+        <w:rPr>
+          <w:rFonts w:ascii="Raleway" w:eastAsia="宋体" w:hAnsi="Raleway" w:cs="宋体"/>
+          <w:color w:val="000000"/>
+          <w:spacing w:val="2"/>
+          <w:kern w:val="0"/>
+          <w:sz w:val="24"/>
+          <w:szCs w:val="24"/>
+        </w:rPr>
+        <w:t>。</w:t>
+      </w:r>
+      <w:r>
+        <w:rPr>
+          <w:rFonts w:ascii="Raleway" w:eastAsia="宋体" w:hAnsi="Raleway" w:cs="宋体"/>
+          <w:color w:val="000000"/>
+          <w:spacing w:val="2"/>
+          <w:kern w:val="0"/>
+          <w:sz w:val="24"/>
+          <w:szCs w:val="24"/>
+        </w:rPr>
+        <w:t xml:space="preserve"> </w:t>
+      </w:r>
+      <w:r>
+        <w:rPr>
+          <w:rFonts w:ascii="Raleway" w:eastAsia="宋体" w:hAnsi="Raleway" w:cs="宋体"/>
+          <w:color w:val="000000"/>
+          <w:spacing w:val="2"/>
+          <w:kern w:val="0"/>
+          <w:sz w:val="24"/>
+          <w:szCs w:val="24"/>
+        </w:rPr>
+        <w:t>消息</w:t>
+      </w:r>
+      <w:r>
+        <w:rPr>
+          <w:rFonts w:ascii="Raleway" w:eastAsia="宋体" w:hAnsi="Raleway" w:cs="宋体"/>
+          <w:color w:val="000000"/>
+          <w:spacing w:val="2"/>
+          <w:kern w:val="0"/>
+          <w:sz w:val="24"/>
+          <w:szCs w:val="24"/>
+        </w:rPr>
+        <w:t>"</w:t>
       </w:r>
       <w:r>
         <w:rPr>
@@ -1368,19 +3013,51 @@
           <w:sz w:val="24"/>
           <w:szCs w:val="24"/>
         </w:rPr>
-        <w:t xml:space="preserve">" also will </w:t>
-      </w:r>
-      <w:r>
-        <w:rPr>
-          <w:rFonts w:ascii="Raleway" w:eastAsia="宋体" w:hAnsi="Raleway" w:cs="宋体"/>
-          <w:color w:val="000000"/>
-          <w:spacing w:val="2"/>
-          <w:kern w:val="0"/>
-          <w:sz w:val="24"/>
-          <w:szCs w:val="24"/>
-        </w:rPr>
-        <w:lastRenderedPageBreak/>
-        <w:t>go to both of them. On the other hand "</w:t>
+        <w:t>"</w:t>
+      </w:r>
+      <w:r>
+        <w:rPr>
+          <w:rFonts w:ascii="Raleway" w:eastAsia="宋体" w:hAnsi="Raleway" w:cs="宋体"/>
+          <w:color w:val="000000"/>
+          <w:spacing w:val="2"/>
+          <w:kern w:val="0"/>
+          <w:sz w:val="24"/>
+          <w:szCs w:val="24"/>
+        </w:rPr>
+        <w:t>也会去他们两个。</w:t>
+      </w:r>
+      <w:r>
+        <w:rPr>
+          <w:rFonts w:ascii="Raleway" w:eastAsia="宋体" w:hAnsi="Raleway" w:cs="宋体"/>
+          <w:color w:val="000000"/>
+          <w:spacing w:val="2"/>
+          <w:kern w:val="0"/>
+          <w:sz w:val="24"/>
+          <w:szCs w:val="24"/>
+        </w:rPr>
+        <w:t xml:space="preserve"> </w:t>
+      </w:r>
+      <w:r>
+        <w:rPr>
+          <w:rFonts w:ascii="Raleway" w:eastAsia="宋体" w:hAnsi="Raleway" w:cs="宋体"/>
+          <w:color w:val="000000"/>
+          <w:spacing w:val="2"/>
+          <w:kern w:val="0"/>
+          <w:sz w:val="24"/>
+          <w:szCs w:val="24"/>
+        </w:rPr>
+        <w:t>另一方面，</w:t>
+      </w:r>
+      <w:r>
+        <w:rPr>
+          <w:rFonts w:ascii="Raleway" w:eastAsia="宋体" w:hAnsi="Raleway" w:cs="宋体"/>
+          <w:color w:val="000000"/>
+          <w:spacing w:val="2"/>
+          <w:kern w:val="0"/>
+          <w:sz w:val="24"/>
+          <w:szCs w:val="24"/>
+        </w:rPr>
+        <w:t>"</w:t>
       </w:r>
       <w:r>
         <w:rPr>
@@ -1402,7 +3079,51 @@
           <w:sz w:val="24"/>
           <w:szCs w:val="24"/>
         </w:rPr>
-        <w:t>" will only go to the first queue, and "</w:t>
+        <w:t>"</w:t>
+      </w:r>
+      <w:r>
+        <w:rPr>
+          <w:rFonts w:ascii="Raleway" w:eastAsia="宋体" w:hAnsi="Raleway" w:cs="宋体"/>
+          <w:color w:val="000000"/>
+          <w:spacing w:val="2"/>
+          <w:kern w:val="0"/>
+          <w:sz w:val="24"/>
+          <w:szCs w:val="24"/>
+        </w:rPr>
+        <w:t>只会进入第一个</w:t>
+      </w:r>
+      <w:r>
+        <w:rPr>
+          <w:rFonts w:ascii="Raleway" w:eastAsia="宋体" w:hAnsi="Raleway" w:cs="宋体"/>
+          <w:color w:val="000000"/>
+          <w:spacing w:val="2"/>
+          <w:kern w:val="0"/>
+          <w:sz w:val="24"/>
+          <w:szCs w:val="24"/>
+        </w:rPr>
+        <w:t>queue</w:t>
+      </w:r>
+      <w:r>
+        <w:rPr>
+          <w:rFonts w:ascii="Raleway" w:eastAsia="宋体" w:hAnsi="Raleway" w:cs="宋体"/>
+          <w:color w:val="000000"/>
+          <w:spacing w:val="2"/>
+          <w:kern w:val="0"/>
+          <w:sz w:val="24"/>
+          <w:szCs w:val="24"/>
+        </w:rPr>
+        <w:t>，而</w:t>
+      </w:r>
+      <w:r>
+        <w:rPr>
+          <w:rFonts w:ascii="Raleway" w:eastAsia="宋体" w:hAnsi="Raleway" w:cs="宋体"/>
+          <w:color w:val="000000"/>
+          <w:spacing w:val="2"/>
+          <w:kern w:val="0"/>
+          <w:sz w:val="24"/>
+          <w:szCs w:val="24"/>
+        </w:rPr>
+        <w:t>"</w:t>
       </w:r>
       <w:r>
         <w:rPr>
@@ -1424,7 +3145,51 @@
           <w:sz w:val="24"/>
           <w:szCs w:val="24"/>
         </w:rPr>
-        <w:t>" only to the second. "</w:t>
+        <w:t>"</w:t>
+      </w:r>
+      <w:r>
+        <w:rPr>
+          <w:rFonts w:ascii="Raleway" w:eastAsia="宋体" w:hAnsi="Raleway" w:cs="宋体"/>
+          <w:color w:val="000000"/>
+          <w:spacing w:val="2"/>
+          <w:kern w:val="0"/>
+          <w:sz w:val="24"/>
+          <w:szCs w:val="24"/>
+        </w:rPr>
+        <w:t>只会进入第二个</w:t>
+      </w:r>
+      <w:r>
+        <w:rPr>
+          <w:rFonts w:ascii="Raleway" w:eastAsia="宋体" w:hAnsi="Raleway" w:cs="宋体"/>
+          <w:color w:val="000000"/>
+          <w:spacing w:val="2"/>
+          <w:kern w:val="0"/>
+          <w:sz w:val="24"/>
+          <w:szCs w:val="24"/>
+        </w:rPr>
+        <w:t>queue</w:t>
+      </w:r>
+      <w:r>
+        <w:rPr>
+          <w:rFonts w:ascii="Raleway" w:eastAsia="宋体" w:hAnsi="Raleway" w:cs="宋体"/>
+          <w:color w:val="000000"/>
+          <w:spacing w:val="2"/>
+          <w:kern w:val="0"/>
+          <w:sz w:val="24"/>
+          <w:szCs w:val="24"/>
+        </w:rPr>
+        <w:t>。</w:t>
+      </w:r>
+      <w:r>
+        <w:rPr>
+          <w:rFonts w:ascii="Raleway" w:eastAsia="宋体" w:hAnsi="Raleway" w:cs="宋体"/>
+          <w:color w:val="000000"/>
+          <w:spacing w:val="2"/>
+          <w:kern w:val="0"/>
+          <w:sz w:val="24"/>
+          <w:szCs w:val="24"/>
+        </w:rPr>
+        <w:t>"</w:t>
       </w:r>
       <w:r>
         <w:rPr>
@@ -1446,7 +3211,73 @@
           <w:sz w:val="24"/>
           <w:szCs w:val="24"/>
         </w:rPr>
-        <w:t>" will be delivered to the second queue only once, even though it matches two bindings. "</w:t>
+        <w:t>"</w:t>
+      </w:r>
+      <w:r>
+        <w:rPr>
+          <w:rFonts w:ascii="Raleway" w:eastAsia="宋体" w:hAnsi="Raleway" w:cs="宋体"/>
+          <w:color w:val="000000"/>
+          <w:spacing w:val="2"/>
+          <w:kern w:val="0"/>
+          <w:sz w:val="24"/>
+          <w:szCs w:val="24"/>
+        </w:rPr>
+        <w:t>只会传递到第二个</w:t>
+      </w:r>
+      <w:r>
+        <w:rPr>
+          <w:rFonts w:ascii="Raleway" w:eastAsia="宋体" w:hAnsi="Raleway" w:cs="宋体"/>
+          <w:color w:val="000000"/>
+          <w:spacing w:val="2"/>
+          <w:kern w:val="0"/>
+          <w:sz w:val="24"/>
+          <w:szCs w:val="24"/>
+        </w:rPr>
+        <w:t>queue</w:t>
+      </w:r>
+      <w:r>
+        <w:rPr>
+          <w:rFonts w:ascii="Raleway" w:eastAsia="宋体" w:hAnsi="Raleway" w:cs="宋体"/>
+          <w:color w:val="000000"/>
+          <w:spacing w:val="2"/>
+          <w:kern w:val="0"/>
+          <w:sz w:val="24"/>
+          <w:szCs w:val="24"/>
+        </w:rPr>
+        <w:t>一次，即使它匹配了两个</w:t>
+      </w:r>
+      <w:r>
+        <w:rPr>
+          <w:rFonts w:ascii="Raleway" w:eastAsia="宋体" w:hAnsi="Raleway" w:cs="宋体"/>
+          <w:color w:val="000000"/>
+          <w:spacing w:val="2"/>
+          <w:kern w:val="0"/>
+          <w:sz w:val="24"/>
+          <w:szCs w:val="24"/>
+        </w:rPr>
+        <w:t>bindings</w:t>
+      </w:r>
+      <w:r>
+        <w:rPr>
+          <w:rFonts w:ascii="Raleway" w:eastAsia="宋体" w:hAnsi="Raleway" w:cs="宋体"/>
+          <w:color w:val="000000"/>
+          <w:spacing w:val="2"/>
+          <w:kern w:val="0"/>
+          <w:sz w:val="24"/>
+          <w:szCs w:val="24"/>
+        </w:rPr>
+        <w:t>。</w:t>
+      </w:r>
+      <w:r>
+        <w:rPr>
+          <w:rFonts w:ascii="Raleway" w:eastAsia="宋体" w:hAnsi="Raleway" w:cs="宋体"/>
+          <w:color w:val="000000"/>
+          <w:spacing w:val="2"/>
+          <w:kern w:val="0"/>
+          <w:sz w:val="24"/>
+          <w:szCs w:val="24"/>
+        </w:rPr>
+        <w:t>"</w:t>
       </w:r>
       <w:r>
         <w:rPr>
@@ -1468,7 +3299,62 @@
           <w:sz w:val="24"/>
           <w:szCs w:val="24"/>
         </w:rPr>
-        <w:t>" doesn't match any binding so it will be discarded.</w:t>
+        <w:t>"</w:t>
+      </w:r>
+      <w:r>
+        <w:rPr>
+          <w:rFonts w:ascii="Raleway" w:eastAsia="宋体" w:hAnsi="Raleway" w:cs="宋体"/>
+          <w:color w:val="000000"/>
+          <w:spacing w:val="2"/>
+          <w:kern w:val="0"/>
+          <w:sz w:val="24"/>
+          <w:szCs w:val="24"/>
+        </w:rPr>
+        <w:t>不匹配任何</w:t>
+      </w:r>
+      <w:r>
+        <w:rPr>
+          <w:rFonts w:ascii="Raleway" w:eastAsia="宋体" w:hAnsi="Raleway" w:cs="宋体"/>
+          <w:color w:val="000000"/>
+          <w:spacing w:val="2"/>
+          <w:kern w:val="0"/>
+          <w:sz w:val="24"/>
+          <w:szCs w:val="24"/>
+        </w:rPr>
+        <w:t>binding</w:t>
+      </w:r>
+      <w:r>
+        <w:rPr>
+          <w:rFonts w:ascii="Raleway" w:eastAsia="宋体" w:hAnsi="Raleway" w:cs="宋体"/>
+          <w:color w:val="000000"/>
+          <w:spacing w:val="2"/>
+          <w:kern w:val="0"/>
+          <w:sz w:val="24"/>
+          <w:szCs w:val="24"/>
+        </w:rPr>
+        <w:t>，因此将被</w:t>
+      </w:r>
+      <w:r>
+        <w:rPr>
+          <w:rFonts w:ascii="Raleway" w:eastAsia="宋体" w:hAnsi="Raleway" w:cs="宋体"/>
+          <w:color w:val="000000"/>
+          <w:spacing w:val="2"/>
+          <w:kern w:val="0"/>
+          <w:sz w:val="24"/>
+          <w:szCs w:val="24"/>
+        </w:rPr>
+        <w:t>discarded</w:t>
+      </w:r>
+      <w:r>
+        <w:rPr>
+          <w:rFonts w:ascii="Raleway" w:eastAsia="宋体" w:hAnsi="Raleway" w:cs="宋体"/>
+          <w:color w:val="000000"/>
+          <w:spacing w:val="2"/>
+          <w:kern w:val="0"/>
+          <w:sz w:val="24"/>
+          <w:szCs w:val="24"/>
+        </w:rPr>
+        <w:t>。</w:t>
       </w:r>
     </w:p>
     <w:p>
@@ -1487,14 +3373,47 @@
       </w:pPr>
       <w:r>
         <w:rPr>
-          <w:rFonts w:ascii="Raleway" w:eastAsia="宋体" w:hAnsi="Raleway" w:cs="宋体"/>
-          <w:color w:val="000000"/>
-          <w:spacing w:val="2"/>
-          <w:kern w:val="0"/>
-          <w:sz w:val="24"/>
-          <w:szCs w:val="24"/>
-        </w:rPr>
-        <w:t>What happens if we break our contract and send a message with one or four words, like "</w:t>
+          <w:rFonts w:ascii="Raleway" w:eastAsia="宋体" w:hAnsi="Raleway" w:cs="宋体" w:hint="eastAsia"/>
+          <w:color w:val="000000"/>
+          <w:spacing w:val="2"/>
+          <w:kern w:val="0"/>
+          <w:sz w:val="24"/>
+          <w:szCs w:val="24"/>
+        </w:rPr>
+        <w:t>如果我们违反我们的</w:t>
+      </w:r>
+      <w:r>
+        <w:rPr>
+          <w:rFonts w:ascii="Raleway" w:eastAsia="宋体" w:hAnsi="Raleway" w:cs="宋体"/>
+          <w:color w:val="000000"/>
+          <w:spacing w:val="2"/>
+          <w:kern w:val="0"/>
+          <w:sz w:val="24"/>
+          <w:szCs w:val="24"/>
+        </w:rPr>
+        <w:t>contract</w:t>
+      </w:r>
+      <w:r>
+        <w:rPr>
+          <w:rFonts w:ascii="Raleway" w:eastAsia="宋体" w:hAnsi="Raleway" w:cs="宋体" w:hint="eastAsia"/>
+          <w:color w:val="000000"/>
+          <w:spacing w:val="2"/>
+          <w:kern w:val="0"/>
+          <w:sz w:val="24"/>
+          <w:szCs w:val="24"/>
+        </w:rPr>
+        <w:t>并发送带有一个或四个单词的消息，如</w:t>
+      </w:r>
+      <w:r>
+        <w:rPr>
+          <w:rFonts w:ascii="Raleway" w:eastAsia="宋体" w:hAnsi="Raleway" w:cs="宋体"/>
+          <w:color w:val="000000"/>
+          <w:spacing w:val="2"/>
+          <w:kern w:val="0"/>
+          <w:sz w:val="24"/>
+          <w:szCs w:val="24"/>
+        </w:rPr>
+        <w:t>"</w:t>
       </w:r>
       <w:r>
         <w:rPr>
@@ -1538,7 +3457,84 @@
           <w:sz w:val="24"/>
           <w:szCs w:val="24"/>
         </w:rPr>
-        <w:t>"? Well, these messages won't match any bindings and will be lost.</w:t>
+        <w:t>"</w:t>
+      </w:r>
+      <w:r>
+        <w:rPr>
+          <w:rFonts w:ascii="Raleway" w:eastAsia="宋体" w:hAnsi="Raleway" w:cs="宋体"/>
+          <w:color w:val="000000"/>
+          <w:spacing w:val="2"/>
+          <w:kern w:val="0"/>
+          <w:sz w:val="24"/>
+          <w:szCs w:val="24"/>
+        </w:rPr>
+        <w:t>，会发生什么情况？</w:t>
+      </w:r>
+      <w:r>
+        <w:rPr>
+          <w:rFonts w:ascii="Raleway" w:eastAsia="宋体" w:hAnsi="Raleway" w:cs="宋体"/>
+          <w:color w:val="000000"/>
+          <w:spacing w:val="2"/>
+          <w:kern w:val="0"/>
+          <w:sz w:val="24"/>
+          <w:szCs w:val="24"/>
+        </w:rPr>
+        <w:t xml:space="preserve"> </w:t>
+      </w:r>
+      <w:r>
+        <w:rPr>
+          <w:rFonts w:ascii="Raleway" w:eastAsia="宋体" w:hAnsi="Raleway" w:cs="宋体"/>
+          <w:color w:val="000000"/>
+          <w:spacing w:val="2"/>
+          <w:kern w:val="0"/>
+          <w:sz w:val="24"/>
+          <w:szCs w:val="24"/>
+        </w:rPr>
+        <w:t>那么，这些消息将不匹配任何</w:t>
+      </w:r>
+      <w:r>
+        <w:rPr>
+          <w:rFonts w:ascii="Raleway" w:eastAsia="宋体" w:hAnsi="Raleway" w:cs="宋体"/>
+          <w:color w:val="000000"/>
+          <w:spacing w:val="2"/>
+          <w:kern w:val="0"/>
+          <w:sz w:val="24"/>
+          <w:szCs w:val="24"/>
+        </w:rPr>
+        <w:t>bindings</w:t>
+      </w:r>
+      <w:r>
+        <w:rPr>
+          <w:rFonts w:ascii="Raleway" w:eastAsia="宋体" w:hAnsi="Raleway" w:cs="宋体"/>
+          <w:color w:val="000000"/>
+          <w:spacing w:val="2"/>
+          <w:kern w:val="0"/>
+          <w:sz w:val="24"/>
+          <w:szCs w:val="24"/>
+        </w:rPr>
+        <w:t>，并会</w:t>
+      </w:r>
+      <w:r>
+        <w:rPr>
+          <w:rFonts w:ascii="Raleway" w:eastAsia="宋体" w:hAnsi="Raleway" w:cs="宋体"/>
+          <w:color w:val="000000"/>
+          <w:spacing w:val="2"/>
+          <w:kern w:val="0"/>
+          <w:sz w:val="24"/>
+          <w:szCs w:val="24"/>
+        </w:rPr>
+        <w:t>discarded</w:t>
+      </w:r>
+      <w:r>
+        <w:rPr>
+          <w:rFonts w:ascii="Raleway" w:eastAsia="宋体" w:hAnsi="Raleway" w:cs="宋体"/>
+          <w:color w:val="000000"/>
+          <w:spacing w:val="2"/>
+          <w:kern w:val="0"/>
+          <w:sz w:val="24"/>
+          <w:szCs w:val="24"/>
+        </w:rPr>
+        <w:t>。</w:t>
       </w:r>
     </w:p>
     <w:p>
@@ -1557,14 +3553,25 @@
       </w:pPr>
       <w:r>
         <w:rPr>
-          <w:rFonts w:ascii="Raleway" w:eastAsia="宋体" w:hAnsi="Raleway" w:cs="宋体"/>
-          <w:color w:val="000000"/>
-          <w:spacing w:val="2"/>
-          <w:kern w:val="0"/>
-          <w:sz w:val="24"/>
-          <w:szCs w:val="24"/>
-        </w:rPr>
-        <w:t>On the other hand "</w:t>
+          <w:rFonts w:ascii="Raleway" w:eastAsia="宋体" w:hAnsi="Raleway" w:cs="宋体" w:hint="eastAsia"/>
+          <w:color w:val="000000"/>
+          <w:spacing w:val="2"/>
+          <w:kern w:val="0"/>
+          <w:sz w:val="24"/>
+          <w:szCs w:val="24"/>
+        </w:rPr>
+        <w:t>另一方面，</w:t>
+      </w:r>
+      <w:r>
+        <w:rPr>
+          <w:rFonts w:ascii="Raleway" w:eastAsia="宋体" w:hAnsi="Raleway" w:cs="宋体"/>
+          <w:color w:val="000000"/>
+          <w:spacing w:val="2"/>
+          <w:kern w:val="0"/>
+          <w:sz w:val="24"/>
+          <w:szCs w:val="24"/>
+        </w:rPr>
+        <w:t>"</w:t>
       </w:r>
       <w:r>
         <w:rPr>
@@ -1586,7 +3593,40 @@
           <w:sz w:val="24"/>
           <w:szCs w:val="24"/>
         </w:rPr>
-        <w:t>", even though it has four words, will match the last binding and will be delivered to the second queue.</w:t>
+        <w:t>"</w:t>
+      </w:r>
+      <w:r>
+        <w:rPr>
+          <w:rFonts w:ascii="Raleway" w:eastAsia="宋体" w:hAnsi="Raleway" w:cs="宋体"/>
+          <w:color w:val="000000"/>
+          <w:spacing w:val="2"/>
+          <w:kern w:val="0"/>
+          <w:sz w:val="24"/>
+          <w:szCs w:val="24"/>
+        </w:rPr>
+        <w:t>即使有四个单词，也会匹配最后一个绑定，并将传递到第二个</w:t>
+      </w:r>
+      <w:r>
+        <w:rPr>
+          <w:rFonts w:ascii="Raleway" w:eastAsia="宋体" w:hAnsi="Raleway" w:cs="宋体"/>
+          <w:color w:val="000000"/>
+          <w:spacing w:val="2"/>
+          <w:kern w:val="0"/>
+          <w:sz w:val="24"/>
+          <w:szCs w:val="24"/>
+        </w:rPr>
+        <w:t>queue</w:t>
+      </w:r>
+      <w:r>
+        <w:rPr>
+          <w:rFonts w:ascii="Raleway" w:eastAsia="宋体" w:hAnsi="Raleway" w:cs="宋体"/>
+          <w:color w:val="000000"/>
+          <w:spacing w:val="2"/>
+          <w:kern w:val="0"/>
+          <w:sz w:val="24"/>
+          <w:szCs w:val="24"/>
+        </w:rPr>
+        <w:t>。</w:t>
       </w:r>
     </w:p>
     <w:p>
@@ -1645,7 +3685,95 @@
           <w:sz w:val="24"/>
           <w:szCs w:val="24"/>
         </w:rPr>
-        <w:t>Topic exchange is powerful and can behave like other exchanges.</w:t>
+        <w:t xml:space="preserve">Topic exchange </w:t>
+      </w:r>
+      <w:r>
+        <w:rPr>
+          <w:rFonts w:ascii="Raleway" w:eastAsia="宋体" w:hAnsi="Raleway" w:cs="宋体" w:hint="eastAsia"/>
+          <w:color w:val="000000"/>
+          <w:spacing w:val="2"/>
+          <w:kern w:val="0"/>
+          <w:sz w:val="24"/>
+          <w:szCs w:val="24"/>
+        </w:rPr>
+        <w:t>功能强大，可以</w:t>
+      </w:r>
+      <w:r>
+        <w:rPr>
+          <w:rFonts w:ascii="Raleway" w:eastAsia="宋体" w:hAnsi="Raleway" w:cs="宋体" w:hint="eastAsia"/>
+          <w:color w:val="000000"/>
+          <w:spacing w:val="2"/>
+          <w:kern w:val="0"/>
+          <w:sz w:val="24"/>
+          <w:szCs w:val="24"/>
+        </w:rPr>
+        <w:t>具有</w:t>
+      </w:r>
+      <w:r>
+        <w:rPr>
+          <w:rFonts w:ascii="Raleway" w:eastAsia="宋体" w:hAnsi="Raleway" w:cs="宋体" w:hint="eastAsia"/>
+          <w:color w:val="000000"/>
+          <w:spacing w:val="2"/>
+          <w:kern w:val="0"/>
+          <w:sz w:val="24"/>
+          <w:szCs w:val="24"/>
+        </w:rPr>
+        <w:t>其他</w:t>
+      </w:r>
+      <w:r>
+        <w:rPr>
+          <w:rFonts w:ascii="Raleway" w:eastAsia="宋体" w:hAnsi="Raleway" w:cs="宋体"/>
+          <w:color w:val="000000"/>
+          <w:spacing w:val="2"/>
+          <w:kern w:val="0"/>
+          <w:sz w:val="24"/>
+          <w:szCs w:val="24"/>
+        </w:rPr>
+        <w:t>exchange</w:t>
+      </w:r>
+      <w:r>
+        <w:rPr>
+          <w:rFonts w:ascii="Raleway" w:eastAsia="宋体" w:hAnsi="Raleway" w:cs="宋体" w:hint="eastAsia"/>
+          <w:color w:val="000000"/>
+          <w:spacing w:val="2"/>
+          <w:kern w:val="0"/>
+          <w:sz w:val="24"/>
+          <w:szCs w:val="24"/>
+        </w:rPr>
+        <w:t>s</w:t>
+      </w:r>
+      <w:r>
+        <w:rPr>
+          <w:rFonts w:ascii="Raleway" w:eastAsia="宋体" w:hAnsi="Raleway" w:cs="宋体" w:hint="eastAsia"/>
+          <w:color w:val="000000"/>
+          <w:spacing w:val="2"/>
+          <w:kern w:val="0"/>
+          <w:sz w:val="24"/>
+          <w:szCs w:val="24"/>
+        </w:rPr>
+        <w:t>一样</w:t>
+      </w:r>
+      <w:r>
+        <w:rPr>
+          <w:rFonts w:ascii="Raleway" w:eastAsia="宋体" w:hAnsi="Raleway" w:cs="宋体" w:hint="eastAsia"/>
+          <w:color w:val="000000"/>
+          <w:spacing w:val="2"/>
+          <w:kern w:val="0"/>
+          <w:sz w:val="24"/>
+          <w:szCs w:val="24"/>
+        </w:rPr>
+        <w:t>的行为</w:t>
+      </w:r>
+      <w:r>
+        <w:rPr>
+          <w:rFonts w:ascii="Raleway" w:eastAsia="宋体" w:hAnsi="Raleway" w:cs="宋体" w:hint="eastAsia"/>
+          <w:color w:val="000000"/>
+          <w:spacing w:val="2"/>
+          <w:kern w:val="0"/>
+          <w:sz w:val="24"/>
+          <w:szCs w:val="24"/>
+        </w:rPr>
+        <w:t>。</w:t>
       </w:r>
     </w:p>
     <w:p>
@@ -1665,14 +3793,25 @@
       </w:pPr>
       <w:r>
         <w:rPr>
-          <w:rFonts w:ascii="Raleway" w:eastAsia="宋体" w:hAnsi="Raleway" w:cs="宋体"/>
-          <w:color w:val="000000"/>
-          <w:spacing w:val="2"/>
-          <w:kern w:val="0"/>
-          <w:sz w:val="24"/>
-          <w:szCs w:val="24"/>
-        </w:rPr>
-        <w:t>When a queue is bound with "</w:t>
+          <w:rFonts w:ascii="Raleway" w:eastAsia="宋体" w:hAnsi="Raleway" w:cs="宋体" w:hint="eastAsia"/>
+          <w:color w:val="000000"/>
+          <w:spacing w:val="2"/>
+          <w:kern w:val="0"/>
+          <w:sz w:val="24"/>
+          <w:szCs w:val="24"/>
+        </w:rPr>
+        <w:t>当使用</w:t>
+      </w:r>
+      <w:r>
+        <w:rPr>
+          <w:rFonts w:ascii="Raleway" w:eastAsia="宋体" w:hAnsi="Raleway" w:cs="宋体"/>
+          <w:color w:val="000000"/>
+          <w:spacing w:val="2"/>
+          <w:kern w:val="0"/>
+          <w:sz w:val="24"/>
+          <w:szCs w:val="24"/>
+        </w:rPr>
+        <w:t>"</w:t>
       </w:r>
       <w:r>
         <w:rPr>
@@ -1694,7 +3833,117 @@
           <w:sz w:val="24"/>
           <w:szCs w:val="24"/>
         </w:rPr>
-        <w:t>" (hash) binding key - it will receive all the messages, regardless of the routing key - like in </w:t>
+        <w:t>" (hash)</w:t>
+      </w:r>
+      <w:r>
+        <w:rPr>
+          <w:rFonts w:ascii="Raleway" w:eastAsia="宋体" w:hAnsi="Raleway" w:cs="宋体"/>
+          <w:color w:val="000000"/>
+          <w:spacing w:val="2"/>
+          <w:kern w:val="0"/>
+          <w:sz w:val="24"/>
+          <w:szCs w:val="24"/>
+        </w:rPr>
+        <w:t xml:space="preserve"> </w:t>
+      </w:r>
+      <w:r>
+        <w:rPr>
+          <w:rFonts w:ascii="Raleway" w:eastAsia="宋体" w:hAnsi="Raleway" w:cs="宋体"/>
+          <w:color w:val="000000"/>
+          <w:spacing w:val="2"/>
+          <w:kern w:val="0"/>
+          <w:sz w:val="24"/>
+          <w:szCs w:val="24"/>
+        </w:rPr>
+        <w:t>binding key</w:t>
+      </w:r>
+      <w:r>
+        <w:rPr>
+          <w:rFonts w:ascii="Raleway" w:eastAsia="宋体" w:hAnsi="Raleway" w:cs="宋体" w:hint="eastAsia"/>
+          <w:color w:val="000000"/>
+          <w:spacing w:val="2"/>
+          <w:kern w:val="0"/>
+          <w:sz w:val="24"/>
+          <w:szCs w:val="24"/>
+        </w:rPr>
+        <w:t>绑定</w:t>
+      </w:r>
+      <w:r>
+        <w:rPr>
+          <w:rFonts w:ascii="Raleway" w:eastAsia="宋体" w:hAnsi="Raleway" w:cs="宋体"/>
+          <w:color w:val="000000"/>
+          <w:spacing w:val="2"/>
+          <w:kern w:val="0"/>
+          <w:sz w:val="24"/>
+          <w:szCs w:val="24"/>
+        </w:rPr>
+        <w:t>queue</w:t>
+      </w:r>
+      <w:r>
+        <w:rPr>
+          <w:rFonts w:ascii="Raleway" w:eastAsia="宋体" w:hAnsi="Raleway" w:cs="宋体" w:hint="eastAsia"/>
+          <w:color w:val="000000"/>
+          <w:spacing w:val="2"/>
+          <w:kern w:val="0"/>
+          <w:sz w:val="24"/>
+          <w:szCs w:val="24"/>
+        </w:rPr>
+        <w:t>时，它将接收所有消息，而不管</w:t>
+      </w:r>
+      <w:r>
+        <w:rPr>
+          <w:rFonts w:ascii="Raleway" w:eastAsia="宋体" w:hAnsi="Raleway" w:cs="宋体"/>
+          <w:color w:val="000000"/>
+          <w:spacing w:val="2"/>
+          <w:kern w:val="0"/>
+          <w:sz w:val="24"/>
+          <w:szCs w:val="24"/>
+        </w:rPr>
+        <w:t>routing key</w:t>
+      </w:r>
+      <w:r>
+        <w:rPr>
+          <w:rFonts w:ascii="Raleway" w:eastAsia="宋体" w:hAnsi="Raleway" w:cs="宋体" w:hint="eastAsia"/>
+          <w:color w:val="000000"/>
+          <w:spacing w:val="2"/>
+          <w:kern w:val="0"/>
+          <w:sz w:val="24"/>
+          <w:szCs w:val="24"/>
+        </w:rPr>
+        <w:t>如何</w:t>
+      </w:r>
+      <w:r>
+        <w:rPr>
+          <w:rFonts w:ascii="Raleway" w:eastAsia="宋体" w:hAnsi="Raleway" w:cs="宋体"/>
+          <w:color w:val="000000"/>
+          <w:spacing w:val="2"/>
+          <w:kern w:val="0"/>
+          <w:sz w:val="24"/>
+          <w:szCs w:val="24"/>
+        </w:rPr>
+        <w:t xml:space="preserve"> - </w:t>
+      </w:r>
+      <w:r>
+        <w:rPr>
+          <w:rFonts w:ascii="Raleway" w:eastAsia="宋体" w:hAnsi="Raleway" w:cs="宋体"/>
+          <w:color w:val="000000"/>
+          <w:spacing w:val="2"/>
+          <w:kern w:val="0"/>
+          <w:sz w:val="24"/>
+          <w:szCs w:val="24"/>
+        </w:rPr>
+        <w:t>就像在</w:t>
+      </w:r>
+      <w:r>
+        <w:rPr>
+          <w:rFonts w:ascii="Raleway" w:eastAsia="宋体" w:hAnsi="Raleway" w:cs="宋体"/>
+          <w:color w:val="000000"/>
+          <w:spacing w:val="2"/>
+          <w:kern w:val="0"/>
+          <w:sz w:val="24"/>
+          <w:szCs w:val="24"/>
+        </w:rPr>
+        <w:t> </w:t>
       </w:r>
       <w:r>
         <w:rPr>
@@ -1716,7 +3965,18 @@
           <w:sz w:val="24"/>
           <w:szCs w:val="24"/>
         </w:rPr>
-        <w:t> exchange.</w:t>
+        <w:t> exchange</w:t>
+      </w:r>
+      <w:r>
+        <w:rPr>
+          <w:rFonts w:ascii="Raleway" w:eastAsia="宋体" w:hAnsi="Raleway" w:cs="宋体"/>
+          <w:color w:val="000000"/>
+          <w:spacing w:val="2"/>
+          <w:kern w:val="0"/>
+          <w:sz w:val="24"/>
+          <w:szCs w:val="24"/>
+        </w:rPr>
+        <w:t>中一样。</w:t>
       </w:r>
     </w:p>
     <w:p>
@@ -1736,14 +3996,47 @@
       </w:pPr>
       <w:r>
         <w:rPr>
-          <w:rFonts w:ascii="Raleway" w:eastAsia="宋体" w:hAnsi="Raleway" w:cs="宋体"/>
-          <w:color w:val="000000"/>
-          <w:spacing w:val="2"/>
-          <w:kern w:val="0"/>
-          <w:sz w:val="24"/>
-          <w:szCs w:val="24"/>
-        </w:rPr>
-        <w:t>When special characters "</w:t>
+          <w:rFonts w:ascii="Raleway" w:eastAsia="宋体" w:hAnsi="Raleway" w:cs="宋体" w:hint="eastAsia"/>
+          <w:color w:val="000000"/>
+          <w:spacing w:val="2"/>
+          <w:kern w:val="0"/>
+          <w:sz w:val="24"/>
+          <w:szCs w:val="24"/>
+        </w:rPr>
+        <w:t>当在</w:t>
+      </w:r>
+      <w:r>
+        <w:rPr>
+          <w:rFonts w:ascii="Raleway" w:eastAsia="宋体" w:hAnsi="Raleway" w:cs="宋体"/>
+          <w:color w:val="000000"/>
+          <w:spacing w:val="2"/>
+          <w:kern w:val="0"/>
+          <w:sz w:val="24"/>
+          <w:szCs w:val="24"/>
+        </w:rPr>
+        <w:t>bindings</w:t>
+      </w:r>
+      <w:r>
+        <w:rPr>
+          <w:rFonts w:ascii="Raleway" w:eastAsia="宋体" w:hAnsi="Raleway" w:cs="宋体" w:hint="eastAsia"/>
+          <w:color w:val="000000"/>
+          <w:spacing w:val="2"/>
+          <w:kern w:val="0"/>
+          <w:sz w:val="24"/>
+          <w:szCs w:val="24"/>
+        </w:rPr>
+        <w:t>中没有使用特殊字符</w:t>
+      </w:r>
+      <w:r>
+        <w:rPr>
+          <w:rFonts w:ascii="Raleway" w:eastAsia="宋体" w:hAnsi="Raleway" w:cs="宋体"/>
+          <w:color w:val="000000"/>
+          <w:spacing w:val="2"/>
+          <w:kern w:val="0"/>
+          <w:sz w:val="24"/>
+          <w:szCs w:val="24"/>
+        </w:rPr>
+        <w:t>"</w:t>
       </w:r>
       <w:r>
         <w:rPr>
@@ -1787,7 +4080,40 @@
           <w:sz w:val="24"/>
           <w:szCs w:val="24"/>
         </w:rPr>
-        <w:t>" (hash) aren't used in bindings, the topic exchange will behave just like a </w:t>
+        <w:t>" (hash)</w:t>
+      </w:r>
+      <w:r>
+        <w:rPr>
+          <w:rFonts w:ascii="Raleway" w:eastAsia="宋体" w:hAnsi="Raleway" w:cs="宋体"/>
+          <w:color w:val="000000"/>
+          <w:spacing w:val="2"/>
+          <w:kern w:val="0"/>
+          <w:sz w:val="24"/>
+          <w:szCs w:val="24"/>
+        </w:rPr>
+        <w:t>时，</w:t>
+      </w:r>
+      <w:r>
+        <w:rPr>
+          <w:rFonts w:ascii="Raleway" w:eastAsia="宋体" w:hAnsi="Raleway" w:cs="宋体"/>
+          <w:color w:val="000000"/>
+          <w:spacing w:val="2"/>
+          <w:kern w:val="0"/>
+          <w:sz w:val="24"/>
+          <w:szCs w:val="24"/>
+        </w:rPr>
+        <w:t>topic exchange</w:t>
+      </w:r>
+      <w:r>
+        <w:rPr>
+          <w:rFonts w:ascii="Raleway" w:eastAsia="宋体" w:hAnsi="Raleway" w:cs="宋体"/>
+          <w:color w:val="000000"/>
+          <w:spacing w:val="2"/>
+          <w:kern w:val="0"/>
+          <w:sz w:val="24"/>
+          <w:szCs w:val="24"/>
+        </w:rPr>
+        <w:t>将像</w:t>
       </w:r>
       <w:r>
         <w:rPr>
@@ -1809,7 +4135,18 @@
           <w:sz w:val="24"/>
           <w:szCs w:val="24"/>
         </w:rPr>
-        <w:t> one.</w:t>
+        <w:t> exchange</w:t>
+      </w:r>
+      <w:r>
+        <w:rPr>
+          <w:rFonts w:ascii="Raleway" w:eastAsia="宋体" w:hAnsi="Raleway" w:cs="宋体"/>
+          <w:color w:val="000000"/>
+          <w:spacing w:val="2"/>
+          <w:kern w:val="0"/>
+          <w:sz w:val="24"/>
+          <w:szCs w:val="24"/>
+        </w:rPr>
+        <w:t>一样。</w:t>
       </w:r>
     </w:p>
     <w:p>
@@ -1855,14 +4192,36 @@
       </w:pPr>
       <w:r>
         <w:rPr>
-          <w:rFonts w:ascii="Raleway" w:eastAsia="宋体" w:hAnsi="Raleway" w:cs="宋体"/>
-          <w:color w:val="000000"/>
-          <w:spacing w:val="2"/>
-          <w:kern w:val="0"/>
-          <w:sz w:val="24"/>
-          <w:szCs w:val="24"/>
-        </w:rPr>
-        <w:t>We're going to use a </w:t>
+          <w:rFonts w:ascii="Raleway" w:eastAsia="宋体" w:hAnsi="Raleway" w:cs="宋体" w:hint="eastAsia"/>
+          <w:color w:val="000000"/>
+          <w:spacing w:val="2"/>
+          <w:kern w:val="0"/>
+          <w:sz w:val="24"/>
+          <w:szCs w:val="24"/>
+        </w:rPr>
+        <w:t>我们将在我们的</w:t>
+      </w:r>
+      <w:r>
+        <w:rPr>
+          <w:rFonts w:ascii="Raleway" w:eastAsia="宋体" w:hAnsi="Raleway" w:cs="宋体"/>
+          <w:color w:val="000000"/>
+          <w:spacing w:val="2"/>
+          <w:kern w:val="0"/>
+          <w:sz w:val="24"/>
+          <w:szCs w:val="24"/>
+        </w:rPr>
+        <w:t>messaging system</w:t>
+      </w:r>
+      <w:r>
+        <w:rPr>
+          <w:rFonts w:ascii="Raleway" w:eastAsia="宋体" w:hAnsi="Raleway" w:cs="宋体" w:hint="eastAsia"/>
+          <w:color w:val="000000"/>
+          <w:spacing w:val="2"/>
+          <w:kern w:val="0"/>
+          <w:sz w:val="24"/>
+          <w:szCs w:val="24"/>
+        </w:rPr>
+        <w:t>中使用</w:t>
       </w:r>
       <w:r>
         <w:rPr>
@@ -1884,7 +4243,128 @@
           <w:sz w:val="24"/>
           <w:szCs w:val="24"/>
         </w:rPr>
-        <w:t> exchange in our messaging system. We'll start off with a working assumption that the routing keys will take advantage of both wildcards and a hash tag.</w:t>
+        <w:t> exchange</w:t>
+      </w:r>
+      <w:r>
+        <w:rPr>
+          <w:rFonts w:ascii="Raleway" w:eastAsia="宋体" w:hAnsi="Raleway" w:cs="宋体" w:hint="eastAsia"/>
+          <w:color w:val="000000"/>
+          <w:spacing w:val="2"/>
+          <w:kern w:val="0"/>
+          <w:sz w:val="24"/>
+          <w:szCs w:val="24"/>
+        </w:rPr>
+        <w:t>。</w:t>
+      </w:r>
+      <w:r>
+        <w:rPr>
+          <w:rFonts w:ascii="Raleway" w:eastAsia="宋体" w:hAnsi="Raleway" w:cs="宋体"/>
+          <w:color w:val="000000"/>
+          <w:spacing w:val="2"/>
+          <w:kern w:val="0"/>
+          <w:sz w:val="24"/>
+          <w:szCs w:val="24"/>
+        </w:rPr>
+        <w:t xml:space="preserve"> </w:t>
+      </w:r>
+      <w:r>
+        <w:rPr>
+          <w:rFonts w:ascii="Raleway" w:eastAsia="宋体" w:hAnsi="Raleway" w:cs="宋体"/>
+          <w:color w:val="000000"/>
+          <w:spacing w:val="2"/>
+          <w:kern w:val="0"/>
+          <w:sz w:val="24"/>
+          <w:szCs w:val="24"/>
+        </w:rPr>
+        <w:t>我们首先假定</w:t>
+      </w:r>
+      <w:r>
+        <w:rPr>
+          <w:rFonts w:ascii="Raleway" w:eastAsia="宋体" w:hAnsi="Raleway" w:cs="宋体"/>
+          <w:color w:val="000000"/>
+          <w:spacing w:val="2"/>
+          <w:kern w:val="0"/>
+          <w:sz w:val="24"/>
+          <w:szCs w:val="24"/>
+        </w:rPr>
+        <w:t>routing keys</w:t>
+      </w:r>
+      <w:r>
+        <w:rPr>
+          <w:rFonts w:ascii="Raleway" w:eastAsia="宋体" w:hAnsi="Raleway" w:cs="宋体"/>
+          <w:color w:val="000000"/>
+          <w:spacing w:val="2"/>
+          <w:kern w:val="0"/>
+          <w:sz w:val="24"/>
+          <w:szCs w:val="24"/>
+        </w:rPr>
+        <w:t>将利用通配符</w:t>
+      </w:r>
+      <w:r>
+        <w:rPr>
+          <w:rFonts w:ascii="Raleway" w:eastAsia="宋体" w:hAnsi="Raleway" w:cs="宋体" w:hint="eastAsia"/>
+          <w:color w:val="000000"/>
+          <w:spacing w:val="2"/>
+          <w:kern w:val="0"/>
+          <w:sz w:val="24"/>
+          <w:szCs w:val="24"/>
+        </w:rPr>
+        <w:t>(</w:t>
+      </w:r>
+      <w:r>
+        <w:rPr>
+          <w:rFonts w:ascii="Raleway" w:eastAsia="宋体" w:hAnsi="Raleway" w:cs="宋体"/>
+          <w:color w:val="000000"/>
+          <w:spacing w:val="2"/>
+          <w:kern w:val="0"/>
+          <w:sz w:val="24"/>
+          <w:szCs w:val="24"/>
+        </w:rPr>
+        <w:t>wildcards</w:t>
+      </w:r>
+      <w:r>
+        <w:rPr>
+          <w:rFonts w:ascii="Raleway" w:eastAsia="宋体" w:hAnsi="Raleway" w:cs="宋体"/>
+          <w:color w:val="000000"/>
+          <w:spacing w:val="2"/>
+          <w:kern w:val="0"/>
+          <w:sz w:val="24"/>
+          <w:szCs w:val="24"/>
+        </w:rPr>
+        <w:t>)</w:t>
+      </w:r>
+      <w:r>
+        <w:rPr>
+          <w:rFonts w:ascii="Raleway" w:eastAsia="宋体" w:hAnsi="Raleway" w:cs="宋体"/>
+          <w:color w:val="000000"/>
+          <w:spacing w:val="2"/>
+          <w:kern w:val="0"/>
+          <w:sz w:val="24"/>
+          <w:szCs w:val="24"/>
+        </w:rPr>
+        <w:t>和</w:t>
+      </w:r>
+      <w:r>
+        <w:rPr>
+          <w:rFonts w:ascii="Raleway" w:eastAsia="宋体" w:hAnsi="Raleway" w:cs="宋体"/>
+          <w:color w:val="000000"/>
+          <w:spacing w:val="2"/>
+          <w:kern w:val="0"/>
+          <w:sz w:val="24"/>
+          <w:szCs w:val="24"/>
+        </w:rPr>
+        <w:t>hash tag</w:t>
+      </w:r>
+      <w:r>
+        <w:rPr>
+          <w:rFonts w:ascii="Raleway" w:eastAsia="宋体" w:hAnsi="Raleway" w:cs="宋体"/>
+          <w:color w:val="000000"/>
+          <w:spacing w:val="2"/>
+          <w:kern w:val="0"/>
+          <w:sz w:val="24"/>
+          <w:szCs w:val="24"/>
+        </w:rPr>
+        <w:t>。</w:t>
       </w:r>
     </w:p>
     <w:p>
@@ -1903,16 +4383,27 @@
       </w:pPr>
       <w:r>
         <w:rPr>
-          <w:rFonts w:ascii="Raleway" w:eastAsia="宋体" w:hAnsi="Raleway" w:cs="宋体"/>
-          <w:color w:val="000000"/>
-          <w:spacing w:val="2"/>
-          <w:kern w:val="0"/>
-          <w:sz w:val="24"/>
-          <w:szCs w:val="24"/>
-        </w:rPr>
-        <w:t>The code is almost the same as in the </w:t>
-      </w:r>
-      <w:hyperlink r:id="rId10" w:history="1">
+          <w:rFonts w:ascii="Raleway" w:eastAsia="宋体" w:hAnsi="Raleway" w:cs="宋体" w:hint="eastAsia"/>
+          <w:color w:val="000000"/>
+          <w:spacing w:val="2"/>
+          <w:kern w:val="0"/>
+          <w:sz w:val="24"/>
+          <w:szCs w:val="24"/>
+        </w:rPr>
+        <w:t>代码几乎与</w:t>
+      </w:r>
+      <w:r>
+        <w:rPr>
+          <w:rFonts w:ascii="Raleway" w:eastAsia="宋体" w:hAnsi="Raleway" w:cs="宋体"/>
+          <w:color w:val="000000"/>
+          <w:spacing w:val="2"/>
+          <w:kern w:val="0"/>
+          <w:sz w:val="24"/>
+          <w:szCs w:val="24"/>
+        </w:rPr>
+        <w:t> </w:t>
+      </w:r>
+      <w:hyperlink r:id="rId9" w:history="1">
         <w:r>
           <w:rPr>
             <w:rFonts w:ascii="Raleway" w:eastAsia="宋体" w:hAnsi="Raleway" w:cs="宋体"/>
@@ -1928,14 +4419,14 @@
       </w:hyperlink>
       <w:r>
         <w:rPr>
-          <w:rFonts w:ascii="Raleway" w:eastAsia="宋体" w:hAnsi="Raleway" w:cs="宋体"/>
-          <w:color w:val="000000"/>
-          <w:spacing w:val="2"/>
-          <w:kern w:val="0"/>
-          <w:sz w:val="24"/>
-          <w:szCs w:val="24"/>
-        </w:rPr>
-        <w:t>.</w:t>
+          <w:rFonts w:ascii="Raleway" w:eastAsia="宋体" w:hAnsi="Raleway" w:cs="宋体" w:hint="eastAsia"/>
+          <w:color w:val="000000"/>
+          <w:spacing w:val="2"/>
+          <w:kern w:val="0"/>
+          <w:sz w:val="24"/>
+          <w:szCs w:val="24"/>
+        </w:rPr>
+        <w:t>中的代码相同。</w:t>
       </w:r>
     </w:p>
     <w:p>
@@ -1954,19 +4445,42 @@
       </w:pPr>
       <w:r>
         <w:rPr>
-          <w:rFonts w:ascii="Raleway" w:eastAsia="宋体" w:hAnsi="Raleway" w:cs="宋体"/>
-          <w:color w:val="000000"/>
-          <w:spacing w:val="2"/>
-          <w:kern w:val="0"/>
-          <w:sz w:val="24"/>
-          <w:szCs w:val="24"/>
-        </w:rPr>
-        <w:t>First lets configure some profiles and beans in the </w:t>
-      </w:r>
-      <w:r>
-        <w:rPr>
-          <w:rFonts w:ascii="Courier New" w:eastAsia="宋体" w:hAnsi="Courier New" w:cs="Courier New"/>
-          <w:color w:val="333333"/>
+          <w:rFonts w:ascii="Raleway" w:eastAsia="宋体" w:hAnsi="Raleway" w:cs="宋体" w:hint="eastAsia"/>
+          <w:color w:val="000000"/>
+          <w:spacing w:val="2"/>
+          <w:kern w:val="0"/>
+          <w:sz w:val="24"/>
+          <w:szCs w:val="24"/>
+        </w:rPr>
+        <w:lastRenderedPageBreak/>
+        <w:t>首先让我们在</w:t>
+      </w:r>
+      <w:r>
+        <w:rPr>
+          <w:rFonts w:ascii="Raleway" w:eastAsia="宋体" w:hAnsi="Raleway" w:cs="宋体"/>
+          <w:color w:val="000000"/>
+          <w:spacing w:val="2"/>
+          <w:kern w:val="0"/>
+          <w:sz w:val="24"/>
+          <w:szCs w:val="24"/>
+        </w:rPr>
+        <w:t>tut5</w:t>
+      </w:r>
+      <w:r>
+        <w:rPr>
+          <w:rFonts w:ascii="Raleway" w:eastAsia="宋体" w:hAnsi="Raleway" w:cs="宋体"/>
+          <w:color w:val="000000"/>
+          <w:spacing w:val="2"/>
+          <w:kern w:val="0"/>
+          <w:sz w:val="24"/>
+          <w:szCs w:val="24"/>
+        </w:rPr>
+        <w:t>包的</w:t>
+      </w:r>
+      <w:r>
+        <w:rPr>
+          <w:rFonts w:ascii="Raleway" w:eastAsia="宋体" w:hAnsi="Raleway" w:cs="宋体"/>
+          <w:color w:val="000000"/>
           <w:spacing w:val="2"/>
           <w:kern w:val="0"/>
           <w:sz w:val="24"/>
@@ -1983,7 +4497,29 @@
           <w:sz w:val="24"/>
           <w:szCs w:val="24"/>
         </w:rPr>
-        <w:t> of the tut5 package:</w:t>
+        <w:t>中配置一些配置文件和</w:t>
+      </w:r>
+      <w:r>
+        <w:rPr>
+          <w:rFonts w:ascii="Raleway" w:eastAsia="宋体" w:hAnsi="Raleway" w:cs="宋体"/>
+          <w:color w:val="000000"/>
+          <w:spacing w:val="2"/>
+          <w:kern w:val="0"/>
+          <w:sz w:val="24"/>
+          <w:szCs w:val="24"/>
+        </w:rPr>
+        <w:t>bean</w:t>
+      </w:r>
+      <w:r>
+        <w:rPr>
+          <w:rFonts w:ascii="Raleway" w:eastAsia="宋体" w:hAnsi="Raleway" w:cs="宋体"/>
+          <w:color w:val="000000"/>
+          <w:spacing w:val="2"/>
+          <w:kern w:val="0"/>
+          <w:sz w:val="24"/>
+          <w:szCs w:val="24"/>
+        </w:rPr>
+        <w:t>：</w:t>
       </w:r>
     </w:p>
     <w:p>
@@ -2280,7 +4816,6 @@
           <w:sz w:val="27"/>
           <w:szCs w:val="27"/>
         </w:rPr>
-        <w:lastRenderedPageBreak/>
         <w:t>@Profile</w:t>
       </w:r>
       <w:r>
@@ -3788,7 +6323,6 @@
           <w:sz w:val="27"/>
           <w:szCs w:val="27"/>
         </w:rPr>
-        <w:lastRenderedPageBreak/>
         <w:t xml:space="preserve">        </w:t>
       </w:r>
       <w:r>
@@ -4757,6 +7291,7 @@
           <w:sz w:val="27"/>
           <w:szCs w:val="27"/>
         </w:rPr>
+        <w:lastRenderedPageBreak/>
         <w:t xml:space="preserve">            </w:t>
       </w:r>
       <w:r>
@@ -5065,7 +7600,6 @@
           <w:sz w:val="27"/>
           <w:szCs w:val="27"/>
         </w:rPr>
-        <w:lastRenderedPageBreak/>
         <w:t xml:space="preserve">        </w:t>
       </w:r>
       <w:r>
@@ -5965,14 +8499,323 @@
       </w:pPr>
       <w:r>
         <w:rPr>
-          <w:rFonts w:ascii="Raleway" w:eastAsia="宋体" w:hAnsi="Raleway" w:cs="宋体"/>
-          <w:color w:val="000000"/>
-          <w:spacing w:val="2"/>
-          <w:kern w:val="0"/>
-          <w:sz w:val="24"/>
-          <w:szCs w:val="24"/>
-        </w:rPr>
-        <w:t>We setup our profiles for executing the topics as the choice of "tut5" or "topics". We then created the bean for our TopicExchange. The "receiver" profile is the ReceiverConfig defining our receiver, two AnonymousQueues as in the previous tutorial and the bindings for the topics utilizing the topic syntax. We also create the "sender" profile as the creation of the Tut5Sender class.</w:t>
+          <w:rFonts w:ascii="Raleway" w:eastAsia="宋体" w:hAnsi="Raleway" w:cs="宋体" w:hint="eastAsia"/>
+          <w:color w:val="000000"/>
+          <w:spacing w:val="2"/>
+          <w:kern w:val="0"/>
+          <w:sz w:val="24"/>
+          <w:szCs w:val="24"/>
+        </w:rPr>
+        <w:lastRenderedPageBreak/>
+        <w:t>我们设置我们的配置文件来执行</w:t>
+      </w:r>
+      <w:r>
+        <w:rPr>
+          <w:rFonts w:ascii="Raleway" w:eastAsia="宋体" w:hAnsi="Raleway" w:cs="宋体"/>
+          <w:color w:val="000000"/>
+          <w:spacing w:val="2"/>
+          <w:kern w:val="0"/>
+          <w:sz w:val="24"/>
+          <w:szCs w:val="24"/>
+        </w:rPr>
+        <w:t>topics</w:t>
+      </w:r>
+      <w:r>
+        <w:rPr>
+          <w:rFonts w:ascii="Raleway" w:eastAsia="宋体" w:hAnsi="Raleway" w:cs="宋体" w:hint="eastAsia"/>
+          <w:color w:val="000000"/>
+          <w:spacing w:val="2"/>
+          <w:kern w:val="0"/>
+          <w:sz w:val="24"/>
+          <w:szCs w:val="24"/>
+        </w:rPr>
+        <w:t>作为</w:t>
+      </w:r>
+      <w:r>
+        <w:rPr>
+          <w:rFonts w:ascii="Raleway" w:eastAsia="宋体" w:hAnsi="Raleway" w:cs="宋体"/>
+          <w:color w:val="000000"/>
+          <w:spacing w:val="2"/>
+          <w:kern w:val="0"/>
+          <w:sz w:val="24"/>
+          <w:szCs w:val="24"/>
+        </w:rPr>
+        <w:t>"tut5" or "topics"</w:t>
+      </w:r>
+      <w:r>
+        <w:rPr>
+          <w:rFonts w:ascii="Raleway" w:eastAsia="宋体" w:hAnsi="Raleway" w:cs="宋体"/>
+          <w:color w:val="000000"/>
+          <w:spacing w:val="2"/>
+          <w:kern w:val="0"/>
+          <w:sz w:val="24"/>
+          <w:szCs w:val="24"/>
+        </w:rPr>
+        <w:t>的选择。</w:t>
+      </w:r>
+      <w:r>
+        <w:rPr>
+          <w:rFonts w:ascii="Raleway" w:eastAsia="宋体" w:hAnsi="Raleway" w:cs="宋体"/>
+          <w:color w:val="000000"/>
+          <w:spacing w:val="2"/>
+          <w:kern w:val="0"/>
+          <w:sz w:val="24"/>
+          <w:szCs w:val="24"/>
+        </w:rPr>
+        <w:t xml:space="preserve"> </w:t>
+      </w:r>
+      <w:r>
+        <w:rPr>
+          <w:rFonts w:ascii="Raleway" w:eastAsia="宋体" w:hAnsi="Raleway" w:cs="宋体"/>
+          <w:color w:val="000000"/>
+          <w:spacing w:val="2"/>
+          <w:kern w:val="0"/>
+          <w:sz w:val="24"/>
+          <w:szCs w:val="24"/>
+        </w:rPr>
+        <w:t>然后我们为</w:t>
+      </w:r>
+      <w:r>
+        <w:rPr>
+          <w:rFonts w:ascii="Raleway" w:eastAsia="宋体" w:hAnsi="Raleway" w:cs="宋体"/>
+          <w:color w:val="000000"/>
+          <w:spacing w:val="2"/>
+          <w:kern w:val="0"/>
+          <w:sz w:val="24"/>
+          <w:szCs w:val="24"/>
+        </w:rPr>
+        <w:t>TopicExchange</w:t>
+      </w:r>
+      <w:r>
+        <w:rPr>
+          <w:rFonts w:ascii="Raleway" w:eastAsia="宋体" w:hAnsi="Raleway" w:cs="宋体"/>
+          <w:color w:val="000000"/>
+          <w:spacing w:val="2"/>
+          <w:kern w:val="0"/>
+          <w:sz w:val="24"/>
+          <w:szCs w:val="24"/>
+        </w:rPr>
+        <w:t>创建了这个</w:t>
+      </w:r>
+      <w:r>
+        <w:rPr>
+          <w:rFonts w:ascii="Raleway" w:eastAsia="宋体" w:hAnsi="Raleway" w:cs="宋体"/>
+          <w:color w:val="000000"/>
+          <w:spacing w:val="2"/>
+          <w:kern w:val="0"/>
+          <w:sz w:val="24"/>
+          <w:szCs w:val="24"/>
+        </w:rPr>
+        <w:t>bean</w:t>
+      </w:r>
+      <w:r>
+        <w:rPr>
+          <w:rFonts w:ascii="Raleway" w:eastAsia="宋体" w:hAnsi="Raleway" w:cs="宋体"/>
+          <w:color w:val="000000"/>
+          <w:spacing w:val="2"/>
+          <w:kern w:val="0"/>
+          <w:sz w:val="24"/>
+          <w:szCs w:val="24"/>
+        </w:rPr>
+        <w:t>。</w:t>
+      </w:r>
+      <w:r>
+        <w:rPr>
+          <w:rFonts w:ascii="Raleway" w:eastAsia="宋体" w:hAnsi="Raleway" w:cs="宋体"/>
+          <w:color w:val="000000"/>
+          <w:spacing w:val="2"/>
+          <w:kern w:val="0"/>
+          <w:sz w:val="24"/>
+          <w:szCs w:val="24"/>
+        </w:rPr>
+        <w:t xml:space="preserve"> </w:t>
+      </w:r>
+      <w:r>
+        <w:rPr>
+          <w:rFonts w:ascii="Raleway" w:eastAsia="宋体" w:hAnsi="Raleway" w:cs="宋体"/>
+          <w:color w:val="000000"/>
+          <w:spacing w:val="2"/>
+          <w:kern w:val="0"/>
+          <w:sz w:val="24"/>
+          <w:szCs w:val="24"/>
+        </w:rPr>
+        <w:t xml:space="preserve"> "receiver"</w:t>
+      </w:r>
+      <w:r>
+        <w:rPr>
+          <w:rFonts w:ascii="Raleway" w:eastAsia="宋体" w:hAnsi="Raleway" w:cs="宋体"/>
+          <w:color w:val="000000"/>
+          <w:spacing w:val="2"/>
+          <w:kern w:val="0"/>
+          <w:sz w:val="24"/>
+          <w:szCs w:val="24"/>
+        </w:rPr>
+        <w:t>配置文件是定义我们的</w:t>
+      </w:r>
+      <w:r>
+        <w:rPr>
+          <w:rFonts w:ascii="Raleway" w:eastAsia="宋体" w:hAnsi="Raleway" w:cs="宋体"/>
+          <w:color w:val="000000"/>
+          <w:spacing w:val="2"/>
+          <w:kern w:val="0"/>
+          <w:sz w:val="24"/>
+          <w:szCs w:val="24"/>
+        </w:rPr>
+        <w:t>receiver</w:t>
+      </w:r>
+      <w:r>
+        <w:rPr>
+          <w:rFonts w:ascii="Raleway" w:eastAsia="宋体" w:hAnsi="Raleway" w:cs="宋体"/>
+          <w:color w:val="000000"/>
+          <w:spacing w:val="2"/>
+          <w:kern w:val="0"/>
+          <w:sz w:val="24"/>
+          <w:szCs w:val="24"/>
+        </w:rPr>
+        <w:t>的</w:t>
+      </w:r>
+      <w:r>
+        <w:rPr>
+          <w:rFonts w:ascii="Raleway" w:eastAsia="宋体" w:hAnsi="Raleway" w:cs="宋体"/>
+          <w:color w:val="000000"/>
+          <w:spacing w:val="2"/>
+          <w:kern w:val="0"/>
+          <w:sz w:val="24"/>
+          <w:szCs w:val="24"/>
+        </w:rPr>
+        <w:t>ReceiverConfig</w:t>
+      </w:r>
+      <w:r>
+        <w:rPr>
+          <w:rFonts w:ascii="Raleway" w:eastAsia="宋体" w:hAnsi="Raleway" w:cs="宋体"/>
+          <w:color w:val="000000"/>
+          <w:spacing w:val="2"/>
+          <w:kern w:val="0"/>
+          <w:sz w:val="24"/>
+          <w:szCs w:val="24"/>
+        </w:rPr>
+        <w:t>，如前一个教程中的两个</w:t>
+      </w:r>
+      <w:r>
+        <w:rPr>
+          <w:rFonts w:ascii="Raleway" w:eastAsia="宋体" w:hAnsi="Raleway" w:cs="宋体"/>
+          <w:color w:val="000000"/>
+          <w:spacing w:val="2"/>
+          <w:kern w:val="0"/>
+          <w:sz w:val="24"/>
+          <w:szCs w:val="24"/>
+        </w:rPr>
+        <w:t>AnonymousQueues</w:t>
+      </w:r>
+      <w:r>
+        <w:rPr>
+          <w:rFonts w:ascii="Raleway" w:eastAsia="宋体" w:hAnsi="Raleway" w:cs="宋体"/>
+          <w:color w:val="000000"/>
+          <w:spacing w:val="2"/>
+          <w:kern w:val="0"/>
+          <w:sz w:val="24"/>
+          <w:szCs w:val="24"/>
+        </w:rPr>
+        <w:t>以及使用</w:t>
+      </w:r>
+      <w:r>
+        <w:rPr>
+          <w:rFonts w:ascii="Raleway" w:eastAsia="宋体" w:hAnsi="Raleway" w:cs="宋体"/>
+          <w:color w:val="000000"/>
+          <w:spacing w:val="2"/>
+          <w:kern w:val="0"/>
+          <w:sz w:val="24"/>
+          <w:szCs w:val="24"/>
+        </w:rPr>
+        <w:t>topics</w:t>
+      </w:r>
+      <w:r>
+        <w:rPr>
+          <w:rFonts w:ascii="Raleway" w:eastAsia="宋体" w:hAnsi="Raleway" w:cs="宋体"/>
+          <w:color w:val="000000"/>
+          <w:spacing w:val="2"/>
+          <w:kern w:val="0"/>
+          <w:sz w:val="24"/>
+          <w:szCs w:val="24"/>
+        </w:rPr>
+        <w:t>语法的主题的绑定。</w:t>
+      </w:r>
+      <w:r>
+        <w:rPr>
+          <w:rFonts w:ascii="Raleway" w:eastAsia="宋体" w:hAnsi="Raleway" w:cs="宋体"/>
+          <w:color w:val="000000"/>
+          <w:spacing w:val="2"/>
+          <w:kern w:val="0"/>
+          <w:sz w:val="24"/>
+          <w:szCs w:val="24"/>
+        </w:rPr>
+        <w:t xml:space="preserve"> </w:t>
+      </w:r>
+      <w:r>
+        <w:rPr>
+          <w:rFonts w:ascii="Raleway" w:eastAsia="宋体" w:hAnsi="Raleway" w:cs="宋体"/>
+          <w:color w:val="000000"/>
+          <w:spacing w:val="2"/>
+          <w:kern w:val="0"/>
+          <w:sz w:val="24"/>
+          <w:szCs w:val="24"/>
+        </w:rPr>
+        <w:t>我们还创建了</w:t>
+      </w:r>
+      <w:r>
+        <w:rPr>
+          <w:rFonts w:ascii="Raleway" w:eastAsia="宋体" w:hAnsi="Raleway" w:cs="宋体"/>
+          <w:color w:val="000000"/>
+          <w:spacing w:val="2"/>
+          <w:kern w:val="0"/>
+          <w:sz w:val="24"/>
+          <w:szCs w:val="24"/>
+        </w:rPr>
+        <w:t>"sender"</w:t>
+      </w:r>
+      <w:r>
+        <w:rPr>
+          <w:rFonts w:ascii="Raleway" w:eastAsia="宋体" w:hAnsi="Raleway" w:cs="宋体"/>
+          <w:color w:val="000000"/>
+          <w:spacing w:val="2"/>
+          <w:kern w:val="0"/>
+          <w:sz w:val="24"/>
+          <w:szCs w:val="24"/>
+        </w:rPr>
+        <w:t>”</w:t>
+      </w:r>
+      <w:r>
+        <w:rPr>
+          <w:rFonts w:ascii="Raleway" w:eastAsia="宋体" w:hAnsi="Raleway" w:cs="宋体"/>
+          <w:color w:val="000000"/>
+          <w:spacing w:val="2"/>
+          <w:kern w:val="0"/>
+          <w:sz w:val="24"/>
+          <w:szCs w:val="24"/>
+        </w:rPr>
+        <w:t>配置文件，以创建</w:t>
+      </w:r>
+      <w:r>
+        <w:rPr>
+          <w:rFonts w:ascii="Raleway" w:eastAsia="宋体" w:hAnsi="Raleway" w:cs="宋体"/>
+          <w:color w:val="000000"/>
+          <w:spacing w:val="2"/>
+          <w:kern w:val="0"/>
+          <w:sz w:val="24"/>
+          <w:szCs w:val="24"/>
+        </w:rPr>
+        <w:t>Tut5Sender</w:t>
+      </w:r>
+      <w:r>
+        <w:rPr>
+          <w:rFonts w:ascii="Raleway" w:eastAsia="宋体" w:hAnsi="Raleway" w:cs="宋体"/>
+          <w:color w:val="000000"/>
+          <w:spacing w:val="2"/>
+          <w:kern w:val="0"/>
+          <w:sz w:val="24"/>
+          <w:szCs w:val="24"/>
+        </w:rPr>
+        <w:t>类。</w:t>
       </w:r>
     </w:p>
     <w:p>
@@ -5998,7 +8841,84 @@
           <w:sz w:val="24"/>
           <w:szCs w:val="24"/>
         </w:rPr>
-        <w:t>The Tut5Sender again uses the @RabbitListener to receive messages from the respective topics.</w:t>
+        <w:t>Tut5Sender</w:t>
+      </w:r>
+      <w:r>
+        <w:rPr>
+          <w:rFonts w:ascii="Raleway" w:eastAsia="宋体" w:hAnsi="Raleway" w:cs="宋体"/>
+          <w:color w:val="000000"/>
+          <w:spacing w:val="2"/>
+          <w:kern w:val="0"/>
+          <w:sz w:val="24"/>
+          <w:szCs w:val="24"/>
+        </w:rPr>
+        <w:t>再次使用</w:t>
+      </w:r>
+      <w:r>
+        <w:rPr>
+          <w:rFonts w:ascii="Raleway" w:eastAsia="宋体" w:hAnsi="Raleway" w:cs="宋体"/>
+          <w:color w:val="000000"/>
+          <w:spacing w:val="2"/>
+          <w:kern w:val="0"/>
+          <w:sz w:val="24"/>
+          <w:szCs w:val="24"/>
+        </w:rPr>
+        <w:t>@RabbitListener</w:t>
+      </w:r>
+      <w:r>
+        <w:rPr>
+          <w:rFonts w:ascii="Raleway" w:eastAsia="宋体" w:hAnsi="Raleway" w:cs="宋体"/>
+          <w:color w:val="000000"/>
+          <w:spacing w:val="2"/>
+          <w:kern w:val="0"/>
+          <w:sz w:val="24"/>
+          <w:szCs w:val="24"/>
+        </w:rPr>
+        <w:t>接收来自相应</w:t>
+      </w:r>
+      <w:r>
+        <w:rPr>
+          <w:rFonts w:ascii="Raleway" w:eastAsia="宋体" w:hAnsi="Raleway" w:cs="宋体"/>
+          <w:color w:val="000000"/>
+          <w:spacing w:val="2"/>
+          <w:kern w:val="0"/>
+          <w:sz w:val="24"/>
+          <w:szCs w:val="24"/>
+        </w:rPr>
+        <w:t>topics</w:t>
+      </w:r>
+      <w:r>
+        <w:rPr>
+          <w:rFonts w:ascii="Raleway" w:eastAsia="宋体" w:hAnsi="Raleway" w:cs="宋体"/>
+          <w:color w:val="000000"/>
+          <w:spacing w:val="2"/>
+          <w:kern w:val="0"/>
+          <w:sz w:val="24"/>
+          <w:szCs w:val="24"/>
+        </w:rPr>
+        <w:t>的</w:t>
+      </w:r>
+      <w:r>
+        <w:rPr>
+          <w:rFonts w:ascii="Raleway" w:eastAsia="宋体" w:hAnsi="Raleway" w:cs="宋体"/>
+          <w:color w:val="000000"/>
+          <w:spacing w:val="2"/>
+          <w:kern w:val="0"/>
+          <w:sz w:val="24"/>
+          <w:szCs w:val="24"/>
+        </w:rPr>
+        <w:t>messages</w:t>
+      </w:r>
+      <w:r>
+        <w:rPr>
+          <w:rFonts w:ascii="Raleway" w:eastAsia="宋体" w:hAnsi="Raleway" w:cs="宋体"/>
+          <w:color w:val="000000"/>
+          <w:spacing w:val="2"/>
+          <w:kern w:val="0"/>
+          <w:sz w:val="24"/>
+          <w:szCs w:val="24"/>
+        </w:rPr>
+        <w:t>。</w:t>
       </w:r>
     </w:p>
     <w:p>
@@ -6042,7 +8962,6 @@
           <w:sz w:val="27"/>
           <w:szCs w:val="27"/>
         </w:rPr>
-        <w:lastRenderedPageBreak/>
         <w:t>import</w:t>
       </w:r>
       <w:r>
@@ -7066,6 +9985,7 @@
           <w:sz w:val="27"/>
           <w:szCs w:val="27"/>
         </w:rPr>
+        <w:lastRenderedPageBreak/>
         <w:t xml:space="preserve">    </w:t>
       </w:r>
       <w:r>
@@ -7385,7 +10305,6 @@
           <w:sz w:val="27"/>
           <w:szCs w:val="27"/>
         </w:rPr>
-        <w:lastRenderedPageBreak/>
         <w:t xml:space="preserve">        System.out.println(</w:t>
       </w:r>
       <w:r>
@@ -8376,6 +11295,7 @@
           <w:sz w:val="27"/>
           <w:szCs w:val="27"/>
         </w:rPr>
+        <w:lastRenderedPageBreak/>
         <w:t>}</w:t>
       </w:r>
     </w:p>
@@ -8393,17 +11313,6 @@
           <w:szCs w:val="24"/>
         </w:rPr>
       </w:pPr>
-      <w:r>
-        <w:rPr>
-          <w:rFonts w:ascii="Raleway" w:eastAsia="宋体" w:hAnsi="Raleway" w:cs="宋体"/>
-          <w:color w:val="000000"/>
-          <w:spacing w:val="2"/>
-          <w:kern w:val="0"/>
-          <w:sz w:val="24"/>
-          <w:szCs w:val="24"/>
-        </w:rPr>
-        <w:t>The code for </w:t>
-      </w:r>
       <w:r>
         <w:rPr>
           <w:rFonts w:ascii="Courier New" w:eastAsia="宋体" w:hAnsi="Courier New" w:cs="Courier New"/>
@@ -8414,6 +11323,28 @@
           <w:szCs w:val="24"/>
         </w:rPr>
         <w:t>Tut5Sender.java</w:t>
+      </w:r>
+      <w:r>
+        <w:rPr>
+          <w:rFonts w:ascii="Courier New" w:eastAsia="宋体" w:hAnsi="Courier New" w:cs="Courier New"/>
+          <w:color w:val="333333"/>
+          <w:spacing w:val="2"/>
+          <w:kern w:val="0"/>
+          <w:sz w:val="24"/>
+          <w:szCs w:val="24"/>
+        </w:rPr>
+        <w:t xml:space="preserve"> </w:t>
+      </w:r>
+      <w:r>
+        <w:rPr>
+          <w:rFonts w:ascii="Courier New" w:eastAsia="宋体" w:hAnsi="Courier New" w:cs="Courier New" w:hint="eastAsia"/>
+          <w:color w:val="333333"/>
+          <w:spacing w:val="2"/>
+          <w:kern w:val="0"/>
+          <w:sz w:val="24"/>
+          <w:szCs w:val="24"/>
+        </w:rPr>
+        <w:t>代码如下</w:t>
       </w:r>
       <w:r>
         <w:rPr>
@@ -8578,7 +11509,6 @@
           <w:sz w:val="27"/>
           <w:szCs w:val="27"/>
         </w:rPr>
-        <w:lastRenderedPageBreak/>
         <w:t>import</w:t>
       </w:r>
       <w:r>
@@ -9437,6 +12367,7 @@
           <w:sz w:val="27"/>
           <w:szCs w:val="27"/>
         </w:rPr>
+        <w:lastRenderedPageBreak/>
         <w:t xml:space="preserve">    </w:t>
       </w:r>
       <w:r>
@@ -9778,7 +12709,6 @@
           <w:sz w:val="27"/>
           <w:szCs w:val="27"/>
         </w:rPr>
-        <w:lastRenderedPageBreak/>
         <w:t xml:space="preserve">    </w:t>
       </w:r>
       <w:r>
@@ -10788,16 +13718,28 @@
       </w:pPr>
       <w:r>
         <w:rPr>
-          <w:rFonts w:ascii="Raleway" w:eastAsia="宋体" w:hAnsi="Raleway" w:cs="宋体"/>
-          <w:color w:val="000000"/>
-          <w:spacing w:val="2"/>
-          <w:kern w:val="0"/>
-          <w:sz w:val="24"/>
-          <w:szCs w:val="24"/>
-        </w:rPr>
-        <w:t>Compile and run the examples as described in </w:t>
-      </w:r>
-      <w:hyperlink r:id="rId11" w:history="1">
+          <w:rFonts w:ascii="Raleway" w:eastAsia="宋体" w:hAnsi="Raleway" w:cs="宋体" w:hint="eastAsia"/>
+          <w:color w:val="000000"/>
+          <w:spacing w:val="2"/>
+          <w:kern w:val="0"/>
+          <w:sz w:val="24"/>
+          <w:szCs w:val="24"/>
+        </w:rPr>
+        <w:lastRenderedPageBreak/>
+        <w:t>按照</w:t>
+      </w:r>
+      <w:r>
+        <w:rPr>
+          <w:rFonts w:ascii="Raleway" w:eastAsia="宋体" w:hAnsi="Raleway" w:cs="宋体"/>
+          <w:color w:val="000000"/>
+          <w:spacing w:val="2"/>
+          <w:kern w:val="0"/>
+          <w:sz w:val="24"/>
+          <w:szCs w:val="24"/>
+        </w:rPr>
+        <w:t> </w:t>
+      </w:r>
+      <w:hyperlink r:id="rId10" w:history="1">
         <w:r>
           <w:rPr>
             <w:rFonts w:ascii="Raleway" w:eastAsia="宋体" w:hAnsi="Raleway" w:cs="宋体"/>
@@ -10820,7 +13762,7 @@
           <w:sz w:val="24"/>
           <w:szCs w:val="24"/>
         </w:rPr>
-        <w:t>. Or if you have been following along through the tutorials you only need to do the following:</w:t>
+        <w:t>中的描述编译并运行示例。或者，如果您一直遵循教程，则只需执行以下操作：</w:t>
       </w:r>
     </w:p>
     <w:p>
@@ -10909,15 +13851,58 @@
       </w:pPr>
       <w:r>
         <w:rPr>
-          <w:rFonts w:ascii="Raleway" w:eastAsia="宋体" w:hAnsi="Raleway" w:cs="宋体"/>
-          <w:color w:val="000000"/>
-          <w:spacing w:val="2"/>
-          <w:kern w:val="0"/>
-          <w:sz w:val="24"/>
-          <w:szCs w:val="24"/>
-        </w:rPr>
-        <w:lastRenderedPageBreak/>
-        <w:t>To execute the sender and receiver with the correct profiles execute the jar with the correct parameters:</w:t>
+          <w:rFonts w:ascii="Raleway" w:eastAsia="宋体" w:hAnsi="Raleway" w:cs="宋体" w:hint="eastAsia"/>
+          <w:color w:val="000000"/>
+          <w:spacing w:val="2"/>
+          <w:kern w:val="0"/>
+          <w:sz w:val="24"/>
+          <w:szCs w:val="24"/>
+        </w:rPr>
+        <w:t>用正确的配置文件执行</w:t>
+      </w:r>
+      <w:r>
+        <w:rPr>
+          <w:rFonts w:ascii="Raleway" w:eastAsia="宋体" w:hAnsi="Raleway" w:cs="宋体"/>
+          <w:color w:val="000000"/>
+          <w:spacing w:val="2"/>
+          <w:kern w:val="0"/>
+          <w:sz w:val="24"/>
+          <w:szCs w:val="24"/>
+        </w:rPr>
+        <w:t>sender and receiver</w:t>
+      </w:r>
+      <w:r>
+        <w:rPr>
+          <w:rFonts w:ascii="Raleway" w:eastAsia="宋体" w:hAnsi="Raleway" w:cs="宋体" w:hint="eastAsia"/>
+          <w:color w:val="000000"/>
+          <w:spacing w:val="2"/>
+          <w:kern w:val="0"/>
+          <w:sz w:val="24"/>
+          <w:szCs w:val="24"/>
+        </w:rPr>
+        <w:t>，使用正确的参数执行</w:t>
+      </w:r>
+      <w:r>
+        <w:rPr>
+          <w:rFonts w:ascii="Raleway" w:eastAsia="宋体" w:hAnsi="Raleway" w:cs="宋体"/>
+          <w:color w:val="000000"/>
+          <w:spacing w:val="2"/>
+          <w:kern w:val="0"/>
+          <w:sz w:val="24"/>
+          <w:szCs w:val="24"/>
+        </w:rPr>
+        <w:t>jar</w:t>
+      </w:r>
+      <w:r>
+        <w:rPr>
+          <w:rFonts w:ascii="Raleway" w:eastAsia="宋体" w:hAnsi="Raleway" w:cs="宋体"/>
+          <w:color w:val="000000"/>
+          <w:spacing w:val="2"/>
+          <w:kern w:val="0"/>
+          <w:sz w:val="24"/>
+          <w:szCs w:val="24"/>
+        </w:rPr>
+        <w:t>：</w:t>
       </w:r>
     </w:p>
     <w:p>
@@ -11207,7 +14192,18 @@
           <w:sz w:val="24"/>
           <w:szCs w:val="24"/>
         </w:rPr>
-        <w:t>The output from the sender will look something like:</w:t>
+        <w:t>sender</w:t>
+      </w:r>
+      <w:r>
+        <w:rPr>
+          <w:rFonts w:ascii="Raleway" w:eastAsia="宋体" w:hAnsi="Raleway" w:cs="宋体" w:hint="eastAsia"/>
+          <w:color w:val="000000"/>
+          <w:spacing w:val="2"/>
+          <w:kern w:val="0"/>
+          <w:sz w:val="24"/>
+          <w:szCs w:val="24"/>
+        </w:rPr>
+        <w:t>的输出将如下所示：</w:t>
       </w:r>
     </w:p>
     <w:p>
@@ -11812,6 +14808,7 @@
           <w:sz w:val="27"/>
           <w:szCs w:val="27"/>
         </w:rPr>
+        <w:lastRenderedPageBreak/>
         <w:t xml:space="preserve"> [x] Sent </w:t>
       </w:r>
       <w:r>
@@ -11842,14 +14839,36 @@
       </w:pPr>
       <w:r>
         <w:rPr>
-          <w:rFonts w:ascii="Raleway" w:eastAsia="宋体" w:hAnsi="Raleway" w:cs="宋体"/>
-          <w:color w:val="000000"/>
-          <w:spacing w:val="2"/>
-          <w:kern w:val="0"/>
-          <w:sz w:val="24"/>
-          <w:szCs w:val="24"/>
-        </w:rPr>
-        <w:t>And the receiver will respond with the following output:</w:t>
+          <w:rFonts w:ascii="Raleway" w:eastAsia="宋体" w:hAnsi="Raleway" w:cs="宋体" w:hint="eastAsia"/>
+          <w:color w:val="000000"/>
+          <w:spacing w:val="2"/>
+          <w:kern w:val="0"/>
+          <w:sz w:val="24"/>
+          <w:szCs w:val="24"/>
+        </w:rPr>
+        <w:t>并且</w:t>
+      </w:r>
+      <w:r>
+        <w:rPr>
+          <w:rFonts w:ascii="Raleway" w:eastAsia="宋体" w:hAnsi="Raleway" w:cs="宋体"/>
+          <w:color w:val="000000"/>
+          <w:spacing w:val="2"/>
+          <w:kern w:val="0"/>
+          <w:sz w:val="24"/>
+          <w:szCs w:val="24"/>
+        </w:rPr>
+        <w:t>receiver</w:t>
+      </w:r>
+      <w:r>
+        <w:rPr>
+          <w:rFonts w:ascii="Raleway" w:eastAsia="宋体" w:hAnsi="Raleway" w:cs="宋体" w:hint="eastAsia"/>
+          <w:color w:val="000000"/>
+          <w:spacing w:val="2"/>
+          <w:kern w:val="0"/>
+          <w:sz w:val="24"/>
+          <w:szCs w:val="24"/>
+        </w:rPr>
+        <w:t>将以下面的输出作出响应：</w:t>
       </w:r>
     </w:p>
     <w:p>
@@ -11948,7 +14967,6 @@
           <w:sz w:val="27"/>
           <w:szCs w:val="27"/>
         </w:rPr>
-        <w:lastRenderedPageBreak/>
         <w:t xml:space="preserve">instance 2 [x] Received </w:t>
       </w:r>
       <w:r>
@@ -12595,14 +15613,80 @@
       </w:pPr>
       <w:r>
         <w:rPr>
-          <w:rFonts w:ascii="Raleway" w:eastAsia="宋体" w:hAnsi="Raleway" w:cs="宋体"/>
-          <w:color w:val="000000"/>
-          <w:spacing w:val="2"/>
-          <w:kern w:val="0"/>
-          <w:sz w:val="24"/>
-          <w:szCs w:val="24"/>
-        </w:rPr>
-        <w:t>Have fun playing with these programs. Note that the code doesn't make any assumption about the routing or binding keys, you may want to play with more than two routing key parameters.</w:t>
+          <w:rFonts w:ascii="Raleway" w:eastAsia="宋体" w:hAnsi="Raleway" w:cs="宋体" w:hint="eastAsia"/>
+          <w:color w:val="000000"/>
+          <w:spacing w:val="2"/>
+          <w:kern w:val="0"/>
+          <w:sz w:val="24"/>
+          <w:szCs w:val="24"/>
+        </w:rPr>
+        <w:t>玩这些程序玩得开心。</w:t>
+      </w:r>
+      <w:r>
+        <w:rPr>
+          <w:rFonts w:ascii="Raleway" w:eastAsia="宋体" w:hAnsi="Raleway" w:cs="宋体"/>
+          <w:color w:val="000000"/>
+          <w:spacing w:val="2"/>
+          <w:kern w:val="0"/>
+          <w:sz w:val="24"/>
+          <w:szCs w:val="24"/>
+        </w:rPr>
+        <w:t xml:space="preserve"> </w:t>
+      </w:r>
+      <w:r>
+        <w:rPr>
+          <w:rFonts w:ascii="Raleway" w:eastAsia="宋体" w:hAnsi="Raleway" w:cs="宋体"/>
+          <w:color w:val="000000"/>
+          <w:spacing w:val="2"/>
+          <w:kern w:val="0"/>
+          <w:sz w:val="24"/>
+          <w:szCs w:val="24"/>
+        </w:rPr>
+        <w:t>请注意，代码没有对</w:t>
+      </w:r>
+      <w:r>
+        <w:rPr>
+          <w:rFonts w:ascii="Raleway" w:eastAsia="宋体" w:hAnsi="Raleway" w:cs="宋体"/>
+          <w:color w:val="000000"/>
+          <w:spacing w:val="2"/>
+          <w:kern w:val="0"/>
+          <w:sz w:val="24"/>
+          <w:szCs w:val="24"/>
+        </w:rPr>
+        <w:t>routing or binding keys,</w:t>
+      </w:r>
+      <w:r>
+        <w:rPr>
+          <w:rFonts w:ascii="Raleway" w:eastAsia="宋体" w:hAnsi="Raleway" w:cs="宋体"/>
+          <w:color w:val="000000"/>
+          <w:spacing w:val="2"/>
+          <w:kern w:val="0"/>
+          <w:sz w:val="24"/>
+          <w:szCs w:val="24"/>
+        </w:rPr>
+        <w:t>作任何假设，您可能需要使用两个以上的</w:t>
+      </w:r>
+      <w:r>
+        <w:rPr>
+          <w:rFonts w:ascii="Raleway" w:eastAsia="宋体" w:hAnsi="Raleway" w:cs="宋体"/>
+          <w:color w:val="000000"/>
+          <w:spacing w:val="2"/>
+          <w:kern w:val="0"/>
+          <w:sz w:val="24"/>
+          <w:szCs w:val="24"/>
+        </w:rPr>
+        <w:t>routing key parameters</w:t>
+      </w:r>
+      <w:r>
+        <w:rPr>
+          <w:rFonts w:ascii="Raleway" w:eastAsia="宋体" w:hAnsi="Raleway" w:cs="宋体"/>
+          <w:color w:val="000000"/>
+          <w:spacing w:val="2"/>
+          <w:kern w:val="0"/>
+          <w:sz w:val="24"/>
+          <w:szCs w:val="24"/>
+        </w:rPr>
+        <w:t>。</w:t>
       </w:r>
     </w:p>
     <w:p>
@@ -12621,16 +15705,16 @@
       </w:pPr>
       <w:r>
         <w:rPr>
-          <w:rFonts w:ascii="Raleway" w:eastAsia="宋体" w:hAnsi="Raleway" w:cs="宋体"/>
-          <w:color w:val="000000"/>
-          <w:spacing w:val="2"/>
-          <w:kern w:val="0"/>
-          <w:sz w:val="24"/>
-          <w:szCs w:val="24"/>
-        </w:rPr>
-        <w:t>(Full source code for </w:t>
-      </w:r>
-      <w:hyperlink r:id="rId12" w:history="1">
+          <w:rFonts w:ascii="Raleway" w:eastAsia="宋体" w:hAnsi="Raleway" w:cs="宋体" w:hint="eastAsia"/>
+          <w:color w:val="000000"/>
+          <w:spacing w:val="2"/>
+          <w:kern w:val="0"/>
+          <w:sz w:val="24"/>
+          <w:szCs w:val="24"/>
+        </w:rPr>
+        <w:t>（</w:t>
+      </w:r>
+      <w:hyperlink r:id="rId11" w:history="1">
         <w:r>
           <w:rPr>
             <w:rFonts w:ascii="Raleway" w:eastAsia="宋体" w:hAnsi="Raleway" w:cs="宋体"/>
@@ -12655,7 +15739,7 @@
         </w:rPr>
         <w:t> and </w:t>
       </w:r>
-      <w:hyperlink r:id="rId13" w:history="1">
+      <w:hyperlink r:id="rId12" w:history="1">
         <w:r>
           <w:rPr>
             <w:rFonts w:ascii="Raleway" w:eastAsia="宋体" w:hAnsi="Raleway" w:cs="宋体"/>
@@ -12678,9 +15762,20 @@
           <w:sz w:val="24"/>
           <w:szCs w:val="24"/>
         </w:rPr>
-        <w:t>. The configuration is in </w:t>
-      </w:r>
-      <w:hyperlink r:id="rId14" w:history="1">
+        <w:t>的完整源代码，配置位于</w:t>
+      </w:r>
+      <w:r>
+        <w:rPr>
+          <w:rFonts w:ascii="Raleway" w:eastAsia="宋体" w:hAnsi="Raleway" w:cs="宋体"/>
+          <w:color w:val="000000"/>
+          <w:spacing w:val="2"/>
+          <w:kern w:val="0"/>
+          <w:sz w:val="24"/>
+          <w:szCs w:val="24"/>
+        </w:rPr>
+        <w:t> </w:t>
+      </w:r>
+      <w:hyperlink r:id="rId13" w:history="1">
         <w:r>
           <w:rPr>
             <w:rFonts w:ascii="Raleway" w:eastAsia="宋体" w:hAnsi="Raleway" w:cs="宋体"/>
@@ -12703,7 +15798,7 @@
           <w:sz w:val="24"/>
           <w:szCs w:val="24"/>
         </w:rPr>
-        <w:t>. )</w:t>
+        <w:t>源代码中。）</w:t>
       </w:r>
     </w:p>
     <w:p>
@@ -12711,27 +15806,19 @@
         <w:widowControl/>
         <w:spacing w:before="100" w:beforeAutospacing="1" w:after="100" w:afterAutospacing="1"/>
         <w:jc w:val="left"/>
-        <w:rPr>
-          <w:rFonts w:ascii="Raleway" w:eastAsia="宋体" w:hAnsi="Raleway" w:cs="宋体"/>
-          <w:color w:val="000000"/>
-          <w:spacing w:val="2"/>
-          <w:kern w:val="0"/>
-          <w:sz w:val="24"/>
-          <w:szCs w:val="24"/>
-        </w:rPr>
-      </w:pPr>
-      <w:r>
-        <w:rPr>
-          <w:rFonts w:ascii="Raleway" w:eastAsia="宋体" w:hAnsi="Raleway" w:cs="宋体"/>
-          <w:color w:val="000000"/>
-          <w:spacing w:val="2"/>
-          <w:kern w:val="0"/>
-          <w:sz w:val="24"/>
-          <w:szCs w:val="24"/>
-        </w:rPr>
-        <w:t>Next, find out how to do a round trip message as a remote procedure call in </w:t>
-      </w:r>
-      <w:hyperlink r:id="rId15" w:history="1">
+      </w:pPr>
+      <w:r>
+        <w:rPr>
+          <w:rFonts w:ascii="Raleway" w:eastAsia="宋体" w:hAnsi="Raleway" w:cs="宋体" w:hint="eastAsia"/>
+          <w:color w:val="000000"/>
+          <w:spacing w:val="2"/>
+          <w:kern w:val="0"/>
+          <w:sz w:val="24"/>
+          <w:szCs w:val="24"/>
+        </w:rPr>
+        <w:t>接下来，在</w:t>
+      </w:r>
+      <w:hyperlink r:id="rId14" w:history="1">
         <w:r>
           <w:rPr>
             <w:rFonts w:ascii="Raleway" w:eastAsia="宋体" w:hAnsi="Raleway" w:cs="宋体"/>
@@ -12745,13 +15832,30 @@
           <w:t>tutorial 6</w:t>
         </w:r>
       </w:hyperlink>
-    </w:p>
-    <w:p>
-      <w:pPr>
-        <w:rPr>
-          <w:rFonts w:hint="eastAsia"/>
-        </w:rPr>
-      </w:pPr>
+      <w:r>
+        <w:rPr>
+          <w:rFonts w:ascii="Raleway" w:eastAsia="宋体" w:hAnsi="Raleway" w:cs="宋体"/>
+          <w:color w:val="000000"/>
+          <w:spacing w:val="2"/>
+          <w:kern w:val="0"/>
+          <w:sz w:val="24"/>
+          <w:szCs w:val="24"/>
+        </w:rPr>
+        <w:t>中，了解如何远程过程调用</w:t>
+      </w:r>
+      <w:r>
+        <w:rPr>
+          <w:rFonts w:ascii="Raleway" w:eastAsia="宋体" w:hAnsi="Raleway" w:cs="宋体" w:hint="eastAsia"/>
+          <w:color w:val="000000"/>
+          <w:spacing w:val="2"/>
+          <w:kern w:val="0"/>
+          <w:sz w:val="24"/>
+          <w:szCs w:val="24"/>
+        </w:rPr>
+        <w:t>并返回消息</w:t>
+      </w:r>
+      <w:bookmarkStart w:id="0" w:name="_GoBack"/>
+      <w:bookmarkEnd w:id="0"/>
     </w:p>
     <w:sectPr>
       <w:pgSz w:w="11906" w:h="16838"/>

</xml_diff>